<commit_message>
> UPDATE : review 3, update table of content
</commit_message>
<xml_diff>
--- a/documents/Group01_Review (update review 2 and format).docx
+++ b/documents/Group01_Review (update review 2 and format).docx
@@ -48,6 +48,8 @@
         <w:t>PAGE</w:t>
       </w:r>
     </w:p>
+    <w:bookmarkStart w:id="0" w:name="_GoBack"/>
+    <w:bookmarkEnd w:id="0"/>
     <w:p>
       <w:pPr>
         <w:pStyle w:val="TOC1"/>
@@ -83,7 +85,7 @@
         </w:rPr>
         <w:fldChar w:fldCharType="separate"/>
       </w:r>
-      <w:hyperlink w:anchor="_Toc520535172" w:history="1">
+      <w:hyperlink w:anchor="_Toc520536717" w:history="1">
         <w:r>
           <w:rPr>
             <w:rStyle w:val="Hyperlink"/>
@@ -111,7 +113,7 @@
             <w:noProof/>
             <w:webHidden/>
           </w:rPr>
-          <w:instrText xml:space="preserve"> PAGEREF _Toc520535172 \h </w:instrText>
+          <w:instrText xml:space="preserve"> PAGEREF _Toc520536717 \h </w:instrText>
         </w:r>
         <w:r>
           <w:rPr>
@@ -131,7 +133,7 @@
             <w:noProof/>
             <w:webHidden/>
           </w:rPr>
-          <w:t>3</w:t>
+          <w:t>4</w:t>
         </w:r>
         <w:r>
           <w:rPr>
@@ -153,7 +155,7 @@
           <w:sz w:val="22"/>
         </w:rPr>
       </w:pPr>
-      <w:hyperlink w:anchor="_Toc520535173" w:history="1">
+      <w:hyperlink w:anchor="_Toc520536718" w:history="1">
         <w:r>
           <w:rPr>
             <w:rStyle w:val="Hyperlink"/>
@@ -182,7 +184,7 @@
             <w:noProof/>
             <w:webHidden/>
           </w:rPr>
-          <w:instrText xml:space="preserve"> PAGEREF _Toc520535173 \h </w:instrText>
+          <w:instrText xml:space="preserve"> PAGEREF _Toc520536718 \h </w:instrText>
         </w:r>
         <w:r>
           <w:rPr>
@@ -202,7 +204,7 @@
             <w:noProof/>
             <w:webHidden/>
           </w:rPr>
-          <w:t>4</w:t>
+          <w:t>5</w:t>
         </w:r>
         <w:r>
           <w:rPr>
@@ -224,7 +226,7 @@
           <w:sz w:val="22"/>
         </w:rPr>
       </w:pPr>
-      <w:hyperlink w:anchor="_Toc520535174" w:history="1">
+      <w:hyperlink w:anchor="_Toc520536719" w:history="1">
         <w:r>
           <w:rPr>
             <w:rStyle w:val="Hyperlink"/>
@@ -270,7 +272,7 @@
             <w:noProof/>
             <w:webHidden/>
           </w:rPr>
-          <w:instrText xml:space="preserve"> PAGEREF _Toc520535174 \h </w:instrText>
+          <w:instrText xml:space="preserve"> PAGEREF _Toc520536719 \h </w:instrText>
         </w:r>
         <w:r>
           <w:rPr>
@@ -290,7 +292,7 @@
             <w:noProof/>
             <w:webHidden/>
           </w:rPr>
-          <w:t>5</w:t>
+          <w:t>6</w:t>
         </w:r>
         <w:r>
           <w:rPr>
@@ -314,7 +316,7 @@
           <w:sz w:val="22"/>
         </w:rPr>
       </w:pPr>
-      <w:hyperlink w:anchor="_Toc520535175" w:history="1">
+      <w:hyperlink w:anchor="_Toc520536720" w:history="1">
         <w:r>
           <w:rPr>
             <w:rStyle w:val="Hyperlink"/>
@@ -359,7 +361,7 @@
             <w:noProof/>
             <w:webHidden/>
           </w:rPr>
-          <w:instrText xml:space="preserve"> PAGEREF _Toc520535175 \h </w:instrText>
+          <w:instrText xml:space="preserve"> PAGEREF _Toc520536720 \h </w:instrText>
         </w:r>
         <w:r>
           <w:rPr>
@@ -379,7 +381,7 @@
             <w:noProof/>
             <w:webHidden/>
           </w:rPr>
-          <w:t>5</w:t>
+          <w:t>6</w:t>
         </w:r>
         <w:r>
           <w:rPr>
@@ -403,7 +405,7 @@
           <w:sz w:val="22"/>
         </w:rPr>
       </w:pPr>
-      <w:hyperlink w:anchor="_Toc520535176" w:history="1">
+      <w:hyperlink w:anchor="_Toc520536721" w:history="1">
         <w:r>
           <w:rPr>
             <w:rStyle w:val="Hyperlink"/>
@@ -448,7 +450,7 @@
             <w:noProof/>
             <w:webHidden/>
           </w:rPr>
-          <w:instrText xml:space="preserve"> PAGEREF _Toc520535176 \h </w:instrText>
+          <w:instrText xml:space="preserve"> PAGEREF _Toc520536721 \h </w:instrText>
         </w:r>
         <w:r>
           <w:rPr>
@@ -468,7 +470,7 @@
             <w:noProof/>
             <w:webHidden/>
           </w:rPr>
-          <w:t>5</w:t>
+          <w:t>6</w:t>
         </w:r>
         <w:r>
           <w:rPr>
@@ -490,7 +492,7 @@
           <w:sz w:val="22"/>
         </w:rPr>
       </w:pPr>
-      <w:hyperlink w:anchor="_Toc520535177" w:history="1">
+      <w:hyperlink w:anchor="_Toc520536722" w:history="1">
         <w:r>
           <w:rPr>
             <w:rStyle w:val="Hyperlink"/>
@@ -536,7 +538,7 @@
             <w:noProof/>
             <w:webHidden/>
           </w:rPr>
-          <w:instrText xml:space="preserve"> PAGEREF _Toc520535177 \h </w:instrText>
+          <w:instrText xml:space="preserve"> PAGEREF _Toc520536722 \h </w:instrText>
         </w:r>
         <w:r>
           <w:rPr>
@@ -556,7 +558,7 @@
             <w:noProof/>
             <w:webHidden/>
           </w:rPr>
-          <w:t>5</w:t>
+          <w:t>6</w:t>
         </w:r>
         <w:r>
           <w:rPr>
@@ -578,7 +580,7 @@
           <w:sz w:val="22"/>
         </w:rPr>
       </w:pPr>
-      <w:hyperlink w:anchor="_Toc520535178" w:history="1">
+      <w:hyperlink w:anchor="_Toc520536723" w:history="1">
         <w:r>
           <w:rPr>
             <w:rStyle w:val="Hyperlink"/>
@@ -624,7 +626,7 @@
             <w:noProof/>
             <w:webHidden/>
           </w:rPr>
-          <w:instrText xml:space="preserve"> PAGEREF _Toc520535178 \h </w:instrText>
+          <w:instrText xml:space="preserve"> PAGEREF _Toc520536723 \h </w:instrText>
         </w:r>
         <w:r>
           <w:rPr>
@@ -644,7 +646,7 @@
             <w:noProof/>
             <w:webHidden/>
           </w:rPr>
-          <w:t>5</w:t>
+          <w:t>6</w:t>
         </w:r>
         <w:r>
           <w:rPr>
@@ -668,7 +670,7 @@
           <w:sz w:val="22"/>
         </w:rPr>
       </w:pPr>
-      <w:hyperlink w:anchor="_Toc520535179" w:history="1">
+      <w:hyperlink w:anchor="_Toc520536724" w:history="1">
         <w:r>
           <w:rPr>
             <w:rStyle w:val="Hyperlink"/>
@@ -713,7 +715,7 @@
             <w:noProof/>
             <w:webHidden/>
           </w:rPr>
-          <w:instrText xml:space="preserve"> PAGEREF _Toc520535179 \h </w:instrText>
+          <w:instrText xml:space="preserve"> PAGEREF _Toc520536724 \h </w:instrText>
         </w:r>
         <w:r>
           <w:rPr>
@@ -733,7 +735,7 @@
             <w:noProof/>
             <w:webHidden/>
           </w:rPr>
-          <w:t>5</w:t>
+          <w:t>6</w:t>
         </w:r>
         <w:r>
           <w:rPr>
@@ -757,7 +759,7 @@
           <w:sz w:val="22"/>
         </w:rPr>
       </w:pPr>
-      <w:hyperlink w:anchor="_Toc520535180" w:history="1">
+      <w:hyperlink w:anchor="_Toc520536725" w:history="1">
         <w:r>
           <w:rPr>
             <w:rStyle w:val="Hyperlink"/>
@@ -802,7 +804,7 @@
             <w:noProof/>
             <w:webHidden/>
           </w:rPr>
-          <w:instrText xml:space="preserve"> PAGEREF _Toc520535180 \h </w:instrText>
+          <w:instrText xml:space="preserve"> PAGEREF _Toc520536725 \h </w:instrText>
         </w:r>
         <w:r>
           <w:rPr>
@@ -822,7 +824,7 @@
             <w:noProof/>
             <w:webHidden/>
           </w:rPr>
-          <w:t>6</w:t>
+          <w:t>7</w:t>
         </w:r>
         <w:r>
           <w:rPr>
@@ -846,7 +848,7 @@
           <w:sz w:val="22"/>
         </w:rPr>
       </w:pPr>
-      <w:hyperlink w:anchor="_Toc520535181" w:history="1">
+      <w:hyperlink w:anchor="_Toc520536726" w:history="1">
         <w:r>
           <w:rPr>
             <w:rStyle w:val="Hyperlink"/>
@@ -891,7 +893,7 @@
             <w:noProof/>
             <w:webHidden/>
           </w:rPr>
-          <w:instrText xml:space="preserve"> PAGEREF _Toc520535181 \h </w:instrText>
+          <w:instrText xml:space="preserve"> PAGEREF _Toc520536726 \h </w:instrText>
         </w:r>
         <w:r>
           <w:rPr>
@@ -911,7 +913,7 @@
             <w:noProof/>
             <w:webHidden/>
           </w:rPr>
-          <w:t>6</w:t>
+          <w:t>7</w:t>
         </w:r>
         <w:r>
           <w:rPr>
@@ -933,7 +935,7 @@
           <w:sz w:val="22"/>
         </w:rPr>
       </w:pPr>
-      <w:hyperlink w:anchor="_Toc520535182" w:history="1">
+      <w:hyperlink w:anchor="_Toc520536727" w:history="1">
         <w:r>
           <w:rPr>
             <w:rStyle w:val="Hyperlink"/>
@@ -979,7 +981,7 @@
             <w:noProof/>
             <w:webHidden/>
           </w:rPr>
-          <w:instrText xml:space="preserve"> PAGEREF _Toc520535182 \h </w:instrText>
+          <w:instrText xml:space="preserve"> PAGEREF _Toc520536727 \h </w:instrText>
         </w:r>
         <w:r>
           <w:rPr>
@@ -999,7 +1001,7 @@
             <w:noProof/>
             <w:webHidden/>
           </w:rPr>
-          <w:t>6</w:t>
+          <w:t>7</w:t>
         </w:r>
         <w:r>
           <w:rPr>
@@ -1023,7 +1025,7 @@
           <w:sz w:val="22"/>
         </w:rPr>
       </w:pPr>
-      <w:hyperlink w:anchor="_Toc520535183" w:history="1">
+      <w:hyperlink w:anchor="_Toc520536728" w:history="1">
         <w:r>
           <w:rPr>
             <w:rStyle w:val="Hyperlink"/>
@@ -1068,7 +1070,7 @@
             <w:noProof/>
             <w:webHidden/>
           </w:rPr>
-          <w:instrText xml:space="preserve"> PAGEREF _Toc520535183 \h </w:instrText>
+          <w:instrText xml:space="preserve"> PAGEREF _Toc520536728 \h </w:instrText>
         </w:r>
         <w:r>
           <w:rPr>
@@ -1088,7 +1090,7 @@
             <w:noProof/>
             <w:webHidden/>
           </w:rPr>
-          <w:t>6</w:t>
+          <w:t>7</w:t>
         </w:r>
         <w:r>
           <w:rPr>
@@ -1112,7 +1114,7 @@
           <w:sz w:val="22"/>
         </w:rPr>
       </w:pPr>
-      <w:hyperlink w:anchor="_Toc520535184" w:history="1">
+      <w:hyperlink w:anchor="_Toc520536729" w:history="1">
         <w:r>
           <w:rPr>
             <w:rStyle w:val="Hyperlink"/>
@@ -1157,7 +1159,7 @@
             <w:noProof/>
             <w:webHidden/>
           </w:rPr>
-          <w:instrText xml:space="preserve"> PAGEREF _Toc520535184 \h </w:instrText>
+          <w:instrText xml:space="preserve"> PAGEREF _Toc520536729 \h </w:instrText>
         </w:r>
         <w:r>
           <w:rPr>
@@ -1177,7 +1179,7 @@
             <w:noProof/>
             <w:webHidden/>
           </w:rPr>
-          <w:t>7</w:t>
+          <w:t>8</w:t>
         </w:r>
         <w:r>
           <w:rPr>
@@ -1199,7 +1201,7 @@
           <w:sz w:val="22"/>
         </w:rPr>
       </w:pPr>
-      <w:hyperlink w:anchor="_Toc520535185" w:history="1">
+      <w:hyperlink w:anchor="_Toc520536730" w:history="1">
         <w:r>
           <w:rPr>
             <w:rStyle w:val="Hyperlink"/>
@@ -1227,7 +1229,7 @@
             <w:noProof/>
             <w:webHidden/>
           </w:rPr>
-          <w:instrText xml:space="preserve"> PAGEREF _Toc520535185 \h </w:instrText>
+          <w:instrText xml:space="preserve"> PAGEREF _Toc520536730 \h </w:instrText>
         </w:r>
         <w:r>
           <w:rPr>
@@ -1247,7 +1249,7 @@
             <w:noProof/>
             <w:webHidden/>
           </w:rPr>
-          <w:t>8</w:t>
+          <w:t>9</w:t>
         </w:r>
         <w:r>
           <w:rPr>
@@ -1269,7 +1271,7 @@
           <w:sz w:val="22"/>
         </w:rPr>
       </w:pPr>
-      <w:hyperlink w:anchor="_Toc520535186" w:history="1">
+      <w:hyperlink w:anchor="_Toc520536731" w:history="1">
         <w:r>
           <w:rPr>
             <w:rStyle w:val="Hyperlink"/>
@@ -1298,7 +1300,7 @@
             <w:noProof/>
             <w:webHidden/>
           </w:rPr>
-          <w:instrText xml:space="preserve"> PAGEREF _Toc520535186 \h </w:instrText>
+          <w:instrText xml:space="preserve"> PAGEREF _Toc520536731 \h </w:instrText>
         </w:r>
         <w:r>
           <w:rPr>
@@ -1318,7 +1320,7 @@
             <w:noProof/>
             <w:webHidden/>
           </w:rPr>
-          <w:t>9</w:t>
+          <w:t>10</w:t>
         </w:r>
         <w:r>
           <w:rPr>
@@ -1340,7 +1342,7 @@
           <w:sz w:val="22"/>
         </w:rPr>
       </w:pPr>
-      <w:hyperlink w:anchor="_Toc520535187" w:history="1">
+      <w:hyperlink w:anchor="_Toc520536732" w:history="1">
         <w:r>
           <w:rPr>
             <w:rStyle w:val="Hyperlink"/>
@@ -1386,7 +1388,7 @@
             <w:noProof/>
             <w:webHidden/>
           </w:rPr>
-          <w:instrText xml:space="preserve"> PAGEREF _Toc520535187 \h </w:instrText>
+          <w:instrText xml:space="preserve"> PAGEREF _Toc520536732 \h </w:instrText>
         </w:r>
         <w:r>
           <w:rPr>
@@ -1406,7 +1408,7 @@
             <w:noProof/>
             <w:webHidden/>
           </w:rPr>
-          <w:t>10</w:t>
+          <w:t>11</w:t>
         </w:r>
         <w:r>
           <w:rPr>
@@ -1428,7 +1430,7 @@
           <w:sz w:val="22"/>
         </w:rPr>
       </w:pPr>
-      <w:hyperlink w:anchor="_Toc520535188" w:history="1">
+      <w:hyperlink w:anchor="_Toc520536733" w:history="1">
         <w:r>
           <w:rPr>
             <w:rStyle w:val="Hyperlink"/>
@@ -1474,7 +1476,7 @@
             <w:noProof/>
             <w:webHidden/>
           </w:rPr>
-          <w:instrText xml:space="preserve"> PAGEREF _Toc520535188 \h </w:instrText>
+          <w:instrText xml:space="preserve"> PAGEREF _Toc520536733 \h </w:instrText>
         </w:r>
         <w:r>
           <w:rPr>
@@ -1494,7 +1496,7 @@
             <w:noProof/>
             <w:webHidden/>
           </w:rPr>
-          <w:t>11</w:t>
+          <w:t>12</w:t>
         </w:r>
         <w:r>
           <w:rPr>
@@ -1518,7 +1520,7 @@
           <w:sz w:val="22"/>
         </w:rPr>
       </w:pPr>
-      <w:hyperlink w:anchor="_Toc520535189" w:history="1">
+      <w:hyperlink w:anchor="_Toc520536734" w:history="1">
         <w:r>
           <w:rPr>
             <w:rStyle w:val="Hyperlink"/>
@@ -1563,7 +1565,7 @@
             <w:noProof/>
             <w:webHidden/>
           </w:rPr>
-          <w:instrText xml:space="preserve"> PAGEREF _Toc520535189 \h </w:instrText>
+          <w:instrText xml:space="preserve"> PAGEREF _Toc520536734 \h </w:instrText>
         </w:r>
         <w:r>
           <w:rPr>
@@ -1583,7 +1585,7 @@
             <w:noProof/>
             <w:webHidden/>
           </w:rPr>
-          <w:t>11</w:t>
+          <w:t>12</w:t>
         </w:r>
         <w:r>
           <w:rPr>
@@ -1605,7 +1607,7 @@
           <w:sz w:val="22"/>
         </w:rPr>
       </w:pPr>
-      <w:hyperlink w:anchor="_Toc520535190" w:history="1">
+      <w:hyperlink w:anchor="_Toc520536735" w:history="1">
         <w:r>
           <w:rPr>
             <w:rStyle w:val="Hyperlink"/>
@@ -1634,7 +1636,7 @@
             <w:noProof/>
             <w:webHidden/>
           </w:rPr>
-          <w:instrText xml:space="preserve"> PAGEREF _Toc520535190 \h </w:instrText>
+          <w:instrText xml:space="preserve"> PAGEREF _Toc520536735 \h </w:instrText>
         </w:r>
         <w:r>
           <w:rPr>
@@ -1654,7 +1656,7 @@
             <w:noProof/>
             <w:webHidden/>
           </w:rPr>
-          <w:t>11</w:t>
+          <w:t>12</w:t>
         </w:r>
         <w:r>
           <w:rPr>
@@ -1676,7 +1678,7 @@
           <w:sz w:val="22"/>
         </w:rPr>
       </w:pPr>
-      <w:hyperlink w:anchor="_Toc520535191" w:history="1">
+      <w:hyperlink w:anchor="_Toc520536736" w:history="1">
         <w:r>
           <w:rPr>
             <w:rStyle w:val="Hyperlink"/>
@@ -1705,7 +1707,7 @@
             <w:noProof/>
             <w:webHidden/>
           </w:rPr>
-          <w:instrText xml:space="preserve"> PAGEREF _Toc520535191 \h </w:instrText>
+          <w:instrText xml:space="preserve"> PAGEREF _Toc520536736 \h </w:instrText>
         </w:r>
         <w:r>
           <w:rPr>
@@ -1725,7 +1727,7 @@
             <w:noProof/>
             <w:webHidden/>
           </w:rPr>
-          <w:t>12</w:t>
+          <w:t>13</w:t>
         </w:r>
         <w:r>
           <w:rPr>
@@ -1747,7 +1749,7 @@
           <w:sz w:val="22"/>
         </w:rPr>
       </w:pPr>
-      <w:hyperlink w:anchor="_Toc520535192" w:history="1">
+      <w:hyperlink w:anchor="_Toc520536737" w:history="1">
         <w:r>
           <w:rPr>
             <w:rStyle w:val="Hyperlink"/>
@@ -1776,7 +1778,7 @@
             <w:noProof/>
             <w:webHidden/>
           </w:rPr>
-          <w:instrText xml:space="preserve"> PAGEREF _Toc520535192 \h </w:instrText>
+          <w:instrText xml:space="preserve"> PAGEREF _Toc520536737 \h </w:instrText>
         </w:r>
         <w:r>
           <w:rPr>
@@ -1796,7 +1798,7 @@
             <w:noProof/>
             <w:webHidden/>
           </w:rPr>
-          <w:t>14</w:t>
+          <w:t>15</w:t>
         </w:r>
         <w:r>
           <w:rPr>
@@ -1818,7 +1820,7 @@
           <w:sz w:val="22"/>
         </w:rPr>
       </w:pPr>
-      <w:hyperlink w:anchor="_Toc520535193" w:history="1">
+      <w:hyperlink w:anchor="_Toc520536738" w:history="1">
         <w:r>
           <w:rPr>
             <w:rStyle w:val="Hyperlink"/>
@@ -1847,7 +1849,7 @@
             <w:noProof/>
             <w:webHidden/>
           </w:rPr>
-          <w:instrText xml:space="preserve"> PAGEREF _Toc520535193 \h </w:instrText>
+          <w:instrText xml:space="preserve"> PAGEREF _Toc520536738 \h </w:instrText>
         </w:r>
         <w:r>
           <w:rPr>
@@ -1867,7 +1869,7 @@
             <w:noProof/>
             <w:webHidden/>
           </w:rPr>
-          <w:t>14</w:t>
+          <w:t>15</w:t>
         </w:r>
         <w:r>
           <w:rPr>
@@ -1891,7 +1893,7 @@
           <w:sz w:val="22"/>
         </w:rPr>
       </w:pPr>
-      <w:hyperlink w:anchor="_Toc520535194" w:history="1">
+      <w:hyperlink w:anchor="_Toc520536739" w:history="1">
         <w:r>
           <w:rPr>
             <w:rStyle w:val="Hyperlink"/>
@@ -1936,7 +1938,7 @@
             <w:noProof/>
             <w:webHidden/>
           </w:rPr>
-          <w:instrText xml:space="preserve"> PAGEREF _Toc520535194 \h </w:instrText>
+          <w:instrText xml:space="preserve"> PAGEREF _Toc520536739 \h </w:instrText>
         </w:r>
         <w:r>
           <w:rPr>
@@ -1956,7 +1958,7 @@
             <w:noProof/>
             <w:webHidden/>
           </w:rPr>
-          <w:t>16</w:t>
+          <w:t>17</w:t>
         </w:r>
         <w:r>
           <w:rPr>
@@ -1978,7 +1980,7 @@
           <w:sz w:val="22"/>
         </w:rPr>
       </w:pPr>
-      <w:hyperlink w:anchor="_Toc520535195" w:history="1">
+      <w:hyperlink w:anchor="_Toc520536740" w:history="1">
         <w:r>
           <w:rPr>
             <w:rStyle w:val="Hyperlink"/>
@@ -2007,7 +2009,7 @@
             <w:noProof/>
             <w:webHidden/>
           </w:rPr>
-          <w:instrText xml:space="preserve"> PAGEREF _Toc520535195 \h </w:instrText>
+          <w:instrText xml:space="preserve"> PAGEREF _Toc520536740 \h </w:instrText>
         </w:r>
         <w:r>
           <w:rPr>
@@ -2027,7 +2029,7 @@
             <w:noProof/>
             <w:webHidden/>
           </w:rPr>
-          <w:t>16</w:t>
+          <w:t>17</w:t>
         </w:r>
         <w:r>
           <w:rPr>
@@ -2049,7 +2051,7 @@
           <w:sz w:val="22"/>
         </w:rPr>
       </w:pPr>
-      <w:hyperlink w:anchor="_Toc520535196" w:history="1">
+      <w:hyperlink w:anchor="_Toc520536741" w:history="1">
         <w:r>
           <w:rPr>
             <w:rStyle w:val="Hyperlink"/>
@@ -2078,7 +2080,7 @@
             <w:noProof/>
             <w:webHidden/>
           </w:rPr>
-          <w:instrText xml:space="preserve"> PAGEREF _Toc520535196 \h </w:instrText>
+          <w:instrText xml:space="preserve"> PAGEREF _Toc520536741 \h </w:instrText>
         </w:r>
         <w:r>
           <w:rPr>
@@ -2098,7 +2100,7 @@
             <w:noProof/>
             <w:webHidden/>
           </w:rPr>
-          <w:t>16</w:t>
+          <w:t>17</w:t>
         </w:r>
         <w:r>
           <w:rPr>
@@ -2122,7 +2124,7 @@
           <w:sz w:val="22"/>
         </w:rPr>
       </w:pPr>
-      <w:hyperlink w:anchor="_Toc520535197" w:history="1">
+      <w:hyperlink w:anchor="_Toc520536742" w:history="1">
         <w:r>
           <w:rPr>
             <w:rStyle w:val="Hyperlink"/>
@@ -2167,7 +2169,7 @@
             <w:noProof/>
             <w:webHidden/>
           </w:rPr>
-          <w:instrText xml:space="preserve"> PAGEREF _Toc520535197 \h </w:instrText>
+          <w:instrText xml:space="preserve"> PAGEREF _Toc520536742 \h </w:instrText>
         </w:r>
         <w:r>
           <w:rPr>
@@ -2187,7 +2189,7 @@
             <w:noProof/>
             <w:webHidden/>
           </w:rPr>
-          <w:t>18</w:t>
+          <w:t>19</w:t>
         </w:r>
         <w:r>
           <w:rPr>
@@ -2209,7 +2211,7 @@
           <w:sz w:val="22"/>
         </w:rPr>
       </w:pPr>
-      <w:hyperlink w:anchor="_Toc520535198" w:history="1">
+      <w:hyperlink w:anchor="_Toc520536743" w:history="1">
         <w:r>
           <w:rPr>
             <w:rStyle w:val="Hyperlink"/>
@@ -2238,7 +2240,7 @@
             <w:noProof/>
             <w:webHidden/>
           </w:rPr>
-          <w:instrText xml:space="preserve"> PAGEREF _Toc520535198 \h </w:instrText>
+          <w:instrText xml:space="preserve"> PAGEREF _Toc520536743 \h </w:instrText>
         </w:r>
         <w:r>
           <w:rPr>
@@ -2258,7 +2260,7 @@
             <w:noProof/>
             <w:webHidden/>
           </w:rPr>
-          <w:t>18</w:t>
+          <w:t>19</w:t>
         </w:r>
         <w:r>
           <w:rPr>
@@ -2280,7 +2282,7 @@
           <w:sz w:val="22"/>
         </w:rPr>
       </w:pPr>
-      <w:hyperlink w:anchor="_Toc520535199" w:history="1">
+      <w:hyperlink w:anchor="_Toc520536744" w:history="1">
         <w:r>
           <w:rPr>
             <w:rStyle w:val="Hyperlink"/>
@@ -2309,7 +2311,7 @@
             <w:noProof/>
             <w:webHidden/>
           </w:rPr>
-          <w:instrText xml:space="preserve"> PAGEREF _Toc520535199 \h </w:instrText>
+          <w:instrText xml:space="preserve"> PAGEREF _Toc520536744 \h </w:instrText>
         </w:r>
         <w:r>
           <w:rPr>
@@ -2329,7 +2331,7 @@
             <w:noProof/>
             <w:webHidden/>
           </w:rPr>
-          <w:t>19</w:t>
+          <w:t>20</w:t>
         </w:r>
         <w:r>
           <w:rPr>
@@ -2351,7 +2353,7 @@
           <w:sz w:val="22"/>
         </w:rPr>
       </w:pPr>
-      <w:hyperlink w:anchor="_Toc520535200" w:history="1">
+      <w:hyperlink w:anchor="_Toc520536745" w:history="1">
         <w:r>
           <w:rPr>
             <w:rStyle w:val="Hyperlink"/>
@@ -2380,7 +2382,7 @@
             <w:noProof/>
             <w:webHidden/>
           </w:rPr>
-          <w:instrText xml:space="preserve"> PAGEREF _Toc520535200 \h </w:instrText>
+          <w:instrText xml:space="preserve"> PAGEREF _Toc520536745 \h </w:instrText>
         </w:r>
         <w:r>
           <w:rPr>
@@ -2400,7 +2402,7 @@
             <w:noProof/>
             <w:webHidden/>
           </w:rPr>
-          <w:t>20</w:t>
+          <w:t>21</w:t>
         </w:r>
         <w:r>
           <w:rPr>
@@ -2424,7 +2426,7 @@
           <w:sz w:val="22"/>
         </w:rPr>
       </w:pPr>
-      <w:hyperlink w:anchor="_Toc520535201" w:history="1">
+      <w:hyperlink w:anchor="_Toc520536746" w:history="1">
         <w:r>
           <w:rPr>
             <w:rStyle w:val="Hyperlink"/>
@@ -2469,7 +2471,7 @@
             <w:noProof/>
             <w:webHidden/>
           </w:rPr>
-          <w:instrText xml:space="preserve"> PAGEREF _Toc520535201 \h </w:instrText>
+          <w:instrText xml:space="preserve"> PAGEREF _Toc520536746 \h </w:instrText>
         </w:r>
         <w:r>
           <w:rPr>
@@ -2489,7 +2491,7 @@
             <w:noProof/>
             <w:webHidden/>
           </w:rPr>
-          <w:t>23</w:t>
+          <w:t>24</w:t>
         </w:r>
         <w:r>
           <w:rPr>
@@ -2511,7 +2513,7 @@
           <w:sz w:val="22"/>
         </w:rPr>
       </w:pPr>
-      <w:hyperlink w:anchor="_Toc520535202" w:history="1">
+      <w:hyperlink w:anchor="_Toc520536747" w:history="1">
         <w:r>
           <w:rPr>
             <w:rStyle w:val="Hyperlink"/>
@@ -2540,7 +2542,7 @@
             <w:noProof/>
             <w:webHidden/>
           </w:rPr>
-          <w:instrText xml:space="preserve"> PAGEREF _Toc520535202 \h </w:instrText>
+          <w:instrText xml:space="preserve"> PAGEREF _Toc520536747 \h </w:instrText>
         </w:r>
         <w:r>
           <w:rPr>
@@ -2560,7 +2562,7 @@
             <w:noProof/>
             <w:webHidden/>
           </w:rPr>
-          <w:t>23</w:t>
+          <w:t>24</w:t>
         </w:r>
         <w:r>
           <w:rPr>
@@ -2582,7 +2584,7 @@
           <w:sz w:val="22"/>
         </w:rPr>
       </w:pPr>
-      <w:hyperlink w:anchor="_Toc520535203" w:history="1">
+      <w:hyperlink w:anchor="_Toc520536748" w:history="1">
         <w:r>
           <w:rPr>
             <w:rStyle w:val="Hyperlink"/>
@@ -2611,7 +2613,7 @@
             <w:noProof/>
             <w:webHidden/>
           </w:rPr>
-          <w:instrText xml:space="preserve"> PAGEREF _Toc520535203 \h </w:instrText>
+          <w:instrText xml:space="preserve"> PAGEREF _Toc520536748 \h </w:instrText>
         </w:r>
         <w:r>
           <w:rPr>
@@ -2631,7 +2633,7 @@
             <w:noProof/>
             <w:webHidden/>
           </w:rPr>
-          <w:t>23</w:t>
+          <w:t>24</w:t>
         </w:r>
         <w:r>
           <w:rPr>
@@ -2653,7 +2655,7 @@
           <w:sz w:val="22"/>
         </w:rPr>
       </w:pPr>
-      <w:hyperlink w:anchor="_Toc520535204" w:history="1">
+      <w:hyperlink w:anchor="_Toc520536749" w:history="1">
         <w:r>
           <w:rPr>
             <w:rStyle w:val="Hyperlink"/>
@@ -2682,7 +2684,7 @@
             <w:noProof/>
             <w:webHidden/>
           </w:rPr>
-          <w:instrText xml:space="preserve"> PAGEREF _Toc520535204 \h </w:instrText>
+          <w:instrText xml:space="preserve"> PAGEREF _Toc520536749 \h </w:instrText>
         </w:r>
         <w:r>
           <w:rPr>
@@ -2702,7 +2704,7 @@
             <w:noProof/>
             <w:webHidden/>
           </w:rPr>
-          <w:t>25</w:t>
+          <w:t>26</w:t>
         </w:r>
         <w:r>
           <w:rPr>
@@ -2724,7 +2726,7 @@
           <w:sz w:val="22"/>
         </w:rPr>
       </w:pPr>
-      <w:hyperlink w:anchor="_Toc520535205" w:history="1">
+      <w:hyperlink w:anchor="_Toc520536750" w:history="1">
         <w:r>
           <w:rPr>
             <w:rStyle w:val="Hyperlink"/>
@@ -2753,7 +2755,7 @@
             <w:noProof/>
             <w:webHidden/>
           </w:rPr>
-          <w:instrText xml:space="preserve"> PAGEREF _Toc520535205 \h </w:instrText>
+          <w:instrText xml:space="preserve"> PAGEREF _Toc520536750 \h </w:instrText>
         </w:r>
         <w:r>
           <w:rPr>
@@ -2773,7 +2775,7 @@
             <w:noProof/>
             <w:webHidden/>
           </w:rPr>
-          <w:t>25</w:t>
+          <w:t>26</w:t>
         </w:r>
         <w:r>
           <w:rPr>
@@ -2795,7 +2797,7 @@
           <w:sz w:val="22"/>
         </w:rPr>
       </w:pPr>
-      <w:hyperlink w:anchor="_Toc520535206" w:history="1">
+      <w:hyperlink w:anchor="_Toc520536751" w:history="1">
         <w:r>
           <w:rPr>
             <w:rStyle w:val="Hyperlink"/>
@@ -2841,7 +2843,7 @@
             <w:noProof/>
             <w:webHidden/>
           </w:rPr>
-          <w:instrText xml:space="preserve"> PAGEREF _Toc520535206 \h </w:instrText>
+          <w:instrText xml:space="preserve"> PAGEREF _Toc520536751 \h </w:instrText>
         </w:r>
         <w:r>
           <w:rPr>
@@ -2861,7 +2863,7 @@
             <w:noProof/>
             <w:webHidden/>
           </w:rPr>
-          <w:t>26</w:t>
+          <w:t>27</w:t>
         </w:r>
         <w:r>
           <w:rPr>
@@ -2885,7 +2887,7 @@
           <w:sz w:val="22"/>
         </w:rPr>
       </w:pPr>
-      <w:hyperlink w:anchor="_Toc520535207" w:history="1">
+      <w:hyperlink w:anchor="_Toc520536752" w:history="1">
         <w:r>
           <w:rPr>
             <w:rStyle w:val="Hyperlink"/>
@@ -2930,7 +2932,7 @@
             <w:noProof/>
             <w:webHidden/>
           </w:rPr>
-          <w:instrText xml:space="preserve"> PAGEREF _Toc520535207 \h </w:instrText>
+          <w:instrText xml:space="preserve"> PAGEREF _Toc520536752 \h </w:instrText>
         </w:r>
         <w:r>
           <w:rPr>
@@ -2950,7 +2952,7 @@
             <w:noProof/>
             <w:webHidden/>
           </w:rPr>
-          <w:t>26</w:t>
+          <w:t>27</w:t>
         </w:r>
         <w:r>
           <w:rPr>
@@ -2974,7 +2976,7 @@
           <w:sz w:val="22"/>
         </w:rPr>
       </w:pPr>
-      <w:hyperlink w:anchor="_Toc520535208" w:history="1">
+      <w:hyperlink w:anchor="_Toc520536753" w:history="1">
         <w:r>
           <w:rPr>
             <w:rStyle w:val="Hyperlink"/>
@@ -3018,7 +3020,7 @@
             <w:noProof/>
             <w:webHidden/>
           </w:rPr>
-          <w:instrText xml:space="preserve"> PAGEREF _Toc520535208 \h </w:instrText>
+          <w:instrText xml:space="preserve"> PAGEREF _Toc520536753 \h </w:instrText>
         </w:r>
         <w:r>
           <w:rPr>
@@ -3038,7 +3040,7 @@
             <w:noProof/>
             <w:webHidden/>
           </w:rPr>
-          <w:t>31</w:t>
+          <w:t>32</w:t>
         </w:r>
         <w:r>
           <w:rPr>
@@ -3060,7 +3062,7 @@
           <w:sz w:val="22"/>
         </w:rPr>
       </w:pPr>
-      <w:hyperlink w:anchor="_Toc520535209" w:history="1">
+      <w:hyperlink w:anchor="_Toc520536754" w:history="1">
         <w:r>
           <w:rPr>
             <w:rStyle w:val="Hyperlink"/>
@@ -3088,7 +3090,7 @@
             <w:noProof/>
             <w:webHidden/>
           </w:rPr>
-          <w:instrText xml:space="preserve"> PAGEREF _Toc520535209 \h </w:instrText>
+          <w:instrText xml:space="preserve"> PAGEREF _Toc520536754 \h </w:instrText>
         </w:r>
         <w:r>
           <w:rPr>
@@ -3108,7 +3110,7 @@
             <w:noProof/>
             <w:webHidden/>
           </w:rPr>
-          <w:t>32</w:t>
+          <w:t>33</w:t>
         </w:r>
         <w:r>
           <w:rPr>
@@ -3130,7 +3132,7 @@
           <w:sz w:val="22"/>
         </w:rPr>
       </w:pPr>
-      <w:hyperlink w:anchor="_Toc520535210" w:history="1">
+      <w:hyperlink w:anchor="_Toc520536755" w:history="1">
         <w:r>
           <w:rPr>
             <w:rStyle w:val="Hyperlink"/>
@@ -3159,7 +3161,7 @@
             <w:noProof/>
             <w:webHidden/>
           </w:rPr>
-          <w:instrText xml:space="preserve"> PAGEREF _Toc520535210 \h </w:instrText>
+          <w:instrText xml:space="preserve"> PAGEREF _Toc520536755 \h </w:instrText>
         </w:r>
         <w:r>
           <w:rPr>
@@ -3179,7 +3181,7 @@
             <w:noProof/>
             <w:webHidden/>
           </w:rPr>
-          <w:t>33</w:t>
+          <w:t>34</w:t>
         </w:r>
         <w:r>
           <w:rPr>
@@ -3201,7 +3203,7 @@
           <w:sz w:val="22"/>
         </w:rPr>
       </w:pPr>
-      <w:hyperlink w:anchor="_Toc520535211" w:history="1">
+      <w:hyperlink w:anchor="_Toc520536756" w:history="1">
         <w:r>
           <w:rPr>
             <w:rStyle w:val="Hyperlink"/>
@@ -3236,7 +3238,7 @@
             <w:noProof/>
             <w:webHidden/>
           </w:rPr>
-          <w:instrText xml:space="preserve"> PAGEREF _Toc520535211 \h </w:instrText>
+          <w:instrText xml:space="preserve"> PAGEREF _Toc520536756 \h </w:instrText>
         </w:r>
         <w:r>
           <w:rPr>
@@ -3256,7 +3258,1006 @@
             <w:noProof/>
             <w:webHidden/>
           </w:rPr>
-          <w:t>34</w:t>
+          <w:t>35</w:t>
+        </w:r>
+        <w:r>
+          <w:rPr>
+            <w:noProof/>
+            <w:webHidden/>
+          </w:rPr>
+          <w:fldChar w:fldCharType="end"/>
+        </w:r>
+      </w:hyperlink>
+    </w:p>
+    <w:p>
+      <w:pPr>
+        <w:pStyle w:val="TOC2"/>
+        <w:rPr>
+          <w:rFonts w:eastAsiaTheme="minorEastAsia"/>
+          <w:b w:val="0"/>
+          <w:noProof/>
+          <w:color w:val="auto"/>
+          <w:sz w:val="22"/>
+        </w:rPr>
+      </w:pPr>
+      <w:hyperlink w:anchor="_Toc520536757" w:history="1">
+        <w:r>
+          <w:rPr>
+            <w:rStyle w:val="Hyperlink"/>
+            <w:noProof/>
+          </w:rPr>
+          <w:t>2. Login:</w:t>
+        </w:r>
+        <w:r>
+          <w:rPr>
+            <w:noProof/>
+            <w:webHidden/>
+          </w:rPr>
+          <w:tab/>
+        </w:r>
+        <w:r>
+          <w:rPr>
+            <w:noProof/>
+            <w:webHidden/>
+          </w:rPr>
+          <w:fldChar w:fldCharType="begin"/>
+        </w:r>
+        <w:r>
+          <w:rPr>
+            <w:noProof/>
+            <w:webHidden/>
+          </w:rPr>
+          <w:instrText xml:space="preserve"> PAGEREF _Toc520536757 \h </w:instrText>
+        </w:r>
+        <w:r>
+          <w:rPr>
+            <w:noProof/>
+            <w:webHidden/>
+          </w:rPr>
+        </w:r>
+        <w:r>
+          <w:rPr>
+            <w:noProof/>
+            <w:webHidden/>
+          </w:rPr>
+          <w:fldChar w:fldCharType="separate"/>
+        </w:r>
+        <w:r>
+          <w:rPr>
+            <w:noProof/>
+            <w:webHidden/>
+          </w:rPr>
+          <w:t>36</w:t>
+        </w:r>
+        <w:r>
+          <w:rPr>
+            <w:noProof/>
+            <w:webHidden/>
+          </w:rPr>
+          <w:fldChar w:fldCharType="end"/>
+        </w:r>
+      </w:hyperlink>
+    </w:p>
+    <w:p>
+      <w:pPr>
+        <w:pStyle w:val="TOC2"/>
+        <w:rPr>
+          <w:rFonts w:eastAsiaTheme="minorEastAsia"/>
+          <w:b w:val="0"/>
+          <w:noProof/>
+          <w:color w:val="auto"/>
+          <w:sz w:val="22"/>
+        </w:rPr>
+      </w:pPr>
+      <w:hyperlink w:anchor="_Toc520536758" w:history="1">
+        <w:r>
+          <w:rPr>
+            <w:rStyle w:val="Hyperlink"/>
+            <w:noProof/>
+          </w:rPr>
+          <w:t>3.</w:t>
+        </w:r>
+        <w:r>
+          <w:rPr>
+            <w:rFonts w:eastAsiaTheme="minorEastAsia"/>
+            <w:b w:val="0"/>
+            <w:noProof/>
+            <w:color w:val="auto"/>
+            <w:sz w:val="22"/>
+          </w:rPr>
+          <w:tab/>
+        </w:r>
+        <w:r>
+          <w:rPr>
+            <w:rStyle w:val="Hyperlink"/>
+            <w:noProof/>
+          </w:rPr>
+          <w:t>Sign In:</w:t>
+        </w:r>
+        <w:r>
+          <w:rPr>
+            <w:noProof/>
+            <w:webHidden/>
+          </w:rPr>
+          <w:tab/>
+        </w:r>
+        <w:r>
+          <w:rPr>
+            <w:noProof/>
+            <w:webHidden/>
+          </w:rPr>
+          <w:fldChar w:fldCharType="begin"/>
+        </w:r>
+        <w:r>
+          <w:rPr>
+            <w:noProof/>
+            <w:webHidden/>
+          </w:rPr>
+          <w:instrText xml:space="preserve"> PAGEREF _Toc520536758 \h </w:instrText>
+        </w:r>
+        <w:r>
+          <w:rPr>
+            <w:noProof/>
+            <w:webHidden/>
+          </w:rPr>
+        </w:r>
+        <w:r>
+          <w:rPr>
+            <w:noProof/>
+            <w:webHidden/>
+          </w:rPr>
+          <w:fldChar w:fldCharType="separate"/>
+        </w:r>
+        <w:r>
+          <w:rPr>
+            <w:noProof/>
+            <w:webHidden/>
+          </w:rPr>
+          <w:t>36</w:t>
+        </w:r>
+        <w:r>
+          <w:rPr>
+            <w:noProof/>
+            <w:webHidden/>
+          </w:rPr>
+          <w:fldChar w:fldCharType="end"/>
+        </w:r>
+      </w:hyperlink>
+    </w:p>
+    <w:p>
+      <w:pPr>
+        <w:pStyle w:val="TOC2"/>
+        <w:rPr>
+          <w:rFonts w:eastAsiaTheme="minorEastAsia"/>
+          <w:b w:val="0"/>
+          <w:noProof/>
+          <w:color w:val="auto"/>
+          <w:sz w:val="22"/>
+        </w:rPr>
+      </w:pPr>
+      <w:hyperlink w:anchor="_Toc520536759" w:history="1">
+        <w:r>
+          <w:rPr>
+            <w:rStyle w:val="Hyperlink"/>
+            <w:noProof/>
+          </w:rPr>
+          <w:t>4.</w:t>
+        </w:r>
+        <w:r>
+          <w:rPr>
+            <w:rFonts w:eastAsiaTheme="minorEastAsia"/>
+            <w:b w:val="0"/>
+            <w:noProof/>
+            <w:color w:val="auto"/>
+            <w:sz w:val="22"/>
+          </w:rPr>
+          <w:tab/>
+        </w:r>
+        <w:r>
+          <w:rPr>
+            <w:rStyle w:val="Hyperlink"/>
+            <w:noProof/>
+          </w:rPr>
+          <w:t>Course:</w:t>
+        </w:r>
+        <w:r>
+          <w:rPr>
+            <w:noProof/>
+            <w:webHidden/>
+          </w:rPr>
+          <w:tab/>
+        </w:r>
+        <w:r>
+          <w:rPr>
+            <w:noProof/>
+            <w:webHidden/>
+          </w:rPr>
+          <w:fldChar w:fldCharType="begin"/>
+        </w:r>
+        <w:r>
+          <w:rPr>
+            <w:noProof/>
+            <w:webHidden/>
+          </w:rPr>
+          <w:instrText xml:space="preserve"> PAGEREF _Toc520536759 \h </w:instrText>
+        </w:r>
+        <w:r>
+          <w:rPr>
+            <w:noProof/>
+            <w:webHidden/>
+          </w:rPr>
+        </w:r>
+        <w:r>
+          <w:rPr>
+            <w:noProof/>
+            <w:webHidden/>
+          </w:rPr>
+          <w:fldChar w:fldCharType="separate"/>
+        </w:r>
+        <w:r>
+          <w:rPr>
+            <w:noProof/>
+            <w:webHidden/>
+          </w:rPr>
+          <w:t>40</w:t>
+        </w:r>
+        <w:r>
+          <w:rPr>
+            <w:noProof/>
+            <w:webHidden/>
+          </w:rPr>
+          <w:fldChar w:fldCharType="end"/>
+        </w:r>
+      </w:hyperlink>
+    </w:p>
+    <w:p>
+      <w:pPr>
+        <w:pStyle w:val="TOC2"/>
+        <w:rPr>
+          <w:rFonts w:eastAsiaTheme="minorEastAsia"/>
+          <w:b w:val="0"/>
+          <w:noProof/>
+          <w:color w:val="auto"/>
+          <w:sz w:val="22"/>
+        </w:rPr>
+      </w:pPr>
+      <w:hyperlink w:anchor="_Toc520536760" w:history="1">
+        <w:r>
+          <w:rPr>
+            <w:rStyle w:val="Hyperlink"/>
+            <w:noProof/>
+          </w:rPr>
+          <w:t>5.</w:t>
+        </w:r>
+        <w:r>
+          <w:rPr>
+            <w:rFonts w:eastAsiaTheme="minorEastAsia"/>
+            <w:b w:val="0"/>
+            <w:noProof/>
+            <w:color w:val="auto"/>
+            <w:sz w:val="22"/>
+          </w:rPr>
+          <w:tab/>
+        </w:r>
+        <w:r>
+          <w:rPr>
+            <w:rStyle w:val="Hyperlink"/>
+            <w:noProof/>
+          </w:rPr>
+          <w:t>Course Details:</w:t>
+        </w:r>
+        <w:r>
+          <w:rPr>
+            <w:noProof/>
+            <w:webHidden/>
+          </w:rPr>
+          <w:tab/>
+        </w:r>
+        <w:r>
+          <w:rPr>
+            <w:noProof/>
+            <w:webHidden/>
+          </w:rPr>
+          <w:fldChar w:fldCharType="begin"/>
+        </w:r>
+        <w:r>
+          <w:rPr>
+            <w:noProof/>
+            <w:webHidden/>
+          </w:rPr>
+          <w:instrText xml:space="preserve"> PAGEREF _Toc520536760 \h </w:instrText>
+        </w:r>
+        <w:r>
+          <w:rPr>
+            <w:noProof/>
+            <w:webHidden/>
+          </w:rPr>
+        </w:r>
+        <w:r>
+          <w:rPr>
+            <w:noProof/>
+            <w:webHidden/>
+          </w:rPr>
+          <w:fldChar w:fldCharType="separate"/>
+        </w:r>
+        <w:r>
+          <w:rPr>
+            <w:noProof/>
+            <w:webHidden/>
+          </w:rPr>
+          <w:t>41</w:t>
+        </w:r>
+        <w:r>
+          <w:rPr>
+            <w:noProof/>
+            <w:webHidden/>
+          </w:rPr>
+          <w:fldChar w:fldCharType="end"/>
+        </w:r>
+      </w:hyperlink>
+    </w:p>
+    <w:p>
+      <w:pPr>
+        <w:pStyle w:val="TOC2"/>
+        <w:rPr>
+          <w:rFonts w:eastAsiaTheme="minorEastAsia"/>
+          <w:b w:val="0"/>
+          <w:noProof/>
+          <w:color w:val="auto"/>
+          <w:sz w:val="22"/>
+        </w:rPr>
+      </w:pPr>
+      <w:hyperlink w:anchor="_Toc520536761" w:history="1">
+        <w:r>
+          <w:rPr>
+            <w:rStyle w:val="Hyperlink"/>
+            <w:noProof/>
+          </w:rPr>
+          <w:t>6.</w:t>
+        </w:r>
+        <w:r>
+          <w:rPr>
+            <w:rFonts w:eastAsiaTheme="minorEastAsia"/>
+            <w:b w:val="0"/>
+            <w:noProof/>
+            <w:color w:val="auto"/>
+            <w:sz w:val="22"/>
+          </w:rPr>
+          <w:tab/>
+        </w:r>
+        <w:r>
+          <w:rPr>
+            <w:rStyle w:val="Hyperlink"/>
+            <w:noProof/>
+          </w:rPr>
+          <w:t>User Course:</w:t>
+        </w:r>
+        <w:r>
+          <w:rPr>
+            <w:noProof/>
+            <w:webHidden/>
+          </w:rPr>
+          <w:tab/>
+        </w:r>
+        <w:r>
+          <w:rPr>
+            <w:noProof/>
+            <w:webHidden/>
+          </w:rPr>
+          <w:fldChar w:fldCharType="begin"/>
+        </w:r>
+        <w:r>
+          <w:rPr>
+            <w:noProof/>
+            <w:webHidden/>
+          </w:rPr>
+          <w:instrText xml:space="preserve"> PAGEREF _Toc520536761 \h </w:instrText>
+        </w:r>
+        <w:r>
+          <w:rPr>
+            <w:noProof/>
+            <w:webHidden/>
+          </w:rPr>
+        </w:r>
+        <w:r>
+          <w:rPr>
+            <w:noProof/>
+            <w:webHidden/>
+          </w:rPr>
+          <w:fldChar w:fldCharType="separate"/>
+        </w:r>
+        <w:r>
+          <w:rPr>
+            <w:noProof/>
+            <w:webHidden/>
+          </w:rPr>
+          <w:t>44</w:t>
+        </w:r>
+        <w:r>
+          <w:rPr>
+            <w:noProof/>
+            <w:webHidden/>
+          </w:rPr>
+          <w:fldChar w:fldCharType="end"/>
+        </w:r>
+      </w:hyperlink>
+    </w:p>
+    <w:p>
+      <w:pPr>
+        <w:pStyle w:val="TOC2"/>
+        <w:rPr>
+          <w:rFonts w:eastAsiaTheme="minorEastAsia"/>
+          <w:b w:val="0"/>
+          <w:noProof/>
+          <w:color w:val="auto"/>
+          <w:sz w:val="22"/>
+        </w:rPr>
+      </w:pPr>
+      <w:hyperlink w:anchor="_Toc520536762" w:history="1">
+        <w:r>
+          <w:rPr>
+            <w:rStyle w:val="Hyperlink"/>
+            <w:noProof/>
+          </w:rPr>
+          <w:t>7.</w:t>
+        </w:r>
+        <w:r>
+          <w:rPr>
+            <w:rFonts w:eastAsiaTheme="minorEastAsia"/>
+            <w:b w:val="0"/>
+            <w:noProof/>
+            <w:color w:val="auto"/>
+            <w:sz w:val="22"/>
+          </w:rPr>
+          <w:tab/>
+        </w:r>
+        <w:r>
+          <w:rPr>
+            <w:rStyle w:val="Hyperlink"/>
+            <w:noProof/>
+          </w:rPr>
+          <w:t>Admin Home Page:</w:t>
+        </w:r>
+        <w:r>
+          <w:rPr>
+            <w:noProof/>
+            <w:webHidden/>
+          </w:rPr>
+          <w:tab/>
+        </w:r>
+        <w:r>
+          <w:rPr>
+            <w:noProof/>
+            <w:webHidden/>
+          </w:rPr>
+          <w:fldChar w:fldCharType="begin"/>
+        </w:r>
+        <w:r>
+          <w:rPr>
+            <w:noProof/>
+            <w:webHidden/>
+          </w:rPr>
+          <w:instrText xml:space="preserve"> PAGEREF _Toc520536762 \h </w:instrText>
+        </w:r>
+        <w:r>
+          <w:rPr>
+            <w:noProof/>
+            <w:webHidden/>
+          </w:rPr>
+        </w:r>
+        <w:r>
+          <w:rPr>
+            <w:noProof/>
+            <w:webHidden/>
+          </w:rPr>
+          <w:fldChar w:fldCharType="separate"/>
+        </w:r>
+        <w:r>
+          <w:rPr>
+            <w:noProof/>
+            <w:webHidden/>
+          </w:rPr>
+          <w:t>45</w:t>
+        </w:r>
+        <w:r>
+          <w:rPr>
+            <w:noProof/>
+            <w:webHidden/>
+          </w:rPr>
+          <w:fldChar w:fldCharType="end"/>
+        </w:r>
+      </w:hyperlink>
+    </w:p>
+    <w:p>
+      <w:pPr>
+        <w:pStyle w:val="TOC2"/>
+        <w:rPr>
+          <w:rFonts w:eastAsiaTheme="minorEastAsia"/>
+          <w:b w:val="0"/>
+          <w:noProof/>
+          <w:color w:val="auto"/>
+          <w:sz w:val="22"/>
+        </w:rPr>
+      </w:pPr>
+      <w:hyperlink w:anchor="_Toc520536763" w:history="1">
+        <w:r>
+          <w:rPr>
+            <w:rStyle w:val="Hyperlink"/>
+            <w:noProof/>
+          </w:rPr>
+          <w:t>8.</w:t>
+        </w:r>
+        <w:r>
+          <w:rPr>
+            <w:rFonts w:eastAsiaTheme="minorEastAsia"/>
+            <w:b w:val="0"/>
+            <w:noProof/>
+            <w:color w:val="auto"/>
+            <w:sz w:val="22"/>
+          </w:rPr>
+          <w:tab/>
+        </w:r>
+        <w:r>
+          <w:rPr>
+            <w:rStyle w:val="Hyperlink"/>
+            <w:noProof/>
+          </w:rPr>
+          <w:t>Admin Course:</w:t>
+        </w:r>
+        <w:r>
+          <w:rPr>
+            <w:noProof/>
+            <w:webHidden/>
+          </w:rPr>
+          <w:tab/>
+        </w:r>
+        <w:r>
+          <w:rPr>
+            <w:noProof/>
+            <w:webHidden/>
+          </w:rPr>
+          <w:fldChar w:fldCharType="begin"/>
+        </w:r>
+        <w:r>
+          <w:rPr>
+            <w:noProof/>
+            <w:webHidden/>
+          </w:rPr>
+          <w:instrText xml:space="preserve"> PAGEREF _Toc520536763 \h </w:instrText>
+        </w:r>
+        <w:r>
+          <w:rPr>
+            <w:noProof/>
+            <w:webHidden/>
+          </w:rPr>
+        </w:r>
+        <w:r>
+          <w:rPr>
+            <w:noProof/>
+            <w:webHidden/>
+          </w:rPr>
+          <w:fldChar w:fldCharType="separate"/>
+        </w:r>
+        <w:r>
+          <w:rPr>
+            <w:noProof/>
+            <w:webHidden/>
+          </w:rPr>
+          <w:t>46</w:t>
+        </w:r>
+        <w:r>
+          <w:rPr>
+            <w:noProof/>
+            <w:webHidden/>
+          </w:rPr>
+          <w:fldChar w:fldCharType="end"/>
+        </w:r>
+      </w:hyperlink>
+    </w:p>
+    <w:p>
+      <w:pPr>
+        <w:pStyle w:val="TOC2"/>
+        <w:rPr>
+          <w:rFonts w:eastAsiaTheme="minorEastAsia"/>
+          <w:b w:val="0"/>
+          <w:noProof/>
+          <w:color w:val="auto"/>
+          <w:sz w:val="22"/>
+        </w:rPr>
+      </w:pPr>
+      <w:hyperlink w:anchor="_Toc520536764" w:history="1">
+        <w:r>
+          <w:rPr>
+            <w:rStyle w:val="Hyperlink"/>
+            <w:noProof/>
+          </w:rPr>
+          <w:t>9.</w:t>
+        </w:r>
+        <w:r>
+          <w:rPr>
+            <w:rFonts w:eastAsiaTheme="minorEastAsia"/>
+            <w:b w:val="0"/>
+            <w:noProof/>
+            <w:color w:val="auto"/>
+            <w:sz w:val="22"/>
+          </w:rPr>
+          <w:tab/>
+        </w:r>
+        <w:r>
+          <w:rPr>
+            <w:rStyle w:val="Hyperlink"/>
+            <w:noProof/>
+          </w:rPr>
+          <w:t>Admin Course Details:</w:t>
+        </w:r>
+        <w:r>
+          <w:rPr>
+            <w:noProof/>
+            <w:webHidden/>
+          </w:rPr>
+          <w:tab/>
+        </w:r>
+        <w:r>
+          <w:rPr>
+            <w:noProof/>
+            <w:webHidden/>
+          </w:rPr>
+          <w:fldChar w:fldCharType="begin"/>
+        </w:r>
+        <w:r>
+          <w:rPr>
+            <w:noProof/>
+            <w:webHidden/>
+          </w:rPr>
+          <w:instrText xml:space="preserve"> PAGEREF _Toc520536764 \h </w:instrText>
+        </w:r>
+        <w:r>
+          <w:rPr>
+            <w:noProof/>
+            <w:webHidden/>
+          </w:rPr>
+        </w:r>
+        <w:r>
+          <w:rPr>
+            <w:noProof/>
+            <w:webHidden/>
+          </w:rPr>
+          <w:fldChar w:fldCharType="separate"/>
+        </w:r>
+        <w:r>
+          <w:rPr>
+            <w:noProof/>
+            <w:webHidden/>
+          </w:rPr>
+          <w:t>47</w:t>
+        </w:r>
+        <w:r>
+          <w:rPr>
+            <w:noProof/>
+            <w:webHidden/>
+          </w:rPr>
+          <w:fldChar w:fldCharType="end"/>
+        </w:r>
+      </w:hyperlink>
+    </w:p>
+    <w:p>
+      <w:pPr>
+        <w:pStyle w:val="TOC2"/>
+        <w:rPr>
+          <w:rFonts w:eastAsiaTheme="minorEastAsia"/>
+          <w:b w:val="0"/>
+          <w:noProof/>
+          <w:color w:val="auto"/>
+          <w:sz w:val="22"/>
+        </w:rPr>
+      </w:pPr>
+      <w:hyperlink w:anchor="_Toc520536765" w:history="1">
+        <w:r>
+          <w:rPr>
+            <w:rStyle w:val="Hyperlink"/>
+            <w:noProof/>
+          </w:rPr>
+          <w:t>10.</w:t>
+        </w:r>
+        <w:r>
+          <w:rPr>
+            <w:rFonts w:eastAsiaTheme="minorEastAsia"/>
+            <w:b w:val="0"/>
+            <w:noProof/>
+            <w:color w:val="auto"/>
+            <w:sz w:val="22"/>
+          </w:rPr>
+          <w:tab/>
+        </w:r>
+        <w:r>
+          <w:rPr>
+            <w:rStyle w:val="Hyperlink"/>
+            <w:noProof/>
+          </w:rPr>
+          <w:t>Instructor:</w:t>
+        </w:r>
+        <w:r>
+          <w:rPr>
+            <w:noProof/>
+            <w:webHidden/>
+          </w:rPr>
+          <w:tab/>
+        </w:r>
+        <w:r>
+          <w:rPr>
+            <w:noProof/>
+            <w:webHidden/>
+          </w:rPr>
+          <w:fldChar w:fldCharType="begin"/>
+        </w:r>
+        <w:r>
+          <w:rPr>
+            <w:noProof/>
+            <w:webHidden/>
+          </w:rPr>
+          <w:instrText xml:space="preserve"> PAGEREF _Toc520536765 \h </w:instrText>
+        </w:r>
+        <w:r>
+          <w:rPr>
+            <w:noProof/>
+            <w:webHidden/>
+          </w:rPr>
+        </w:r>
+        <w:r>
+          <w:rPr>
+            <w:noProof/>
+            <w:webHidden/>
+          </w:rPr>
+          <w:fldChar w:fldCharType="separate"/>
+        </w:r>
+        <w:r>
+          <w:rPr>
+            <w:noProof/>
+            <w:webHidden/>
+          </w:rPr>
+          <w:t>50</w:t>
+        </w:r>
+        <w:r>
+          <w:rPr>
+            <w:noProof/>
+            <w:webHidden/>
+          </w:rPr>
+          <w:fldChar w:fldCharType="end"/>
+        </w:r>
+      </w:hyperlink>
+    </w:p>
+    <w:p>
+      <w:pPr>
+        <w:pStyle w:val="TOC2"/>
+        <w:rPr>
+          <w:rFonts w:eastAsiaTheme="minorEastAsia"/>
+          <w:b w:val="0"/>
+          <w:noProof/>
+          <w:color w:val="auto"/>
+          <w:sz w:val="22"/>
+        </w:rPr>
+      </w:pPr>
+      <w:hyperlink w:anchor="_Toc520536766" w:history="1">
+        <w:r>
+          <w:rPr>
+            <w:rStyle w:val="Hyperlink"/>
+            <w:noProof/>
+          </w:rPr>
+          <w:t>11.</w:t>
+        </w:r>
+        <w:r>
+          <w:rPr>
+            <w:rFonts w:eastAsiaTheme="minorEastAsia"/>
+            <w:b w:val="0"/>
+            <w:noProof/>
+            <w:color w:val="auto"/>
+            <w:sz w:val="22"/>
+          </w:rPr>
+          <w:tab/>
+        </w:r>
+        <w:r>
+          <w:rPr>
+            <w:rStyle w:val="Hyperlink"/>
+            <w:noProof/>
+          </w:rPr>
+          <w:t>Instructor Details:</w:t>
+        </w:r>
+        <w:r>
+          <w:rPr>
+            <w:noProof/>
+            <w:webHidden/>
+          </w:rPr>
+          <w:tab/>
+        </w:r>
+        <w:r>
+          <w:rPr>
+            <w:noProof/>
+            <w:webHidden/>
+          </w:rPr>
+          <w:fldChar w:fldCharType="begin"/>
+        </w:r>
+        <w:r>
+          <w:rPr>
+            <w:noProof/>
+            <w:webHidden/>
+          </w:rPr>
+          <w:instrText xml:space="preserve"> PAGEREF _Toc520536766 \h </w:instrText>
+        </w:r>
+        <w:r>
+          <w:rPr>
+            <w:noProof/>
+            <w:webHidden/>
+          </w:rPr>
+        </w:r>
+        <w:r>
+          <w:rPr>
+            <w:noProof/>
+            <w:webHidden/>
+          </w:rPr>
+          <w:fldChar w:fldCharType="separate"/>
+        </w:r>
+        <w:r>
+          <w:rPr>
+            <w:noProof/>
+            <w:webHidden/>
+          </w:rPr>
+          <w:t>51</w:t>
+        </w:r>
+        <w:r>
+          <w:rPr>
+            <w:noProof/>
+            <w:webHidden/>
+          </w:rPr>
+          <w:fldChar w:fldCharType="end"/>
+        </w:r>
+      </w:hyperlink>
+    </w:p>
+    <w:p>
+      <w:pPr>
+        <w:pStyle w:val="TOC2"/>
+        <w:rPr>
+          <w:rFonts w:eastAsiaTheme="minorEastAsia"/>
+          <w:b w:val="0"/>
+          <w:noProof/>
+          <w:color w:val="auto"/>
+          <w:sz w:val="22"/>
+        </w:rPr>
+      </w:pPr>
+      <w:hyperlink w:anchor="_Toc520536767" w:history="1">
+        <w:r>
+          <w:rPr>
+            <w:rStyle w:val="Hyperlink"/>
+            <w:noProof/>
+          </w:rPr>
+          <w:t>12.</w:t>
+        </w:r>
+        <w:r>
+          <w:rPr>
+            <w:rFonts w:eastAsiaTheme="minorEastAsia"/>
+            <w:b w:val="0"/>
+            <w:noProof/>
+            <w:color w:val="auto"/>
+            <w:sz w:val="22"/>
+          </w:rPr>
+          <w:tab/>
+        </w:r>
+        <w:r>
+          <w:rPr>
+            <w:rStyle w:val="Hyperlink"/>
+            <w:noProof/>
+          </w:rPr>
+          <w:t>Admin User:</w:t>
+        </w:r>
+        <w:r>
+          <w:rPr>
+            <w:noProof/>
+            <w:webHidden/>
+          </w:rPr>
+          <w:tab/>
+        </w:r>
+        <w:r>
+          <w:rPr>
+            <w:noProof/>
+            <w:webHidden/>
+          </w:rPr>
+          <w:fldChar w:fldCharType="begin"/>
+        </w:r>
+        <w:r>
+          <w:rPr>
+            <w:noProof/>
+            <w:webHidden/>
+          </w:rPr>
+          <w:instrText xml:space="preserve"> PAGEREF _Toc520536767 \h </w:instrText>
+        </w:r>
+        <w:r>
+          <w:rPr>
+            <w:noProof/>
+            <w:webHidden/>
+          </w:rPr>
+        </w:r>
+        <w:r>
+          <w:rPr>
+            <w:noProof/>
+            <w:webHidden/>
+          </w:rPr>
+          <w:fldChar w:fldCharType="separate"/>
+        </w:r>
+        <w:r>
+          <w:rPr>
+            <w:noProof/>
+            <w:webHidden/>
+          </w:rPr>
+          <w:t>52</w:t>
+        </w:r>
+        <w:r>
+          <w:rPr>
+            <w:noProof/>
+            <w:webHidden/>
+          </w:rPr>
+          <w:fldChar w:fldCharType="end"/>
+        </w:r>
+      </w:hyperlink>
+    </w:p>
+    <w:p>
+      <w:pPr>
+        <w:pStyle w:val="TOC2"/>
+        <w:rPr>
+          <w:rFonts w:eastAsiaTheme="minorEastAsia"/>
+          <w:b w:val="0"/>
+          <w:noProof/>
+          <w:color w:val="auto"/>
+          <w:sz w:val="22"/>
+        </w:rPr>
+      </w:pPr>
+      <w:hyperlink w:anchor="_Toc520536768" w:history="1">
+        <w:r>
+          <w:rPr>
+            <w:rStyle w:val="Hyperlink"/>
+            <w:noProof/>
+            <w:lang w:val="vi-VN"/>
+          </w:rPr>
+          <w:t>Task Sheet 3</w:t>
+        </w:r>
+        <w:r>
+          <w:rPr>
+            <w:noProof/>
+            <w:webHidden/>
+          </w:rPr>
+          <w:tab/>
+        </w:r>
+        <w:r>
+          <w:rPr>
+            <w:noProof/>
+            <w:webHidden/>
+          </w:rPr>
+          <w:fldChar w:fldCharType="begin"/>
+        </w:r>
+        <w:r>
+          <w:rPr>
+            <w:noProof/>
+            <w:webHidden/>
+          </w:rPr>
+          <w:instrText xml:space="preserve"> PAGEREF _Toc520536768 \h </w:instrText>
+        </w:r>
+        <w:r>
+          <w:rPr>
+            <w:noProof/>
+            <w:webHidden/>
+          </w:rPr>
+        </w:r>
+        <w:r>
+          <w:rPr>
+            <w:noProof/>
+            <w:webHidden/>
+          </w:rPr>
+          <w:fldChar w:fldCharType="separate"/>
+        </w:r>
+        <w:r>
+          <w:rPr>
+            <w:noProof/>
+            <w:webHidden/>
+          </w:rPr>
+          <w:t>53</w:t>
         </w:r>
         <w:r>
           <w:rPr>
@@ -3319,7 +4320,7 @@
           <w:lang w:val="vi-VN"/>
         </w:rPr>
       </w:pPr>
-      <w:bookmarkStart w:id="0" w:name="_Toc520535172"/>
+      <w:bookmarkStart w:id="1" w:name="_Toc520536717"/>
       <w:r>
         <w:rPr>
           <w:noProof/>
@@ -3330,7 +4331,7 @@
         <w:lastRenderedPageBreak/>
         <w:t>Acknowledgements</w:t>
       </w:r>
-      <w:bookmarkEnd w:id="0"/>
+      <w:bookmarkEnd w:id="1"/>
     </w:p>
     <w:p>
       <w:pPr>
@@ -3515,7 +4516,7 @@
           <w:lang w:val="vi-VN"/>
         </w:rPr>
       </w:pPr>
-      <w:bookmarkStart w:id="1" w:name="_Toc520535173"/>
+      <w:bookmarkStart w:id="2" w:name="_Toc520536718"/>
       <w:r>
         <w:rPr>
           <w:rFonts w:eastAsia="Times New Roman"/>
@@ -3527,7 +4528,7 @@
         </w:rPr>
         <w:t>REVIEW 1</w:t>
       </w:r>
-      <w:bookmarkEnd w:id="1"/>
+      <w:bookmarkEnd w:id="2"/>
     </w:p>
     <w:p>
       <w:pPr>
@@ -3679,44 +4680,44 @@
           <w:lang w:val="vi-VN"/>
         </w:rPr>
       </w:pPr>
-      <w:bookmarkStart w:id="2" w:name="_Toc520535174"/>
+      <w:bookmarkStart w:id="3" w:name="_Toc520536719"/>
       <w:r>
         <w:rPr>
           <w:noProof/>
           <w:lang w:val="vi-VN"/>
         </w:rPr>
         <w:t>Problem Definition:</w:t>
-      </w:r>
-      <w:bookmarkEnd w:id="2"/>
-    </w:p>
-    <w:p>
-      <w:pPr>
-        <w:pStyle w:val="Heading3"/>
-        <w:rPr>
-          <w:noProof/>
-          <w:sz w:val="48"/>
-          <w:lang w:val="vi-VN"/>
-        </w:rPr>
-      </w:pPr>
-      <w:r>
-        <w:rPr>
-          <w:noProof/>
-          <w:lang w:val="vi-VN"/>
-        </w:rPr>
-        <w:t xml:space="preserve"> </w:t>
-      </w:r>
-      <w:bookmarkStart w:id="3" w:name="_Toc520535175"/>
-      <w:r>
-        <w:rPr>
-          <w:noProof/>
-          <w:lang w:val="vi-VN"/>
-        </w:rPr>
-        <w:t>Introduction:</w:t>
       </w:r>
       <w:bookmarkEnd w:id="3"/>
     </w:p>
     <w:p>
       <w:pPr>
+        <w:pStyle w:val="Heading3"/>
+        <w:rPr>
+          <w:noProof/>
+          <w:sz w:val="48"/>
+          <w:lang w:val="vi-VN"/>
+        </w:rPr>
+      </w:pPr>
+      <w:r>
+        <w:rPr>
+          <w:noProof/>
+          <w:lang w:val="vi-VN"/>
+        </w:rPr>
+        <w:t xml:space="preserve"> </w:t>
+      </w:r>
+      <w:bookmarkStart w:id="4" w:name="_Toc520536720"/>
+      <w:r>
+        <w:rPr>
+          <w:noProof/>
+          <w:lang w:val="vi-VN"/>
+        </w:rPr>
+        <w:t>Introduction:</w:t>
+      </w:r>
+      <w:bookmarkEnd w:id="4"/>
+    </w:p>
+    <w:p>
+      <w:pPr>
         <w:pStyle w:val="BodyText"/>
         <w:rPr>
           <w:noProof/>
@@ -3739,7 +4740,7 @@
           <w:lang w:val="vi-VN"/>
         </w:rPr>
       </w:pPr>
-      <w:bookmarkStart w:id="4" w:name="_Toc520535176"/>
+      <w:bookmarkStart w:id="5" w:name="_Toc520536721"/>
       <w:r>
         <w:rPr>
           <w:noProof/>
@@ -3747,7 +4748,7 @@
         </w:rPr>
         <w:t>Existing Scenario:</w:t>
       </w:r>
-      <w:bookmarkEnd w:id="4"/>
+      <w:bookmarkEnd w:id="5"/>
     </w:p>
     <w:p>
       <w:pPr>
@@ -3782,7 +4783,7 @@
           <w:lang w:val="vi-VN"/>
         </w:rPr>
       </w:pPr>
-      <w:bookmarkStart w:id="5" w:name="_Toc520535177"/>
+      <w:bookmarkStart w:id="6" w:name="_Toc520536722"/>
       <w:r>
         <w:rPr>
           <w:noProof/>
@@ -3790,7 +4791,7 @@
         </w:rPr>
         <w:t>User Requirements Specifications:</w:t>
       </w:r>
-      <w:bookmarkEnd w:id="5"/>
+      <w:bookmarkEnd w:id="6"/>
     </w:p>
     <w:p>
       <w:pPr>
@@ -3887,7 +4888,7 @@
           <w:lang w:val="vi-VN"/>
         </w:rPr>
       </w:pPr>
-      <w:bookmarkStart w:id="6" w:name="_Toc520535178"/>
+      <w:bookmarkStart w:id="7" w:name="_Toc520536723"/>
       <w:r>
         <w:rPr>
           <w:noProof/>
@@ -3895,7 +4896,7 @@
         </w:rPr>
         <w:t>Function Requirement Specification:</w:t>
       </w:r>
-      <w:bookmarkEnd w:id="6"/>
+      <w:bookmarkEnd w:id="7"/>
     </w:p>
     <w:p>
       <w:pPr>
@@ -3909,7 +4910,7 @@
           <w:lang w:val="vi-VN"/>
         </w:rPr>
       </w:pPr>
-      <w:bookmarkStart w:id="7" w:name="_Toc520535179"/>
+      <w:bookmarkStart w:id="8" w:name="_Toc520536724"/>
       <w:r>
         <w:rPr>
           <w:noProof/>
@@ -3917,7 +4918,7 @@
         </w:rPr>
         <w:t>Guest:</w:t>
       </w:r>
-      <w:bookmarkEnd w:id="7"/>
+      <w:bookmarkEnd w:id="8"/>
     </w:p>
     <w:p>
       <w:pPr>
@@ -4009,7 +5010,7 @@
           <w:lang w:val="vi-VN"/>
         </w:rPr>
       </w:pPr>
-      <w:bookmarkStart w:id="8" w:name="_Toc520535180"/>
+      <w:bookmarkStart w:id="9" w:name="_Toc520536725"/>
       <w:r>
         <w:rPr>
           <w:noProof/>
@@ -4017,7 +5018,7 @@
         </w:rPr>
         <w:t>Learner:</w:t>
       </w:r>
-      <w:bookmarkEnd w:id="8"/>
+      <w:bookmarkEnd w:id="9"/>
     </w:p>
     <w:p>
       <w:pPr>
@@ -4189,7 +5190,7 @@
           <w:lang w:val="vi-VN"/>
         </w:rPr>
       </w:pPr>
-      <w:bookmarkStart w:id="9" w:name="_Toc520535181"/>
+      <w:bookmarkStart w:id="10" w:name="_Toc520536726"/>
       <w:r>
         <w:rPr>
           <w:noProof/>
@@ -4197,7 +5198,7 @@
         </w:rPr>
         <w:t>Administrator:</w:t>
       </w:r>
-      <w:bookmarkEnd w:id="9"/>
+      <w:bookmarkEnd w:id="10"/>
     </w:p>
     <w:p>
       <w:pPr>
@@ -4409,7 +5410,7 @@
           <w:lang w:val="vi-VN"/>
         </w:rPr>
       </w:pPr>
-      <w:bookmarkStart w:id="10" w:name="_Toc520535182"/>
+      <w:bookmarkStart w:id="11" w:name="_Toc520536727"/>
       <w:r>
         <w:rPr>
           <w:noProof/>
@@ -4417,7 +5418,7 @@
         </w:rPr>
         <w:t>System Requirement:</w:t>
       </w:r>
-      <w:bookmarkEnd w:id="10"/>
+      <w:bookmarkEnd w:id="11"/>
     </w:p>
     <w:p>
       <w:pPr>
@@ -4431,7 +5432,7 @@
           <w:lang w:val="vi-VN"/>
         </w:rPr>
       </w:pPr>
-      <w:bookmarkStart w:id="11" w:name="_Toc520535183"/>
+      <w:bookmarkStart w:id="12" w:name="_Toc520536728"/>
       <w:r>
         <w:rPr>
           <w:noProof/>
@@ -4439,7 +5440,7 @@
         </w:rPr>
         <w:t>Hardware Requirement:</w:t>
       </w:r>
-      <w:bookmarkEnd w:id="11"/>
+      <w:bookmarkEnd w:id="12"/>
     </w:p>
     <w:p>
       <w:pPr>
@@ -4630,7 +5631,7 @@
           <w:lang w:val="vi-VN"/>
         </w:rPr>
       </w:pPr>
-      <w:bookmarkStart w:id="12" w:name="_Toc520535184"/>
+      <w:bookmarkStart w:id="13" w:name="_Toc520536729"/>
       <w:r>
         <w:rPr>
           <w:noProof/>
@@ -4638,7 +5639,7 @@
         </w:rPr>
         <w:t>Software Requirement:</w:t>
       </w:r>
-      <w:bookmarkEnd w:id="12"/>
+      <w:bookmarkEnd w:id="13"/>
     </w:p>
     <w:p>
       <w:pPr>
@@ -4850,7 +5851,7 @@
           <w:lang w:val="vi-VN"/>
         </w:rPr>
       </w:pPr>
-      <w:bookmarkStart w:id="13" w:name="_Toc264328684"/>
+      <w:bookmarkStart w:id="14" w:name="_Toc264328684"/>
     </w:p>
     <w:p>
       <w:pPr>
@@ -4962,7 +5963,7 @@
           <w:lang w:val="vi-VN"/>
         </w:rPr>
       </w:pPr>
-      <w:bookmarkStart w:id="14" w:name="_Toc520535185"/>
+      <w:bookmarkStart w:id="15" w:name="_Toc520536730"/>
       <w:r>
         <w:rPr>
           <w:noProof/>
@@ -4973,8 +5974,8 @@
         <w:lastRenderedPageBreak/>
         <w:t>Task Sheet 1</w:t>
       </w:r>
-      <w:bookmarkEnd w:id="13"/>
       <w:bookmarkEnd w:id="14"/>
+      <w:bookmarkEnd w:id="15"/>
     </w:p>
     <w:p>
       <w:pPr>
@@ -6054,7 +7055,7 @@
           <w:lang w:val="vi-VN"/>
         </w:rPr>
       </w:pPr>
-      <w:bookmarkStart w:id="15" w:name="_Toc520535186"/>
+      <w:bookmarkStart w:id="16" w:name="_Toc520536731"/>
       <w:r>
         <w:rPr>
           <w:rFonts w:eastAsia="Times New Roman"/>
@@ -6066,7 +7067,7 @@
         </w:rPr>
         <w:t>REVIEW 2</w:t>
       </w:r>
-      <w:bookmarkEnd w:id="15"/>
+      <w:bookmarkEnd w:id="16"/>
     </w:p>
     <w:p>
       <w:pPr>
@@ -6180,7 +7181,7 @@
           <w:lang w:val="vi-VN"/>
         </w:rPr>
       </w:pPr>
-      <w:bookmarkStart w:id="16" w:name="_Toc520535187"/>
+      <w:bookmarkStart w:id="17" w:name="_Toc520536732"/>
       <w:r>
         <w:rPr>
           <w:noProof/>
@@ -6189,7 +7190,7 @@
         <w:lastRenderedPageBreak/>
         <w:t>Software Architecture</w:t>
       </w:r>
-      <w:bookmarkEnd w:id="16"/>
+      <w:bookmarkEnd w:id="17"/>
     </w:p>
     <w:p>
       <w:pPr>
@@ -6276,7 +7277,7 @@
           <w:lang w:val="vi-VN"/>
         </w:rPr>
       </w:pPr>
-      <w:bookmarkStart w:id="17" w:name="_Toc520535188"/>
+      <w:bookmarkStart w:id="18" w:name="_Toc520536733"/>
       <w:r>
         <w:rPr>
           <w:noProof/>
@@ -6285,7 +7286,7 @@
         <w:lastRenderedPageBreak/>
         <w:t>User Case and Sequence Diagram</w:t>
       </w:r>
-      <w:bookmarkEnd w:id="17"/>
+      <w:bookmarkEnd w:id="18"/>
     </w:p>
     <w:p>
       <w:pPr>
@@ -6349,7 +7350,7 @@
           <w:lang w:val="vi-VN"/>
         </w:rPr>
       </w:pPr>
-      <w:bookmarkStart w:id="18" w:name="_Toc520535189"/>
+      <w:bookmarkStart w:id="19" w:name="_Toc520536734"/>
       <w:r>
         <w:rPr>
           <w:noProof/>
@@ -6364,7 +7365,7 @@
         </w:rPr>
         <w:t xml:space="preserve"> Case</w:t>
       </w:r>
-      <w:bookmarkEnd w:id="18"/>
+      <w:bookmarkEnd w:id="19"/>
     </w:p>
     <w:p>
       <w:pPr>
@@ -6930,7 +7931,7 @@
                 <w:lang w:val="vi-VN"/>
               </w:rPr>
             </w:pPr>
-            <w:bookmarkStart w:id="19" w:name="_Toc520535190"/>
+            <w:bookmarkStart w:id="20" w:name="_Toc520536735"/>
             <w:r>
               <w:rPr>
                 <w:rFonts w:cs="Tahoma"/>
@@ -6942,7 +7943,7 @@
               </w:rPr>
               <w:t>2. type username and password in a popup logjn form</w:t>
             </w:r>
-            <w:bookmarkEnd w:id="19"/>
+            <w:bookmarkEnd w:id="20"/>
           </w:p>
           <w:p>
             <w:pPr>
@@ -7221,7 +8222,7 @@
                 <w:lang w:val="vi-VN"/>
               </w:rPr>
             </w:pPr>
-            <w:bookmarkStart w:id="20" w:name="_Toc520535191"/>
+            <w:bookmarkStart w:id="21" w:name="_Toc520536736"/>
             <w:r>
               <w:rPr>
                 <w:rFonts w:cs="Tahoma"/>
@@ -7233,7 +8234,7 @@
               </w:rPr>
               <w:t>2. Input the correct username or password</w:t>
             </w:r>
-            <w:bookmarkEnd w:id="20"/>
+            <w:bookmarkEnd w:id="21"/>
           </w:p>
         </w:tc>
         <w:tc>
@@ -8702,7 +9703,7 @@
                 <w:lang w:val="vi-VN"/>
               </w:rPr>
             </w:pPr>
-            <w:bookmarkStart w:id="21" w:name="_Toc520535192"/>
+            <w:bookmarkStart w:id="22" w:name="_Toc520536737"/>
             <w:r>
               <w:rPr>
                 <w:rFonts w:cs="Tahoma"/>
@@ -8714,7 +9715,7 @@
               </w:rPr>
               <w:t>2. The update form appear</w:t>
             </w:r>
-            <w:bookmarkEnd w:id="21"/>
+            <w:bookmarkEnd w:id="22"/>
           </w:p>
           <w:p>
             <w:pPr>
@@ -8746,7 +9747,7 @@
                 <w:lang w:val="vi-VN"/>
               </w:rPr>
             </w:pPr>
-            <w:bookmarkStart w:id="22" w:name="_Toc520535193"/>
+            <w:bookmarkStart w:id="23" w:name="_Toc520536738"/>
             <w:r>
               <w:rPr>
                 <w:rFonts w:cs="Tahoma"/>
@@ -8758,7 +9759,7 @@
               </w:rPr>
               <w:t>4. Click on Submit button</w:t>
             </w:r>
-            <w:bookmarkEnd w:id="22"/>
+            <w:bookmarkEnd w:id="23"/>
           </w:p>
         </w:tc>
         <w:tc>
@@ -9124,7 +10125,7 @@
           <w:lang w:val="vi-VN"/>
         </w:rPr>
       </w:pPr>
-      <w:bookmarkStart w:id="23" w:name="_Toc520535194"/>
+      <w:bookmarkStart w:id="24" w:name="_Toc520536739"/>
       <w:r>
         <w:rPr>
           <w:noProof/>
@@ -9140,7 +10141,7 @@
         </w:rPr>
         <w:t xml:space="preserve"> Case</w:t>
       </w:r>
-      <w:bookmarkEnd w:id="23"/>
+      <w:bookmarkEnd w:id="24"/>
     </w:p>
     <w:p>
       <w:pPr>
@@ -9693,7 +10694,7 @@
                 <w:lang w:val="vi-VN"/>
               </w:rPr>
             </w:pPr>
-            <w:bookmarkStart w:id="24" w:name="_Toc520535195"/>
+            <w:bookmarkStart w:id="25" w:name="_Toc520536740"/>
             <w:r>
               <w:rPr>
                 <w:rFonts w:cs="Tahoma"/>
@@ -9705,7 +10706,7 @@
               </w:rPr>
               <w:t>2. The registration form appear</w:t>
             </w:r>
-            <w:bookmarkEnd w:id="24"/>
+            <w:bookmarkEnd w:id="25"/>
           </w:p>
           <w:p>
             <w:pPr>
@@ -9737,7 +10738,7 @@
                 <w:lang w:val="vi-VN"/>
               </w:rPr>
             </w:pPr>
-            <w:bookmarkStart w:id="25" w:name="_Toc520535196"/>
+            <w:bookmarkStart w:id="26" w:name="_Toc520536741"/>
             <w:r>
               <w:rPr>
                 <w:rFonts w:cs="Tahoma"/>
@@ -9749,7 +10750,7 @@
               </w:rPr>
               <w:t>4. Click on Submit button</w:t>
             </w:r>
-            <w:bookmarkEnd w:id="25"/>
+            <w:bookmarkEnd w:id="26"/>
           </w:p>
         </w:tc>
         <w:tc>
@@ -10154,7 +11155,7 @@
           <w:lang w:val="vi-VN"/>
         </w:rPr>
       </w:pPr>
-      <w:bookmarkStart w:id="26" w:name="_Toc520535197"/>
+      <w:bookmarkStart w:id="27" w:name="_Toc520536742"/>
       <w:r>
         <w:rPr>
           <w:noProof/>
@@ -10170,7 +11171,7 @@
         </w:rPr>
         <w:t xml:space="preserve"> Case</w:t>
       </w:r>
-      <w:bookmarkEnd w:id="26"/>
+      <w:bookmarkEnd w:id="27"/>
     </w:p>
     <w:p>
       <w:pPr>
@@ -10818,7 +11819,7 @@
                 <w:lang w:val="vi-VN"/>
               </w:rPr>
             </w:pPr>
-            <w:bookmarkStart w:id="27" w:name="_Toc520535198"/>
+            <w:bookmarkStart w:id="28" w:name="_Toc520536743"/>
             <w:r>
               <w:rPr>
                 <w:rFonts w:cs="Tahoma"/>
@@ -10830,7 +11831,7 @@
               </w:rPr>
               <w:t>10. show number of courses</w:t>
             </w:r>
-            <w:bookmarkEnd w:id="27"/>
+            <w:bookmarkEnd w:id="28"/>
           </w:p>
         </w:tc>
         <w:tc>
@@ -11758,7 +12759,7 @@
                 <w:lang w:val="vi-VN"/>
               </w:rPr>
             </w:pPr>
-            <w:bookmarkStart w:id="28" w:name="_Toc520535199"/>
+            <w:bookmarkStart w:id="29" w:name="_Toc520536744"/>
             <w:r>
               <w:rPr>
                 <w:rFonts w:cs="Tahoma"/>
@@ -11770,7 +12771,7 @@
               </w:rPr>
               <w:t>2. The update form appear</w:t>
             </w:r>
-            <w:bookmarkEnd w:id="28"/>
+            <w:bookmarkEnd w:id="29"/>
           </w:p>
           <w:p>
             <w:pPr>
@@ -11802,7 +12803,7 @@
                 <w:lang w:val="vi-VN"/>
               </w:rPr>
             </w:pPr>
-            <w:bookmarkStart w:id="29" w:name="_Toc520535200"/>
+            <w:bookmarkStart w:id="30" w:name="_Toc520536745"/>
             <w:r>
               <w:rPr>
                 <w:rFonts w:cs="Tahoma"/>
@@ -11815,7 +12816,7 @@
               <w:lastRenderedPageBreak/>
               <w:t>4. Click on Submit button</w:t>
             </w:r>
-            <w:bookmarkEnd w:id="29"/>
+            <w:bookmarkEnd w:id="30"/>
           </w:p>
         </w:tc>
         <w:tc>
@@ -13218,7 +14219,7 @@
           <w:lang w:val="vi-VN"/>
         </w:rPr>
       </w:pPr>
-      <w:bookmarkStart w:id="30" w:name="_Toc520535201"/>
+      <w:bookmarkStart w:id="31" w:name="_Toc520536746"/>
       <w:r>
         <w:rPr>
           <w:noProof/>
@@ -13234,7 +14235,7 @@
         </w:rPr>
         <w:t xml:space="preserve"> and Administrator Case</w:t>
       </w:r>
-      <w:bookmarkEnd w:id="30"/>
+      <w:bookmarkEnd w:id="31"/>
     </w:p>
     <w:p>
       <w:pPr>
@@ -13819,7 +14820,7 @@
                 <w:lang w:val="vi-VN"/>
               </w:rPr>
             </w:pPr>
-            <w:bookmarkStart w:id="31" w:name="_Toc520535202"/>
+            <w:bookmarkStart w:id="32" w:name="_Toc520536747"/>
             <w:r>
               <w:rPr>
                 <w:rFonts w:cs="Tahoma"/>
@@ -13853,7 +14854,7 @@
               </w:rPr>
               <w:t xml:space="preserve"> form appear</w:t>
             </w:r>
-            <w:bookmarkEnd w:id="31"/>
+            <w:bookmarkEnd w:id="32"/>
           </w:p>
           <w:p>
             <w:pPr>
@@ -13893,7 +14894,7 @@
                 <w:lang w:val="vi-VN"/>
               </w:rPr>
             </w:pPr>
-            <w:bookmarkStart w:id="32" w:name="_Toc520535203"/>
+            <w:bookmarkStart w:id="33" w:name="_Toc520536748"/>
             <w:r>
               <w:rPr>
                 <w:rFonts w:cs="Tahoma"/>
@@ -13905,7 +14906,7 @@
               </w:rPr>
               <w:t>4. Click on Submit button</w:t>
             </w:r>
-            <w:bookmarkEnd w:id="32"/>
+            <w:bookmarkEnd w:id="33"/>
           </w:p>
         </w:tc>
         <w:tc>
@@ -14791,7 +15792,7 @@
                 <w:lang w:val="vi-VN"/>
               </w:rPr>
             </w:pPr>
-            <w:bookmarkStart w:id="33" w:name="_Toc520535204"/>
+            <w:bookmarkStart w:id="34" w:name="_Toc520536749"/>
             <w:r>
               <w:rPr>
                 <w:rFonts w:cs="Tahoma"/>
@@ -14803,7 +15804,7 @@
               </w:rPr>
               <w:t>2. The update form appear</w:t>
             </w:r>
-            <w:bookmarkEnd w:id="33"/>
+            <w:bookmarkEnd w:id="34"/>
           </w:p>
           <w:p>
             <w:pPr>
@@ -14835,7 +15836,7 @@
                 <w:lang w:val="vi-VN"/>
               </w:rPr>
             </w:pPr>
-            <w:bookmarkStart w:id="34" w:name="_Toc520535205"/>
+            <w:bookmarkStart w:id="35" w:name="_Toc520536750"/>
             <w:r>
               <w:rPr>
                 <w:rFonts w:cs="Tahoma"/>
@@ -14847,7 +15848,7 @@
               </w:rPr>
               <w:t>4. Click on Submit button</w:t>
             </w:r>
-            <w:bookmarkEnd w:id="34"/>
+            <w:bookmarkEnd w:id="35"/>
           </w:p>
         </w:tc>
         <w:tc>
@@ -15194,7 +16195,7 @@
           <w:lang w:val="vi-VN"/>
         </w:rPr>
       </w:pPr>
-      <w:bookmarkStart w:id="35" w:name="_Toc520535206"/>
+      <w:bookmarkStart w:id="36" w:name="_Toc520536751"/>
       <w:r>
         <w:rPr>
           <w:noProof/>
@@ -15203,7 +16204,7 @@
         <w:lastRenderedPageBreak/>
         <w:t>Entities Definition</w:t>
       </w:r>
-      <w:bookmarkEnd w:id="35"/>
+      <w:bookmarkEnd w:id="36"/>
     </w:p>
     <w:p>
       <w:pPr>
@@ -15217,7 +16218,7 @@
           <w:lang w:val="vi-VN"/>
         </w:rPr>
       </w:pPr>
-      <w:bookmarkStart w:id="36" w:name="_Toc520535207"/>
+      <w:bookmarkStart w:id="37" w:name="_Toc520536752"/>
       <w:r>
         <w:rPr>
           <w:noProof/>
@@ -15225,7 +16226,7 @@
         </w:rPr>
         <w:t>Entities in table</w:t>
       </w:r>
-      <w:bookmarkEnd w:id="36"/>
+      <w:bookmarkEnd w:id="37"/>
     </w:p>
     <w:p>
       <w:pPr>
@@ -26860,7 +27861,7 @@
           <w:noProof/>
         </w:rPr>
       </w:pPr>
-      <w:bookmarkStart w:id="37" w:name="_Toc520535208"/>
+      <w:bookmarkStart w:id="38" w:name="_Toc520536753"/>
       <w:r>
         <w:rPr>
           <w:noProof/>
@@ -26869,7 +27870,7 @@
         <w:lastRenderedPageBreak/>
         <w:t>Diagram</w:t>
       </w:r>
-      <w:bookmarkEnd w:id="37"/>
+      <w:bookmarkEnd w:id="38"/>
     </w:p>
     <w:p>
       <w:pPr>
@@ -26937,7 +27938,7 @@
           <w:lang w:val="vi-VN"/>
         </w:rPr>
       </w:pPr>
-      <w:bookmarkStart w:id="38" w:name="_Toc520535209"/>
+      <w:bookmarkStart w:id="39" w:name="_Toc520536754"/>
       <w:r>
         <w:rPr>
           <w:noProof/>
@@ -26948,7 +27949,7 @@
         <w:lastRenderedPageBreak/>
         <w:t>Task Sheet 2</w:t>
       </w:r>
-      <w:bookmarkEnd w:id="38"/>
+      <w:bookmarkEnd w:id="39"/>
     </w:p>
     <w:p>
       <w:pPr>
@@ -27973,7 +28974,7 @@
           <w:lang w:val="vi-VN"/>
         </w:rPr>
       </w:pPr>
-      <w:bookmarkStart w:id="39" w:name="_Toc520535210"/>
+      <w:bookmarkStart w:id="40" w:name="_Toc520536755"/>
       <w:r>
         <w:rPr>
           <w:rFonts w:eastAsia="Times New Roman"/>
@@ -27985,7 +28986,7 @@
         </w:rPr>
         <w:t>REVIEW 3</w:t>
       </w:r>
-      <w:bookmarkEnd w:id="39"/>
+      <w:bookmarkEnd w:id="40"/>
     </w:p>
     <w:p>
       <w:pPr>
@@ -28006,7 +29007,7 @@
         </w:rPr>
         <w:br w:type="page"/>
       </w:r>
-      <w:bookmarkStart w:id="40" w:name="_Toc520535211"/>
+      <w:bookmarkStart w:id="41" w:name="_Toc520536756"/>
       <w:r>
         <w:rPr>
           <w:noProof/>
@@ -28027,7 +29028,7 @@
         </w:rPr>
         <w:t>:</w:t>
       </w:r>
-      <w:bookmarkEnd w:id="40"/>
+      <w:bookmarkEnd w:id="41"/>
     </w:p>
     <w:p>
       <w:pPr>
@@ -28121,6 +29122,7 @@
           <w:numId w:val="0"/>
         </w:numPr>
       </w:pPr>
+      <w:bookmarkStart w:id="42" w:name="_Toc520536757"/>
       <w:r>
         <w:lastRenderedPageBreak/>
         <w:t xml:space="preserve">2. </w:t>
@@ -28128,6 +29130,7 @@
       <w:r>
         <w:t>Login:</w:t>
       </w:r>
+      <w:bookmarkEnd w:id="42"/>
     </w:p>
     <w:p>
       <w:pPr>
@@ -28199,10 +29202,16 @@
     <w:p>
       <w:pPr>
         <w:pStyle w:val="T1Head1"/>
-      </w:pPr>
+        <w:numPr>
+          <w:ilvl w:val="0"/>
+          <w:numId w:val="23"/>
+        </w:numPr>
+      </w:pPr>
+      <w:bookmarkStart w:id="43" w:name="_Toc520536758"/>
       <w:r>
         <w:t>Sign In:</w:t>
       </w:r>
+      <w:bookmarkEnd w:id="43"/>
     </w:p>
     <w:p>
       <w:pPr>
@@ -28425,10 +29434,12 @@
       <w:pPr>
         <w:pStyle w:val="T1Head1"/>
       </w:pPr>
+      <w:bookmarkStart w:id="44" w:name="_Toc520536759"/>
       <w:r>
         <w:lastRenderedPageBreak/>
         <w:t>Course:</w:t>
       </w:r>
+      <w:bookmarkEnd w:id="44"/>
     </w:p>
     <w:p>
       <w:pPr>
@@ -28518,10 +29529,12 @@
       <w:pPr>
         <w:pStyle w:val="T1Head1"/>
       </w:pPr>
+      <w:bookmarkStart w:id="45" w:name="_Toc520536760"/>
       <w:r>
         <w:lastRenderedPageBreak/>
         <w:t>Course Details:</w:t>
       </w:r>
+      <w:bookmarkEnd w:id="45"/>
     </w:p>
     <w:p>
       <w:pPr>
@@ -28814,10 +29827,12 @@
       <w:pPr>
         <w:pStyle w:val="T1Head1"/>
       </w:pPr>
+      <w:bookmarkStart w:id="46" w:name="_Toc520536761"/>
       <w:r>
         <w:lastRenderedPageBreak/>
         <w:t>User Course:</w:t>
       </w:r>
+      <w:bookmarkEnd w:id="46"/>
     </w:p>
     <w:p>
       <w:pPr>
@@ -29025,9 +30040,11 @@
       <w:pPr>
         <w:pStyle w:val="T1Head1"/>
       </w:pPr>
+      <w:bookmarkStart w:id="47" w:name="_Toc520536762"/>
       <w:r>
         <w:t>Admin Home Page:</w:t>
       </w:r>
+      <w:bookmarkEnd w:id="47"/>
     </w:p>
     <w:p>
       <w:pPr>
@@ -29117,10 +30134,12 @@
       <w:pPr>
         <w:pStyle w:val="T1Head1"/>
       </w:pPr>
+      <w:bookmarkStart w:id="48" w:name="_Toc520536763"/>
       <w:r>
         <w:lastRenderedPageBreak/>
         <w:t>Admin Course:</w:t>
       </w:r>
+      <w:bookmarkEnd w:id="48"/>
     </w:p>
     <w:p>
       <w:pPr>
@@ -29210,10 +30229,12 @@
       <w:pPr>
         <w:pStyle w:val="T1Head1"/>
       </w:pPr>
+      <w:bookmarkStart w:id="49" w:name="_Toc520536764"/>
       <w:r>
         <w:lastRenderedPageBreak/>
         <w:t>Admin Course Details:</w:t>
       </w:r>
+      <w:bookmarkEnd w:id="49"/>
     </w:p>
     <w:p>
       <w:pPr>
@@ -29439,10 +30460,12 @@
       <w:pPr>
         <w:pStyle w:val="T1Head1"/>
       </w:pPr>
+      <w:bookmarkStart w:id="50" w:name="_Toc520536765"/>
       <w:r>
         <w:lastRenderedPageBreak/>
         <w:t>Instructor:</w:t>
       </w:r>
+      <w:bookmarkEnd w:id="50"/>
     </w:p>
     <w:p>
       <w:pPr>
@@ -29532,10 +30555,12 @@
       <w:pPr>
         <w:pStyle w:val="T1Head1"/>
       </w:pPr>
+      <w:bookmarkStart w:id="51" w:name="_Toc520536766"/>
       <w:r>
         <w:lastRenderedPageBreak/>
         <w:t>Instructor Details:</w:t>
       </w:r>
+      <w:bookmarkEnd w:id="51"/>
     </w:p>
     <w:p>
       <w:pPr>
@@ -29625,10 +30650,12 @@
       <w:pPr>
         <w:pStyle w:val="T1Head1"/>
       </w:pPr>
+      <w:bookmarkStart w:id="52" w:name="_Toc520536767"/>
       <w:r>
         <w:lastRenderedPageBreak/>
         <w:t>Admin User:</w:t>
       </w:r>
+      <w:bookmarkEnd w:id="52"/>
     </w:p>
     <w:p>
       <w:pPr>
@@ -29731,6 +30758,7 @@
           <w:lang w:val="vi-VN"/>
         </w:rPr>
       </w:pPr>
+      <w:bookmarkStart w:id="53" w:name="_Toc520536768"/>
       <w:r>
         <w:rPr>
           <w:noProof/>
@@ -29741,6 +30769,7 @@
         <w:lastRenderedPageBreak/>
         <w:t>Task Sheet 3</w:t>
       </w:r>
+      <w:bookmarkEnd w:id="53"/>
     </w:p>
     <w:p>
       <w:pPr>
@@ -30187,8 +31216,6 @@
               </w:rPr>
               <w:t xml:space="preserve"> Page</w:t>
             </w:r>
-            <w:bookmarkStart w:id="41" w:name="_GoBack"/>
-            <w:bookmarkEnd w:id="41"/>
           </w:p>
           <w:p>
             <w:pPr>
@@ -33328,6 +34355,12 @@
   </w:num>
   <w:num w:numId="22">
     <w:abstractNumId w:val="3"/>
+  </w:num>
+  <w:num w:numId="23">
+    <w:abstractNumId w:val="8"/>
+    <w:lvlOverride w:ilvl="0">
+      <w:startOverride w:val="3"/>
+    </w:lvlOverride>
   </w:num>
   <w:numIdMacAtCleanup w:val="21"/>
 </w:numbering>
@@ -34899,7 +35932,7 @@
 </file>
 
 <file path=customXml/itemProps1.xml><?xml version="1.0" encoding="utf-8"?>
-<ds:datastoreItem xmlns:ds="http://schemas.openxmlformats.org/officeDocument/2006/customXml" ds:itemID="{476E447C-9C72-4723-951F-DEC0893BE0F2}">
+<ds:datastoreItem xmlns:ds="http://schemas.openxmlformats.org/officeDocument/2006/customXml" ds:itemID="{16673F8B-49C3-4323-AFCE-646C31BC6B59}">
   <ds:schemaRefs>
     <ds:schemaRef ds:uri="http://schemas.openxmlformats.org/officeDocument/2006/bibliography"/>
   </ds:schemaRefs>

</xml_diff>

<commit_message>
> UPDATE : review2 task sheet 2
</commit_message>
<xml_diff>
--- a/documents/Group01_Review (update review 2 and format).docx
+++ b/documents/Group01_Review (update review 2 and format).docx
@@ -48,8 +48,6 @@
         <w:t>PAGE</w:t>
       </w:r>
     </w:p>
-    <w:bookmarkStart w:id="0" w:name="_GoBack"/>
-    <w:bookmarkEnd w:id="0"/>
     <w:p>
       <w:pPr>
         <w:pStyle w:val="TOC1"/>
@@ -85,7 +83,7 @@
         </w:rPr>
         <w:fldChar w:fldCharType="separate"/>
       </w:r>
-      <w:hyperlink w:anchor="_Toc520538066" w:history="1">
+      <w:hyperlink w:anchor="_Toc520706465" w:history="1">
         <w:r>
           <w:rPr>
             <w:rStyle w:val="Hyperlink"/>
@@ -113,7 +111,7 @@
             <w:noProof/>
             <w:webHidden/>
           </w:rPr>
-          <w:instrText xml:space="preserve"> PAGEREF _Toc520538066 \h </w:instrText>
+          <w:instrText xml:space="preserve"> PAGEREF _Toc520706465 \h </w:instrText>
         </w:r>
         <w:r>
           <w:rPr>
@@ -155,7 +153,7 @@
           <w:sz w:val="22"/>
         </w:rPr>
       </w:pPr>
-      <w:hyperlink w:anchor="_Toc520538067" w:history="1">
+      <w:hyperlink w:anchor="_Toc520706466" w:history="1">
         <w:r>
           <w:rPr>
             <w:rStyle w:val="Hyperlink"/>
@@ -184,7 +182,7 @@
             <w:noProof/>
             <w:webHidden/>
           </w:rPr>
-          <w:instrText xml:space="preserve"> PAGEREF _Toc520538067 \h </w:instrText>
+          <w:instrText xml:space="preserve"> PAGEREF _Toc520706466 \h </w:instrText>
         </w:r>
         <w:r>
           <w:rPr>
@@ -226,7 +224,7 @@
           <w:sz w:val="22"/>
         </w:rPr>
       </w:pPr>
-      <w:hyperlink w:anchor="_Toc520538068" w:history="1">
+      <w:hyperlink w:anchor="_Toc520706467" w:history="1">
         <w:r>
           <w:rPr>
             <w:rStyle w:val="Hyperlink"/>
@@ -272,7 +270,7 @@
             <w:noProof/>
             <w:webHidden/>
           </w:rPr>
-          <w:instrText xml:space="preserve"> PAGEREF _Toc520538068 \h </w:instrText>
+          <w:instrText xml:space="preserve"> PAGEREF _Toc520706467 \h </w:instrText>
         </w:r>
         <w:r>
           <w:rPr>
@@ -316,7 +314,7 @@
           <w:sz w:val="22"/>
         </w:rPr>
       </w:pPr>
-      <w:hyperlink w:anchor="_Toc520538069" w:history="1">
+      <w:hyperlink w:anchor="_Toc520706468" w:history="1">
         <w:r>
           <w:rPr>
             <w:rStyle w:val="Hyperlink"/>
@@ -361,7 +359,7 @@
             <w:noProof/>
             <w:webHidden/>
           </w:rPr>
-          <w:instrText xml:space="preserve"> PAGEREF _Toc520538069 \h </w:instrText>
+          <w:instrText xml:space="preserve"> PAGEREF _Toc520706468 \h </w:instrText>
         </w:r>
         <w:r>
           <w:rPr>
@@ -405,7 +403,7 @@
           <w:sz w:val="22"/>
         </w:rPr>
       </w:pPr>
-      <w:hyperlink w:anchor="_Toc520538070" w:history="1">
+      <w:hyperlink w:anchor="_Toc520706469" w:history="1">
         <w:r>
           <w:rPr>
             <w:rStyle w:val="Hyperlink"/>
@@ -450,7 +448,7 @@
             <w:noProof/>
             <w:webHidden/>
           </w:rPr>
-          <w:instrText xml:space="preserve"> PAGEREF _Toc520538070 \h </w:instrText>
+          <w:instrText xml:space="preserve"> PAGEREF _Toc520706469 \h </w:instrText>
         </w:r>
         <w:r>
           <w:rPr>
@@ -492,7 +490,7 @@
           <w:sz w:val="22"/>
         </w:rPr>
       </w:pPr>
-      <w:hyperlink w:anchor="_Toc520538071" w:history="1">
+      <w:hyperlink w:anchor="_Toc520706470" w:history="1">
         <w:r>
           <w:rPr>
             <w:rStyle w:val="Hyperlink"/>
@@ -538,7 +536,7 @@
             <w:noProof/>
             <w:webHidden/>
           </w:rPr>
-          <w:instrText xml:space="preserve"> PAGEREF _Toc520538071 \h </w:instrText>
+          <w:instrText xml:space="preserve"> PAGEREF _Toc520706470 \h </w:instrText>
         </w:r>
         <w:r>
           <w:rPr>
@@ -580,7 +578,7 @@
           <w:sz w:val="22"/>
         </w:rPr>
       </w:pPr>
-      <w:hyperlink w:anchor="_Toc520538072" w:history="1">
+      <w:hyperlink w:anchor="_Toc520706471" w:history="1">
         <w:r>
           <w:rPr>
             <w:rStyle w:val="Hyperlink"/>
@@ -626,7 +624,7 @@
             <w:noProof/>
             <w:webHidden/>
           </w:rPr>
-          <w:instrText xml:space="preserve"> PAGEREF _Toc520538072 \h </w:instrText>
+          <w:instrText xml:space="preserve"> PAGEREF _Toc520706471 \h </w:instrText>
         </w:r>
         <w:r>
           <w:rPr>
@@ -670,7 +668,7 @@
           <w:sz w:val="22"/>
         </w:rPr>
       </w:pPr>
-      <w:hyperlink w:anchor="_Toc520538073" w:history="1">
+      <w:hyperlink w:anchor="_Toc520706472" w:history="1">
         <w:r>
           <w:rPr>
             <w:rStyle w:val="Hyperlink"/>
@@ -715,7 +713,7 @@
             <w:noProof/>
             <w:webHidden/>
           </w:rPr>
-          <w:instrText xml:space="preserve"> PAGEREF _Toc520538073 \h </w:instrText>
+          <w:instrText xml:space="preserve"> PAGEREF _Toc520706472 \h </w:instrText>
         </w:r>
         <w:r>
           <w:rPr>
@@ -759,7 +757,7 @@
           <w:sz w:val="22"/>
         </w:rPr>
       </w:pPr>
-      <w:hyperlink w:anchor="_Toc520538074" w:history="1">
+      <w:hyperlink w:anchor="_Toc520706473" w:history="1">
         <w:r>
           <w:rPr>
             <w:rStyle w:val="Hyperlink"/>
@@ -804,7 +802,7 @@
             <w:noProof/>
             <w:webHidden/>
           </w:rPr>
-          <w:instrText xml:space="preserve"> PAGEREF _Toc520538074 \h </w:instrText>
+          <w:instrText xml:space="preserve"> PAGEREF _Toc520706473 \h </w:instrText>
         </w:r>
         <w:r>
           <w:rPr>
@@ -848,7 +846,7 @@
           <w:sz w:val="22"/>
         </w:rPr>
       </w:pPr>
-      <w:hyperlink w:anchor="_Toc520538075" w:history="1">
+      <w:hyperlink w:anchor="_Toc520706474" w:history="1">
         <w:r>
           <w:rPr>
             <w:rStyle w:val="Hyperlink"/>
@@ -893,7 +891,7 @@
             <w:noProof/>
             <w:webHidden/>
           </w:rPr>
-          <w:instrText xml:space="preserve"> PAGEREF _Toc520538075 \h </w:instrText>
+          <w:instrText xml:space="preserve"> PAGEREF _Toc520706474 \h </w:instrText>
         </w:r>
         <w:r>
           <w:rPr>
@@ -935,7 +933,7 @@
           <w:sz w:val="22"/>
         </w:rPr>
       </w:pPr>
-      <w:hyperlink w:anchor="_Toc520538076" w:history="1">
+      <w:hyperlink w:anchor="_Toc520706475" w:history="1">
         <w:r>
           <w:rPr>
             <w:rStyle w:val="Hyperlink"/>
@@ -981,7 +979,7 @@
             <w:noProof/>
             <w:webHidden/>
           </w:rPr>
-          <w:instrText xml:space="preserve"> PAGEREF _Toc520538076 \h </w:instrText>
+          <w:instrText xml:space="preserve"> PAGEREF _Toc520706475 \h </w:instrText>
         </w:r>
         <w:r>
           <w:rPr>
@@ -1025,7 +1023,7 @@
           <w:sz w:val="22"/>
         </w:rPr>
       </w:pPr>
-      <w:hyperlink w:anchor="_Toc520538077" w:history="1">
+      <w:hyperlink w:anchor="_Toc520706476" w:history="1">
         <w:r>
           <w:rPr>
             <w:rStyle w:val="Hyperlink"/>
@@ -1070,7 +1068,7 @@
             <w:noProof/>
             <w:webHidden/>
           </w:rPr>
-          <w:instrText xml:space="preserve"> PAGEREF _Toc520538077 \h </w:instrText>
+          <w:instrText xml:space="preserve"> PAGEREF _Toc520706476 \h </w:instrText>
         </w:r>
         <w:r>
           <w:rPr>
@@ -1114,7 +1112,7 @@
           <w:sz w:val="22"/>
         </w:rPr>
       </w:pPr>
-      <w:hyperlink w:anchor="_Toc520538078" w:history="1">
+      <w:hyperlink w:anchor="_Toc520706477" w:history="1">
         <w:r>
           <w:rPr>
             <w:rStyle w:val="Hyperlink"/>
@@ -1159,7 +1157,7 @@
             <w:noProof/>
             <w:webHidden/>
           </w:rPr>
-          <w:instrText xml:space="preserve"> PAGEREF _Toc520538078 \h </w:instrText>
+          <w:instrText xml:space="preserve"> PAGEREF _Toc520706477 \h </w:instrText>
         </w:r>
         <w:r>
           <w:rPr>
@@ -1201,7 +1199,7 @@
           <w:sz w:val="22"/>
         </w:rPr>
       </w:pPr>
-      <w:hyperlink w:anchor="_Toc520538079" w:history="1">
+      <w:hyperlink w:anchor="_Toc520706478" w:history="1">
         <w:r>
           <w:rPr>
             <w:rStyle w:val="Hyperlink"/>
@@ -1229,7 +1227,7 @@
             <w:noProof/>
             <w:webHidden/>
           </w:rPr>
-          <w:instrText xml:space="preserve"> PAGEREF _Toc520538079 \h </w:instrText>
+          <w:instrText xml:space="preserve"> PAGEREF _Toc520706478 \h </w:instrText>
         </w:r>
         <w:r>
           <w:rPr>
@@ -1271,7 +1269,7 @@
           <w:sz w:val="22"/>
         </w:rPr>
       </w:pPr>
-      <w:hyperlink w:anchor="_Toc520538080" w:history="1">
+      <w:hyperlink w:anchor="_Toc520706479" w:history="1">
         <w:r>
           <w:rPr>
             <w:rStyle w:val="Hyperlink"/>
@@ -1300,7 +1298,7 @@
             <w:noProof/>
             <w:webHidden/>
           </w:rPr>
-          <w:instrText xml:space="preserve"> PAGEREF _Toc520538080 \h </w:instrText>
+          <w:instrText xml:space="preserve"> PAGEREF _Toc520706479 \h </w:instrText>
         </w:r>
         <w:r>
           <w:rPr>
@@ -1342,7 +1340,7 @@
           <w:sz w:val="22"/>
         </w:rPr>
       </w:pPr>
-      <w:hyperlink w:anchor="_Toc520538081" w:history="1">
+      <w:hyperlink w:anchor="_Toc520706480" w:history="1">
         <w:r>
           <w:rPr>
             <w:rStyle w:val="Hyperlink"/>
@@ -1388,7 +1386,7 @@
             <w:noProof/>
             <w:webHidden/>
           </w:rPr>
-          <w:instrText xml:space="preserve"> PAGEREF _Toc520538081 \h </w:instrText>
+          <w:instrText xml:space="preserve"> PAGEREF _Toc520706480 \h </w:instrText>
         </w:r>
         <w:r>
           <w:rPr>
@@ -1430,7 +1428,7 @@
           <w:sz w:val="22"/>
         </w:rPr>
       </w:pPr>
-      <w:hyperlink w:anchor="_Toc520538082" w:history="1">
+      <w:hyperlink w:anchor="_Toc520706481" w:history="1">
         <w:r>
           <w:rPr>
             <w:rStyle w:val="Hyperlink"/>
@@ -1476,7 +1474,7 @@
             <w:noProof/>
             <w:webHidden/>
           </w:rPr>
-          <w:instrText xml:space="preserve"> PAGEREF _Toc520538082 \h </w:instrText>
+          <w:instrText xml:space="preserve"> PAGEREF _Toc520706481 \h </w:instrText>
         </w:r>
         <w:r>
           <w:rPr>
@@ -1520,7 +1518,7 @@
           <w:sz w:val="22"/>
         </w:rPr>
       </w:pPr>
-      <w:hyperlink w:anchor="_Toc520538083" w:history="1">
+      <w:hyperlink w:anchor="_Toc520706482" w:history="1">
         <w:r>
           <w:rPr>
             <w:rStyle w:val="Hyperlink"/>
@@ -1565,7 +1563,7 @@
             <w:noProof/>
             <w:webHidden/>
           </w:rPr>
-          <w:instrText xml:space="preserve"> PAGEREF _Toc520538083 \h </w:instrText>
+          <w:instrText xml:space="preserve"> PAGEREF _Toc520706482 \h </w:instrText>
         </w:r>
         <w:r>
           <w:rPr>
@@ -1609,7 +1607,7 @@
           <w:sz w:val="22"/>
         </w:rPr>
       </w:pPr>
-      <w:hyperlink w:anchor="_Toc520538084" w:history="1">
+      <w:hyperlink w:anchor="_Toc520706483" w:history="1">
         <w:r>
           <w:rPr>
             <w:rStyle w:val="Hyperlink"/>
@@ -1654,7 +1652,7 @@
             <w:noProof/>
             <w:webHidden/>
           </w:rPr>
-          <w:instrText xml:space="preserve"> PAGEREF _Toc520538084 \h </w:instrText>
+          <w:instrText xml:space="preserve"> PAGEREF _Toc520706483 \h </w:instrText>
         </w:r>
         <w:r>
           <w:rPr>
@@ -1698,7 +1696,7 @@
           <w:sz w:val="22"/>
         </w:rPr>
       </w:pPr>
-      <w:hyperlink w:anchor="_Toc520538085" w:history="1">
+      <w:hyperlink w:anchor="_Toc520706484" w:history="1">
         <w:r>
           <w:rPr>
             <w:rStyle w:val="Hyperlink"/>
@@ -1743,7 +1741,7 @@
             <w:noProof/>
             <w:webHidden/>
           </w:rPr>
-          <w:instrText xml:space="preserve"> PAGEREF _Toc520538085 \h </w:instrText>
+          <w:instrText xml:space="preserve"> PAGEREF _Toc520706484 \h </w:instrText>
         </w:r>
         <w:r>
           <w:rPr>
@@ -1787,7 +1785,7 @@
           <w:sz w:val="22"/>
         </w:rPr>
       </w:pPr>
-      <w:hyperlink w:anchor="_Toc520538086" w:history="1">
+      <w:hyperlink w:anchor="_Toc520706485" w:history="1">
         <w:r>
           <w:rPr>
             <w:rStyle w:val="Hyperlink"/>
@@ -1832,7 +1830,7 @@
             <w:noProof/>
             <w:webHidden/>
           </w:rPr>
-          <w:instrText xml:space="preserve"> PAGEREF _Toc520538086 \h </w:instrText>
+          <w:instrText xml:space="preserve"> PAGEREF _Toc520706485 \h </w:instrText>
         </w:r>
         <w:r>
           <w:rPr>
@@ -1874,7 +1872,7 @@
           <w:sz w:val="22"/>
         </w:rPr>
       </w:pPr>
-      <w:hyperlink w:anchor="_Toc520538087" w:history="1">
+      <w:hyperlink w:anchor="_Toc520706486" w:history="1">
         <w:r>
           <w:rPr>
             <w:rStyle w:val="Hyperlink"/>
@@ -1920,7 +1918,7 @@
             <w:noProof/>
             <w:webHidden/>
           </w:rPr>
-          <w:instrText xml:space="preserve"> PAGEREF _Toc520538087 \h </w:instrText>
+          <w:instrText xml:space="preserve"> PAGEREF _Toc520706486 \h </w:instrText>
         </w:r>
         <w:r>
           <w:rPr>
@@ -1964,7 +1962,7 @@
           <w:sz w:val="22"/>
         </w:rPr>
       </w:pPr>
-      <w:hyperlink w:anchor="_Toc520538088" w:history="1">
+      <w:hyperlink w:anchor="_Toc520706487" w:history="1">
         <w:r>
           <w:rPr>
             <w:rStyle w:val="Hyperlink"/>
@@ -2009,7 +2007,7 @@
             <w:noProof/>
             <w:webHidden/>
           </w:rPr>
-          <w:instrText xml:space="preserve"> PAGEREF _Toc520538088 \h </w:instrText>
+          <w:instrText xml:space="preserve"> PAGEREF _Toc520706487 \h </w:instrText>
         </w:r>
         <w:r>
           <w:rPr>
@@ -2053,7 +2051,7 @@
           <w:sz w:val="22"/>
         </w:rPr>
       </w:pPr>
-      <w:hyperlink w:anchor="_Toc520538089" w:history="1">
+      <w:hyperlink w:anchor="_Toc520706488" w:history="1">
         <w:r>
           <w:rPr>
             <w:rStyle w:val="Hyperlink"/>
@@ -2097,7 +2095,7 @@
             <w:noProof/>
             <w:webHidden/>
           </w:rPr>
-          <w:instrText xml:space="preserve"> PAGEREF _Toc520538089 \h </w:instrText>
+          <w:instrText xml:space="preserve"> PAGEREF _Toc520706488 \h </w:instrText>
         </w:r>
         <w:r>
           <w:rPr>
@@ -2139,7 +2137,7 @@
           <w:sz w:val="22"/>
         </w:rPr>
       </w:pPr>
-      <w:hyperlink w:anchor="_Toc520538090" w:history="1">
+      <w:hyperlink w:anchor="_Toc520706489" w:history="1">
         <w:r>
           <w:rPr>
             <w:rStyle w:val="Hyperlink"/>
@@ -2174,7 +2172,7 @@
             <w:noProof/>
             <w:webHidden/>
           </w:rPr>
-          <w:instrText xml:space="preserve"> PAGEREF _Toc520538090 \h </w:instrText>
+          <w:instrText xml:space="preserve"> PAGEREF _Toc520706489 \h </w:instrText>
         </w:r>
         <w:r>
           <w:rPr>
@@ -2257,7 +2255,7 @@
           <w:lang w:val="vi-VN"/>
         </w:rPr>
       </w:pPr>
-      <w:bookmarkStart w:id="1" w:name="_Toc520538066"/>
+      <w:bookmarkStart w:id="0" w:name="_Toc520706465"/>
       <w:r>
         <w:rPr>
           <w:noProof/>
@@ -2267,389 +2265,423 @@
         </w:rPr>
         <w:lastRenderedPageBreak/>
         <w:t>Acknowledgements</w:t>
+      </w:r>
+      <w:bookmarkEnd w:id="0"/>
+    </w:p>
+    <w:p>
+      <w:pPr>
+        <w:pStyle w:val="BodyText"/>
+        <w:rPr>
+          <w:noProof/>
+          <w:lang w:val="vi-VN"/>
+        </w:rPr>
+      </w:pPr>
+      <w:r>
+        <w:rPr>
+          <w:noProof/>
+          <w:lang w:val="vi-VN"/>
+        </w:rPr>
+        <w:t xml:space="preserve">The satisfaction that accompanies that the successful completion of any task would be incomplete without the mention of people whose ceaseless cooperation made it possible, whose constant guidance and encouragement crown all efforts with success.  </w:t>
+      </w:r>
+    </w:p>
+    <w:p>
+      <w:pPr>
+        <w:pStyle w:val="BodyText"/>
+        <w:rPr>
+          <w:noProof/>
+          <w:lang w:val="vi-VN"/>
+        </w:rPr>
+      </w:pPr>
+      <w:r>
+        <w:rPr>
+          <w:noProof/>
+          <w:lang w:val="vi-VN"/>
+        </w:rPr>
+        <w:t xml:space="preserve">We are grateful to our project guide Mr. Ngo Phuoc Nguyen for the guidance, inspiration and constructive suggestions that helpful us in the preparation of this project.  </w:t>
+      </w:r>
+    </w:p>
+    <w:p>
+      <w:pPr>
+        <w:pStyle w:val="BodyText"/>
+        <w:rPr>
+          <w:noProof/>
+          <w:lang w:val="vi-VN"/>
+        </w:rPr>
+      </w:pPr>
+      <w:r>
+        <w:rPr>
+          <w:noProof/>
+          <w:lang w:val="vi-VN"/>
+        </w:rPr>
+        <w:t xml:space="preserve">We also thank our colleagues who have helped in successful completion of the project. </w:t>
+      </w:r>
+    </w:p>
+    <w:p>
+      <w:pPr>
+        <w:pStyle w:val="BodyText"/>
+        <w:rPr>
+          <w:noProof/>
+          <w:lang w:val="vi-VN"/>
+        </w:rPr>
+      </w:pPr>
+      <w:r>
+        <w:rPr>
+          <w:rFonts w:ascii="Calibri" w:eastAsia="Calibri" w:hAnsi="Calibri" w:cs="Calibri"/>
+          <w:noProof/>
+          <w:lang w:val="vi-VN"/>
+        </w:rPr>
+        <w:tab/>
+      </w:r>
+      <w:r>
+        <w:rPr>
+          <w:i/>
+          <w:noProof/>
+          <w:lang w:val="vi-VN"/>
+        </w:rPr>
+        <w:t xml:space="preserve"> </w:t>
+      </w:r>
+      <w:r>
+        <w:rPr>
+          <w:i/>
+          <w:noProof/>
+          <w:lang w:val="vi-VN"/>
+        </w:rPr>
+        <w:tab/>
+      </w:r>
+      <w:r>
+        <w:rPr>
+          <w:i/>
+          <w:noProof/>
+          <w:lang w:val="vi-VN"/>
+        </w:rPr>
+        <w:tab/>
+      </w:r>
+      <w:r>
+        <w:rPr>
+          <w:i/>
+          <w:noProof/>
+          <w:lang w:val="vi-VN"/>
+        </w:rPr>
+        <w:tab/>
+      </w:r>
+      <w:r>
+        <w:rPr>
+          <w:i/>
+          <w:noProof/>
+          <w:lang w:val="vi-VN"/>
+        </w:rPr>
+        <w:tab/>
+      </w:r>
+      <w:r>
+        <w:rPr>
+          <w:i/>
+          <w:noProof/>
+          <w:lang w:val="vi-VN"/>
+        </w:rPr>
+        <w:tab/>
+      </w:r>
+      <w:r>
+        <w:rPr>
+          <w:i/>
+          <w:noProof/>
+          <w:lang w:val="vi-VN"/>
+        </w:rPr>
+        <w:tab/>
+      </w:r>
+      <w:r>
+        <w:rPr>
+          <w:i/>
+          <w:noProof/>
+          <w:lang w:val="vi-VN"/>
+        </w:rPr>
+        <w:tab/>
+      </w:r>
+      <w:r>
+        <w:rPr>
+          <w:noProof/>
+          <w:lang w:val="vi-VN"/>
+        </w:rPr>
+        <w:t>Group 01: F2-13-1610-S1</w:t>
+      </w:r>
+      <w:r>
+        <w:rPr>
+          <w:noProof/>
+          <w:lang w:val="vi-VN"/>
+        </w:rPr>
+        <w:br w:type="page"/>
+      </w:r>
+    </w:p>
+    <w:p>
+      <w:pPr>
+        <w:jc w:val="center"/>
+        <w:rPr>
+          <w:rFonts w:ascii="Cambria" w:eastAsia="Times New Roman" w:hAnsi="Cambria" w:cs="Times New Roman"/>
+          <w:b/>
+          <w:noProof/>
+          <w:sz w:val="144"/>
+          <w:szCs w:val="144"/>
+          <w:lang w:val="vi-VN"/>
+        </w:rPr>
+      </w:pPr>
+    </w:p>
+    <w:p>
+      <w:pPr>
+        <w:jc w:val="center"/>
+        <w:rPr>
+          <w:rFonts w:ascii="Cambria" w:eastAsia="Times New Roman" w:hAnsi="Cambria" w:cs="Times New Roman"/>
+          <w:b/>
+          <w:noProof/>
+          <w:sz w:val="144"/>
+          <w:szCs w:val="144"/>
+          <w:lang w:val="vi-VN"/>
+        </w:rPr>
+      </w:pPr>
+    </w:p>
+    <w:p>
+      <w:pPr>
+        <w:pStyle w:val="Heading1"/>
+        <w:jc w:val="center"/>
+        <w:rPr>
+          <w:rFonts w:eastAsia="Times New Roman"/>
+          <w:b w:val="0"/>
+          <w:noProof/>
+          <w:color w:val="000000" w:themeColor="text1"/>
+          <w:sz w:val="144"/>
+          <w:szCs w:val="144"/>
+          <w:lang w:val="vi-VN"/>
+        </w:rPr>
+      </w:pPr>
+      <w:bookmarkStart w:id="1" w:name="_Toc520706466"/>
+      <w:r>
+        <w:rPr>
+          <w:rFonts w:eastAsia="Times New Roman"/>
+          <w:noProof/>
+          <w:color w:val="000000" w:themeColor="text1"/>
+          <w:sz w:val="144"/>
+          <w:szCs w:val="144"/>
+          <w:lang w:val="vi-VN"/>
+        </w:rPr>
+        <w:t>REVIEW 1</w:t>
       </w:r>
       <w:bookmarkEnd w:id="1"/>
     </w:p>
     <w:p>
       <w:pPr>
-        <w:pStyle w:val="BodyText"/>
-        <w:rPr>
-          <w:noProof/>
+        <w:jc w:val="center"/>
+        <w:rPr>
+          <w:rFonts w:ascii="Times New Roman" w:eastAsia="Times New Roman" w:hAnsi="Times New Roman" w:cs="Times New Roman"/>
+          <w:noProof/>
+          <w:sz w:val="96"/>
+          <w:szCs w:val="96"/>
           <w:lang w:val="vi-VN"/>
         </w:rPr>
       </w:pPr>
-      <w:r>
-        <w:rPr>
-          <w:noProof/>
-          <w:lang w:val="vi-VN"/>
-        </w:rPr>
-        <w:t xml:space="preserve">The satisfaction that accompanies that the successful completion of any task would be incomplete without the mention of people whose ceaseless cooperation made it possible, whose constant guidance and encouragement crown all efforts with success.  </w:t>
-      </w:r>
     </w:p>
     <w:p>
       <w:pPr>
-        <w:pStyle w:val="BodyText"/>
-        <w:rPr>
-          <w:noProof/>
+        <w:rPr>
+          <w:rFonts w:ascii="Times New Roman" w:eastAsia="Times New Roman" w:hAnsi="Times New Roman" w:cs="Times New Roman"/>
+          <w:b/>
+          <w:noProof/>
+          <w:color w:val="365F91" w:themeColor="accent1" w:themeShade="BF"/>
+          <w:sz w:val="96"/>
+          <w:szCs w:val="96"/>
           <w:lang w:val="vi-VN"/>
         </w:rPr>
       </w:pPr>
-      <w:r>
-        <w:rPr>
-          <w:noProof/>
-          <w:lang w:val="vi-VN"/>
-        </w:rPr>
-        <w:t xml:space="preserve">We are grateful to our project guide Mr. Ngo Phuoc Nguyen for the guidance, inspiration and constructive suggestions that helpful us in the preparation of this project.  </w:t>
-      </w:r>
     </w:p>
     <w:p>
       <w:pPr>
-        <w:pStyle w:val="BodyText"/>
-        <w:rPr>
-          <w:noProof/>
+        <w:rPr>
+          <w:rFonts w:ascii="Times New Roman" w:eastAsia="Times New Roman" w:hAnsi="Times New Roman" w:cs="Times New Roman"/>
+          <w:b/>
+          <w:noProof/>
+          <w:color w:val="365F91" w:themeColor="accent1" w:themeShade="BF"/>
+          <w:sz w:val="96"/>
+          <w:szCs w:val="96"/>
           <w:lang w:val="vi-VN"/>
         </w:rPr>
       </w:pPr>
-      <w:r>
-        <w:rPr>
-          <w:noProof/>
-          <w:lang w:val="vi-VN"/>
-        </w:rPr>
-        <w:t xml:space="preserve">We also thank our colleagues who have helped in successful completion of the project. </w:t>
-      </w:r>
     </w:p>
     <w:p>
       <w:pPr>
-        <w:pStyle w:val="BodyText"/>
-        <w:rPr>
-          <w:noProof/>
+        <w:rPr>
+          <w:rFonts w:ascii="Times New Roman" w:eastAsia="Times New Roman" w:hAnsi="Times New Roman" w:cs="Times New Roman"/>
+          <w:b/>
+          <w:noProof/>
+          <w:color w:val="365F91" w:themeColor="accent1" w:themeShade="BF"/>
+          <w:sz w:val="96"/>
+          <w:szCs w:val="96"/>
           <w:lang w:val="vi-VN"/>
         </w:rPr>
       </w:pPr>
-      <w:r>
-        <w:rPr>
-          <w:rFonts w:ascii="Calibri" w:eastAsia="Calibri" w:hAnsi="Calibri" w:cs="Calibri"/>
-          <w:noProof/>
-          <w:lang w:val="vi-VN"/>
-        </w:rPr>
-        <w:tab/>
-      </w:r>
-      <w:r>
-        <w:rPr>
-          <w:i/>
-          <w:noProof/>
-          <w:lang w:val="vi-VN"/>
-        </w:rPr>
-        <w:t xml:space="preserve"> </w:t>
-      </w:r>
-      <w:r>
-        <w:rPr>
-          <w:i/>
-          <w:noProof/>
-          <w:lang w:val="vi-VN"/>
-        </w:rPr>
-        <w:tab/>
-      </w:r>
-      <w:r>
-        <w:rPr>
-          <w:i/>
-          <w:noProof/>
-          <w:lang w:val="vi-VN"/>
-        </w:rPr>
-        <w:tab/>
-      </w:r>
-      <w:r>
-        <w:rPr>
-          <w:i/>
-          <w:noProof/>
-          <w:lang w:val="vi-VN"/>
-        </w:rPr>
-        <w:tab/>
-      </w:r>
-      <w:r>
-        <w:rPr>
-          <w:i/>
-          <w:noProof/>
-          <w:lang w:val="vi-VN"/>
-        </w:rPr>
-        <w:tab/>
-      </w:r>
-      <w:r>
-        <w:rPr>
-          <w:i/>
-          <w:noProof/>
-          <w:lang w:val="vi-VN"/>
-        </w:rPr>
-        <w:tab/>
-      </w:r>
-      <w:r>
-        <w:rPr>
-          <w:i/>
-          <w:noProof/>
-          <w:lang w:val="vi-VN"/>
-        </w:rPr>
-        <w:tab/>
-      </w:r>
-      <w:r>
-        <w:rPr>
-          <w:i/>
-          <w:noProof/>
-          <w:lang w:val="vi-VN"/>
-        </w:rPr>
-        <w:tab/>
-      </w:r>
-      <w:r>
-        <w:rPr>
-          <w:noProof/>
-          <w:lang w:val="vi-VN"/>
-        </w:rPr>
-        <w:t>Group 01: F2-13-1610-S1</w:t>
-      </w:r>
-      <w:r>
-        <w:rPr>
-          <w:noProof/>
-          <w:lang w:val="vi-VN"/>
-        </w:rPr>
-        <w:br w:type="page"/>
-      </w:r>
     </w:p>
     <w:p>
       <w:pPr>
-        <w:jc w:val="center"/>
-        <w:rPr>
-          <w:rFonts w:ascii="Cambria" w:eastAsia="Times New Roman" w:hAnsi="Cambria" w:cs="Times New Roman"/>
+        <w:rPr>
+          <w:rFonts w:ascii="Times New Roman" w:eastAsia="Times New Roman" w:hAnsi="Times New Roman" w:cs="Times New Roman"/>
           <w:b/>
           <w:noProof/>
-          <w:sz w:val="144"/>
-          <w:szCs w:val="144"/>
+          <w:color w:val="365F91" w:themeColor="accent1" w:themeShade="BF"/>
+          <w:sz w:val="96"/>
+          <w:szCs w:val="96"/>
           <w:lang w:val="vi-VN"/>
         </w:rPr>
       </w:pPr>
     </w:p>
     <w:p>
       <w:pPr>
-        <w:jc w:val="center"/>
-        <w:rPr>
-          <w:rFonts w:ascii="Cambria" w:eastAsia="Times New Roman" w:hAnsi="Cambria" w:cs="Times New Roman"/>
+        <w:rPr>
+          <w:rFonts w:ascii="Times New Roman" w:eastAsia="Times New Roman" w:hAnsi="Times New Roman" w:cs="Times New Roman"/>
           <w:b/>
           <w:noProof/>
-          <w:sz w:val="144"/>
-          <w:szCs w:val="144"/>
+          <w:color w:val="365F91" w:themeColor="accent1" w:themeShade="BF"/>
+          <w:sz w:val="20"/>
+          <w:szCs w:val="20"/>
           <w:lang w:val="vi-VN"/>
         </w:rPr>
       </w:pPr>
     </w:p>
     <w:p>
       <w:pPr>
-        <w:pStyle w:val="Heading1"/>
-        <w:jc w:val="center"/>
-        <w:rPr>
-          <w:rFonts w:eastAsia="Times New Roman"/>
-          <w:b w:val="0"/>
-          <w:noProof/>
-          <w:color w:val="000000" w:themeColor="text1"/>
-          <w:sz w:val="144"/>
-          <w:szCs w:val="144"/>
+        <w:rPr>
+          <w:rFonts w:ascii="Times New Roman" w:eastAsia="Times New Roman" w:hAnsi="Times New Roman" w:cs="Times New Roman"/>
+          <w:b/>
+          <w:noProof/>
+          <w:color w:val="365F91" w:themeColor="accent1" w:themeShade="BF"/>
+          <w:sz w:val="20"/>
+          <w:szCs w:val="20"/>
           <w:lang w:val="vi-VN"/>
         </w:rPr>
       </w:pPr>
-      <w:bookmarkStart w:id="2" w:name="_Toc520538067"/>
+    </w:p>
+    <w:p>
+      <w:pPr>
+        <w:rPr>
+          <w:rFonts w:ascii="Times New Roman" w:eastAsia="Times New Roman" w:hAnsi="Times New Roman" w:cs="Times New Roman"/>
+          <w:b/>
+          <w:noProof/>
+          <w:color w:val="365F91" w:themeColor="accent1" w:themeShade="BF"/>
+          <w:sz w:val="20"/>
+          <w:szCs w:val="20"/>
+          <w:lang w:val="vi-VN"/>
+        </w:rPr>
+      </w:pPr>
+    </w:p>
+    <w:p>
+      <w:pPr>
+        <w:rPr>
+          <w:rFonts w:ascii="Times New Roman" w:eastAsia="Times New Roman" w:hAnsi="Times New Roman" w:cs="Times New Roman"/>
+          <w:b/>
+          <w:noProof/>
+          <w:color w:val="365F91" w:themeColor="accent1" w:themeShade="BF"/>
+          <w:sz w:val="20"/>
+          <w:szCs w:val="20"/>
+          <w:lang w:val="vi-VN"/>
+        </w:rPr>
+      </w:pPr>
+    </w:p>
+    <w:p>
+      <w:pPr>
+        <w:rPr>
+          <w:rFonts w:ascii="Times New Roman" w:eastAsia="Times New Roman" w:hAnsi="Times New Roman" w:cs="Times New Roman"/>
+          <w:b/>
+          <w:noProof/>
+          <w:color w:val="365F91" w:themeColor="accent1" w:themeShade="BF"/>
+          <w:sz w:val="20"/>
+          <w:szCs w:val="20"/>
+          <w:lang w:val="vi-VN"/>
+        </w:rPr>
+      </w:pPr>
+    </w:p>
+    <w:p>
+      <w:pPr>
+        <w:rPr>
+          <w:rFonts w:ascii="Times New Roman" w:eastAsia="Times New Roman" w:hAnsi="Times New Roman" w:cs="Times New Roman"/>
+          <w:b/>
+          <w:noProof/>
+          <w:color w:val="365F91" w:themeColor="accent1" w:themeShade="BF"/>
+          <w:sz w:val="20"/>
+          <w:szCs w:val="20"/>
+          <w:lang w:val="vi-VN"/>
+        </w:rPr>
+      </w:pPr>
+    </w:p>
+    <w:p>
+      <w:pPr>
+        <w:pStyle w:val="T1Head1"/>
+        <w:rPr>
+          <w:noProof/>
+          <w:lang w:val="vi-VN"/>
+        </w:rPr>
+      </w:pPr>
+      <w:bookmarkStart w:id="2" w:name="_Toc520706467"/>
       <w:r>
         <w:rPr>
-          <w:rFonts w:eastAsia="Times New Roman"/>
-          <w:noProof/>
-          <w:color w:val="000000" w:themeColor="text1"/>
-          <w:sz w:val="144"/>
-          <w:szCs w:val="144"/>
+          <w:noProof/>
           <w:lang w:val="vi-VN"/>
         </w:rPr>
-        <w:t>REVIEW 1</w:t>
+        <w:t>Problem Definition:</w:t>
       </w:r>
       <w:bookmarkEnd w:id="2"/>
     </w:p>
     <w:p>
       <w:pPr>
-        <w:jc w:val="center"/>
-        <w:rPr>
-          <w:rFonts w:ascii="Times New Roman" w:eastAsia="Times New Roman" w:hAnsi="Times New Roman" w:cs="Times New Roman"/>
-          <w:noProof/>
-          <w:sz w:val="96"/>
-          <w:szCs w:val="96"/>
+        <w:pStyle w:val="Heading3"/>
+        <w:rPr>
+          <w:noProof/>
+          <w:sz w:val="48"/>
           <w:lang w:val="vi-VN"/>
         </w:rPr>
       </w:pPr>
-    </w:p>
-    <w:p>
-      <w:pPr>
-        <w:rPr>
-          <w:rFonts w:ascii="Times New Roman" w:eastAsia="Times New Roman" w:hAnsi="Times New Roman" w:cs="Times New Roman"/>
-          <w:b/>
-          <w:noProof/>
-          <w:color w:val="365F91" w:themeColor="accent1" w:themeShade="BF"/>
-          <w:sz w:val="96"/>
-          <w:szCs w:val="96"/>
+      <w:r>
+        <w:rPr>
+          <w:noProof/>
           <w:lang w:val="vi-VN"/>
         </w:rPr>
-      </w:pPr>
-    </w:p>
-    <w:p>
-      <w:pPr>
-        <w:rPr>
-          <w:rFonts w:ascii="Times New Roman" w:eastAsia="Times New Roman" w:hAnsi="Times New Roman" w:cs="Times New Roman"/>
-          <w:b/>
-          <w:noProof/>
-          <w:color w:val="365F91" w:themeColor="accent1" w:themeShade="BF"/>
-          <w:sz w:val="96"/>
-          <w:szCs w:val="96"/>
+        <w:t xml:space="preserve"> </w:t>
+      </w:r>
+      <w:bookmarkStart w:id="3" w:name="_Toc520706468"/>
+      <w:r>
+        <w:rPr>
+          <w:noProof/>
           <w:lang w:val="vi-VN"/>
         </w:rPr>
-      </w:pPr>
-    </w:p>
-    <w:p>
-      <w:pPr>
-        <w:rPr>
-          <w:rFonts w:ascii="Times New Roman" w:eastAsia="Times New Roman" w:hAnsi="Times New Roman" w:cs="Times New Roman"/>
-          <w:b/>
-          <w:noProof/>
-          <w:color w:val="365F91" w:themeColor="accent1" w:themeShade="BF"/>
-          <w:sz w:val="96"/>
-          <w:szCs w:val="96"/>
-          <w:lang w:val="vi-VN"/>
-        </w:rPr>
-      </w:pPr>
-    </w:p>
-    <w:p>
-      <w:pPr>
-        <w:rPr>
-          <w:rFonts w:ascii="Times New Roman" w:eastAsia="Times New Roman" w:hAnsi="Times New Roman" w:cs="Times New Roman"/>
-          <w:b/>
-          <w:noProof/>
-          <w:color w:val="365F91" w:themeColor="accent1" w:themeShade="BF"/>
-          <w:sz w:val="96"/>
-          <w:szCs w:val="96"/>
-          <w:lang w:val="vi-VN"/>
-        </w:rPr>
-      </w:pPr>
-    </w:p>
-    <w:p>
-      <w:pPr>
-        <w:rPr>
-          <w:rFonts w:ascii="Times New Roman" w:eastAsia="Times New Roman" w:hAnsi="Times New Roman" w:cs="Times New Roman"/>
-          <w:b/>
-          <w:noProof/>
-          <w:color w:val="365F91" w:themeColor="accent1" w:themeShade="BF"/>
-          <w:sz w:val="20"/>
-          <w:szCs w:val="20"/>
-          <w:lang w:val="vi-VN"/>
-        </w:rPr>
-      </w:pPr>
-    </w:p>
-    <w:p>
-      <w:pPr>
-        <w:rPr>
-          <w:rFonts w:ascii="Times New Roman" w:eastAsia="Times New Roman" w:hAnsi="Times New Roman" w:cs="Times New Roman"/>
-          <w:b/>
-          <w:noProof/>
-          <w:color w:val="365F91" w:themeColor="accent1" w:themeShade="BF"/>
-          <w:sz w:val="20"/>
-          <w:szCs w:val="20"/>
-          <w:lang w:val="vi-VN"/>
-        </w:rPr>
-      </w:pPr>
-    </w:p>
-    <w:p>
-      <w:pPr>
-        <w:rPr>
-          <w:rFonts w:ascii="Times New Roman" w:eastAsia="Times New Roman" w:hAnsi="Times New Roman" w:cs="Times New Roman"/>
-          <w:b/>
-          <w:noProof/>
-          <w:color w:val="365F91" w:themeColor="accent1" w:themeShade="BF"/>
-          <w:sz w:val="20"/>
-          <w:szCs w:val="20"/>
-          <w:lang w:val="vi-VN"/>
-        </w:rPr>
-      </w:pPr>
-    </w:p>
-    <w:p>
-      <w:pPr>
-        <w:rPr>
-          <w:rFonts w:ascii="Times New Roman" w:eastAsia="Times New Roman" w:hAnsi="Times New Roman" w:cs="Times New Roman"/>
-          <w:b/>
-          <w:noProof/>
-          <w:color w:val="365F91" w:themeColor="accent1" w:themeShade="BF"/>
-          <w:sz w:val="20"/>
-          <w:szCs w:val="20"/>
-          <w:lang w:val="vi-VN"/>
-        </w:rPr>
-      </w:pPr>
-    </w:p>
-    <w:p>
-      <w:pPr>
-        <w:rPr>
-          <w:rFonts w:ascii="Times New Roman" w:eastAsia="Times New Roman" w:hAnsi="Times New Roman" w:cs="Times New Roman"/>
-          <w:b/>
-          <w:noProof/>
-          <w:color w:val="365F91" w:themeColor="accent1" w:themeShade="BF"/>
-          <w:sz w:val="20"/>
-          <w:szCs w:val="20"/>
-          <w:lang w:val="vi-VN"/>
-        </w:rPr>
-      </w:pPr>
-    </w:p>
-    <w:p>
-      <w:pPr>
-        <w:rPr>
-          <w:rFonts w:ascii="Times New Roman" w:eastAsia="Times New Roman" w:hAnsi="Times New Roman" w:cs="Times New Roman"/>
-          <w:b/>
-          <w:noProof/>
-          <w:color w:val="365F91" w:themeColor="accent1" w:themeShade="BF"/>
-          <w:sz w:val="20"/>
-          <w:szCs w:val="20"/>
-          <w:lang w:val="vi-VN"/>
-        </w:rPr>
-      </w:pPr>
-    </w:p>
-    <w:p>
-      <w:pPr>
-        <w:pStyle w:val="T1Head1"/>
-        <w:rPr>
-          <w:noProof/>
-          <w:lang w:val="vi-VN"/>
-        </w:rPr>
-      </w:pPr>
-      <w:bookmarkStart w:id="3" w:name="_Toc520538068"/>
-      <w:r>
-        <w:rPr>
-          <w:noProof/>
-          <w:lang w:val="vi-VN"/>
-        </w:rPr>
-        <w:t>Problem Definition:</w:t>
+        <w:t>Introduction:</w:t>
       </w:r>
       <w:bookmarkEnd w:id="3"/>
     </w:p>
     <w:p>
       <w:pPr>
+        <w:pStyle w:val="BodyText"/>
+        <w:rPr>
+          <w:noProof/>
+          <w:lang w:val="vi-VN"/>
+        </w:rPr>
+      </w:pPr>
+      <w:r>
+        <w:rPr>
+          <w:noProof/>
+          <w:lang w:val="vi-VN"/>
+        </w:rPr>
+        <w:t>TodayIGotIt(TiGi) is an online website have a lot of IT course to help the user learning more and more effective with a lot of ralative videos, documents and a code editor online with no implementation in user’s device.</w:t>
+      </w:r>
+    </w:p>
+    <w:p>
+      <w:pPr>
         <w:pStyle w:val="Heading3"/>
         <w:rPr>
           <w:noProof/>
-          <w:sz w:val="48"/>
           <w:lang w:val="vi-VN"/>
         </w:rPr>
       </w:pPr>
+      <w:bookmarkStart w:id="4" w:name="_Toc520706469"/>
       <w:r>
         <w:rPr>
           <w:noProof/>
           <w:lang w:val="vi-VN"/>
         </w:rPr>
-        <w:t xml:space="preserve"> </w:t>
-      </w:r>
-      <w:bookmarkStart w:id="4" w:name="_Toc520538069"/>
-      <w:r>
-        <w:rPr>
-          <w:noProof/>
-          <w:lang w:val="vi-VN"/>
-        </w:rPr>
-        <w:t>Introduction:</w:t>
+        <w:t>Existing Scenario:</w:t>
       </w:r>
       <w:bookmarkEnd w:id="4"/>
     </w:p>
@@ -2666,72 +2698,38 @@
           <w:noProof/>
           <w:lang w:val="vi-VN"/>
         </w:rPr>
-        <w:t>TodayIGotIt(TiGi) is an online website have a lot of IT course to help the user learning more and more effective with a lot of ralative videos, documents and a code editor online with no implementation in user’s device.</w:t>
+        <w:t>Nowaday, technology is developing so fast, the IT learner want to find effective resources to improve their knowledges. An online course website is one of these resource they want.</w:t>
       </w:r>
     </w:p>
     <w:p>
       <w:pPr>
-        <w:pStyle w:val="Heading3"/>
+        <w:pStyle w:val="BodyText"/>
         <w:rPr>
           <w:noProof/>
           <w:lang w:val="vi-VN"/>
         </w:rPr>
       </w:pPr>
-      <w:bookmarkStart w:id="5" w:name="_Toc520538070"/>
+    </w:p>
+    <w:p>
+      <w:pPr>
+        <w:pStyle w:val="T1Head1"/>
+        <w:rPr>
+          <w:noProof/>
+          <w:lang w:val="vi-VN"/>
+        </w:rPr>
+      </w:pPr>
+      <w:bookmarkStart w:id="5" w:name="_Toc520706470"/>
       <w:r>
         <w:rPr>
           <w:noProof/>
           <w:lang w:val="vi-VN"/>
         </w:rPr>
-        <w:t>Existing Scenario:</w:t>
+        <w:t>User Requirements Specifications:</w:t>
       </w:r>
       <w:bookmarkEnd w:id="5"/>
     </w:p>
     <w:p>
       <w:pPr>
-        <w:pStyle w:val="BodyText"/>
-        <w:rPr>
-          <w:noProof/>
-          <w:lang w:val="vi-VN"/>
-        </w:rPr>
-      </w:pPr>
-      <w:r>
-        <w:rPr>
-          <w:noProof/>
-          <w:lang w:val="vi-VN"/>
-        </w:rPr>
-        <w:t>Nowaday, technology is developing so fast, the IT learner want to find effective resources to improve their knowledges. An online course website is one of these resource they want.</w:t>
-      </w:r>
-    </w:p>
-    <w:p>
-      <w:pPr>
-        <w:pStyle w:val="BodyText"/>
-        <w:rPr>
-          <w:noProof/>
-          <w:lang w:val="vi-VN"/>
-        </w:rPr>
-      </w:pPr>
-    </w:p>
-    <w:p>
-      <w:pPr>
-        <w:pStyle w:val="T1Head1"/>
-        <w:rPr>
-          <w:noProof/>
-          <w:lang w:val="vi-VN"/>
-        </w:rPr>
-      </w:pPr>
-      <w:bookmarkStart w:id="6" w:name="_Toc520538071"/>
-      <w:r>
-        <w:rPr>
-          <w:noProof/>
-          <w:lang w:val="vi-VN"/>
-        </w:rPr>
-        <w:t>User Requirements Specifications:</w:t>
-      </w:r>
-      <w:bookmarkEnd w:id="6"/>
-    </w:p>
-    <w:p>
-      <w:pPr>
         <w:pStyle w:val="Heading21"/>
         <w:rPr>
           <w:noProof/>
@@ -2825,7 +2823,7 @@
           <w:lang w:val="vi-VN"/>
         </w:rPr>
       </w:pPr>
-      <w:bookmarkStart w:id="7" w:name="_Toc520538072"/>
+      <w:bookmarkStart w:id="6" w:name="_Toc520706471"/>
       <w:r>
         <w:rPr>
           <w:noProof/>
@@ -2833,7 +2831,7 @@
         </w:rPr>
         <w:t>Function Requirement Specification:</w:t>
       </w:r>
-      <w:bookmarkEnd w:id="7"/>
+      <w:bookmarkEnd w:id="6"/>
     </w:p>
     <w:p>
       <w:pPr>
@@ -2847,7 +2845,7 @@
           <w:lang w:val="vi-VN"/>
         </w:rPr>
       </w:pPr>
-      <w:bookmarkStart w:id="8" w:name="_Toc520538073"/>
+      <w:bookmarkStart w:id="7" w:name="_Toc520706472"/>
       <w:r>
         <w:rPr>
           <w:noProof/>
@@ -2855,7 +2853,7 @@
         </w:rPr>
         <w:t>Guest:</w:t>
       </w:r>
-      <w:bookmarkEnd w:id="8"/>
+      <w:bookmarkEnd w:id="7"/>
     </w:p>
     <w:p>
       <w:pPr>
@@ -2947,7 +2945,7 @@
           <w:lang w:val="vi-VN"/>
         </w:rPr>
       </w:pPr>
-      <w:bookmarkStart w:id="9" w:name="_Toc520538074"/>
+      <w:bookmarkStart w:id="8" w:name="_Toc520706473"/>
       <w:r>
         <w:rPr>
           <w:noProof/>
@@ -2955,7 +2953,7 @@
         </w:rPr>
         <w:t>Learner:</w:t>
       </w:r>
-      <w:bookmarkEnd w:id="9"/>
+      <w:bookmarkEnd w:id="8"/>
     </w:p>
     <w:p>
       <w:pPr>
@@ -3127,7 +3125,7 @@
           <w:lang w:val="vi-VN"/>
         </w:rPr>
       </w:pPr>
-      <w:bookmarkStart w:id="10" w:name="_Toc520538075"/>
+      <w:bookmarkStart w:id="9" w:name="_Toc520706474"/>
       <w:r>
         <w:rPr>
           <w:noProof/>
@@ -3135,7 +3133,7 @@
         </w:rPr>
         <w:t>Administrator:</w:t>
       </w:r>
-      <w:bookmarkEnd w:id="10"/>
+      <w:bookmarkEnd w:id="9"/>
     </w:p>
     <w:p>
       <w:pPr>
@@ -3347,7 +3345,7 @@
           <w:lang w:val="vi-VN"/>
         </w:rPr>
       </w:pPr>
-      <w:bookmarkStart w:id="11" w:name="_Toc520538076"/>
+      <w:bookmarkStart w:id="10" w:name="_Toc520706475"/>
       <w:r>
         <w:rPr>
           <w:noProof/>
@@ -3355,7 +3353,7 @@
         </w:rPr>
         <w:t>System Requirement:</w:t>
       </w:r>
-      <w:bookmarkEnd w:id="11"/>
+      <w:bookmarkEnd w:id="10"/>
     </w:p>
     <w:p>
       <w:pPr>
@@ -3369,7 +3367,7 @@
           <w:lang w:val="vi-VN"/>
         </w:rPr>
       </w:pPr>
-      <w:bookmarkStart w:id="12" w:name="_Toc520538077"/>
+      <w:bookmarkStart w:id="11" w:name="_Toc520706476"/>
       <w:r>
         <w:rPr>
           <w:noProof/>
@@ -3377,7 +3375,7 @@
         </w:rPr>
         <w:t>Hardware Requirement:</w:t>
       </w:r>
-      <w:bookmarkEnd w:id="12"/>
+      <w:bookmarkEnd w:id="11"/>
     </w:p>
     <w:p>
       <w:pPr>
@@ -3568,7 +3566,7 @@
           <w:lang w:val="vi-VN"/>
         </w:rPr>
       </w:pPr>
-      <w:bookmarkStart w:id="13" w:name="_Toc520538078"/>
+      <w:bookmarkStart w:id="12" w:name="_Toc520706477"/>
       <w:r>
         <w:rPr>
           <w:noProof/>
@@ -3576,7 +3574,7 @@
         </w:rPr>
         <w:t>Software Requirement:</w:t>
       </w:r>
-      <w:bookmarkEnd w:id="13"/>
+      <w:bookmarkEnd w:id="12"/>
     </w:p>
     <w:p>
       <w:pPr>
@@ -3788,7 +3786,7 @@
           <w:lang w:val="vi-VN"/>
         </w:rPr>
       </w:pPr>
-      <w:bookmarkStart w:id="14" w:name="_Toc264328684"/>
+      <w:bookmarkStart w:id="13" w:name="_Toc264328684"/>
     </w:p>
     <w:p>
       <w:pPr>
@@ -3900,7 +3898,7 @@
           <w:lang w:val="vi-VN"/>
         </w:rPr>
       </w:pPr>
-      <w:bookmarkStart w:id="15" w:name="_Toc520538079"/>
+      <w:bookmarkStart w:id="14" w:name="_Toc520706478"/>
       <w:r>
         <w:rPr>
           <w:noProof/>
@@ -3911,8 +3909,8 @@
         <w:lastRenderedPageBreak/>
         <w:t>Task Sheet 1</w:t>
       </w:r>
+      <w:bookmarkEnd w:id="13"/>
       <w:bookmarkEnd w:id="14"/>
-      <w:bookmarkEnd w:id="15"/>
     </w:p>
     <w:p>
       <w:pPr>
@@ -4964,7 +4962,7 @@
           <w:lang w:val="vi-VN"/>
         </w:rPr>
       </w:pPr>
-      <w:bookmarkStart w:id="16" w:name="_Toc520538080"/>
+      <w:bookmarkStart w:id="15" w:name="_Toc520706479"/>
       <w:r>
         <w:rPr>
           <w:rFonts w:eastAsia="Times New Roman"/>
@@ -4976,7 +4974,7 @@
         </w:rPr>
         <w:t>REVIEW 2</w:t>
       </w:r>
-      <w:bookmarkEnd w:id="16"/>
+      <w:bookmarkEnd w:id="15"/>
     </w:p>
     <w:p>
       <w:pPr>
@@ -5090,7 +5088,7 @@
           <w:lang w:val="vi-VN"/>
         </w:rPr>
       </w:pPr>
-      <w:bookmarkStart w:id="17" w:name="_Toc520538081"/>
+      <w:bookmarkStart w:id="16" w:name="_Toc520706480"/>
       <w:r>
         <w:rPr>
           <w:noProof/>
@@ -5099,7 +5097,7 @@
         <w:lastRenderedPageBreak/>
         <w:t>Software Architecture</w:t>
       </w:r>
-      <w:bookmarkEnd w:id="17"/>
+      <w:bookmarkEnd w:id="16"/>
     </w:p>
     <w:p>
       <w:pPr>
@@ -5185,7 +5183,7 @@
           <w:lang w:val="vi-VN"/>
         </w:rPr>
       </w:pPr>
-      <w:bookmarkStart w:id="18" w:name="_Toc520538082"/>
+      <w:bookmarkStart w:id="17" w:name="_Toc520706481"/>
       <w:r>
         <w:rPr>
           <w:noProof/>
@@ -5194,7 +5192,7 @@
         <w:lastRenderedPageBreak/>
         <w:t>User Case and Sequence Diagram</w:t>
       </w:r>
-      <w:bookmarkEnd w:id="18"/>
+      <w:bookmarkEnd w:id="17"/>
     </w:p>
     <w:p>
       <w:pPr>
@@ -5257,7 +5255,7 @@
           <w:lang w:val="vi-VN"/>
         </w:rPr>
       </w:pPr>
-      <w:bookmarkStart w:id="19" w:name="_Toc520538083"/>
+      <w:bookmarkStart w:id="18" w:name="_Toc520706482"/>
       <w:r>
         <w:rPr>
           <w:noProof/>
@@ -5272,7 +5270,7 @@
         </w:rPr>
         <w:t xml:space="preserve"> Case</w:t>
       </w:r>
-      <w:bookmarkEnd w:id="19"/>
+      <w:bookmarkEnd w:id="18"/>
     </w:p>
     <w:p>
       <w:pPr>
@@ -7983,7 +7981,7 @@
           <w:lang w:val="vi-VN"/>
         </w:rPr>
       </w:pPr>
-      <w:bookmarkStart w:id="20" w:name="_Toc520538084"/>
+      <w:bookmarkStart w:id="19" w:name="_Toc520706483"/>
       <w:r>
         <w:rPr>
           <w:noProof/>
@@ -7999,7 +7997,7 @@
         </w:rPr>
         <w:t xml:space="preserve"> Case</w:t>
       </w:r>
-      <w:bookmarkEnd w:id="20"/>
+      <w:bookmarkEnd w:id="19"/>
     </w:p>
     <w:p>
       <w:pPr>
@@ -8995,7 +8993,7 @@
           <w:lang w:val="vi-VN"/>
         </w:rPr>
       </w:pPr>
-      <w:bookmarkStart w:id="21" w:name="_Toc520538085"/>
+      <w:bookmarkStart w:id="20" w:name="_Toc520706484"/>
       <w:r>
         <w:rPr>
           <w:noProof/>
@@ -9011,7 +9009,7 @@
         </w:rPr>
         <w:t xml:space="preserve"> Case</w:t>
       </w:r>
-      <w:bookmarkEnd w:id="21"/>
+      <w:bookmarkEnd w:id="20"/>
     </w:p>
     <w:p>
       <w:pPr>
@@ -12001,7 +11999,7 @@
           <w:lang w:val="vi-VN"/>
         </w:rPr>
       </w:pPr>
-      <w:bookmarkStart w:id="22" w:name="_Toc520538086"/>
+      <w:bookmarkStart w:id="21" w:name="_Toc520706485"/>
       <w:r>
         <w:rPr>
           <w:noProof/>
@@ -12017,7 +12015,7 @@
         </w:rPr>
         <w:t xml:space="preserve"> and Administrator Case</w:t>
       </w:r>
-      <w:bookmarkEnd w:id="22"/>
+      <w:bookmarkEnd w:id="21"/>
     </w:p>
     <w:p>
       <w:pPr>
@@ -13934,7 +13932,7 @@
           <w:lang w:val="vi-VN"/>
         </w:rPr>
       </w:pPr>
-      <w:bookmarkStart w:id="23" w:name="_Toc520538087"/>
+      <w:bookmarkStart w:id="22" w:name="_Toc520706486"/>
       <w:r>
         <w:rPr>
           <w:noProof/>
@@ -13943,7 +13941,7 @@
         <w:lastRenderedPageBreak/>
         <w:t>Entities Definition</w:t>
       </w:r>
-      <w:bookmarkEnd w:id="23"/>
+      <w:bookmarkEnd w:id="22"/>
     </w:p>
     <w:p>
       <w:pPr>
@@ -13957,7 +13955,7 @@
           <w:lang w:val="vi-VN"/>
         </w:rPr>
       </w:pPr>
-      <w:bookmarkStart w:id="24" w:name="_Toc520538088"/>
+      <w:bookmarkStart w:id="23" w:name="_Toc520706487"/>
       <w:r>
         <w:rPr>
           <w:noProof/>
@@ -13965,7 +13963,7 @@
         </w:rPr>
         <w:t>Entities in table</w:t>
       </w:r>
-      <w:bookmarkEnd w:id="24"/>
+      <w:bookmarkEnd w:id="23"/>
     </w:p>
     <w:p>
       <w:pPr>
@@ -25464,7 +25462,7 @@
           <w:noProof/>
         </w:rPr>
       </w:pPr>
-      <w:bookmarkStart w:id="25" w:name="_Toc520538089"/>
+      <w:bookmarkStart w:id="24" w:name="_Toc520706488"/>
       <w:r>
         <w:rPr>
           <w:noProof/>
@@ -25473,7 +25471,7 @@
         <w:lastRenderedPageBreak/>
         <w:t>Diagram</w:t>
       </w:r>
-      <w:bookmarkEnd w:id="25"/>
+      <w:bookmarkEnd w:id="24"/>
     </w:p>
     <w:p>
       <w:pPr>
@@ -25540,7 +25538,7 @@
           <w:szCs w:val="40"/>
         </w:rPr>
       </w:pPr>
-      <w:bookmarkStart w:id="26" w:name="_Toc520538090"/>
+      <w:bookmarkStart w:id="25" w:name="_Toc520706489"/>
       <w:r>
         <w:rPr>
           <w:noProof/>
@@ -25559,7 +25557,7 @@
         </w:rPr>
         <w:t>2</w:t>
       </w:r>
-      <w:bookmarkEnd w:id="26"/>
+      <w:bookmarkEnd w:id="25"/>
     </w:p>
     <w:p>
       <w:pPr>
@@ -25933,6 +25931,13 @@
                 <w:rFonts w:asciiTheme="majorHAnsi" w:hAnsiTheme="majorHAnsi" w:cstheme="majorHAnsi"/>
                 <w:noProof/>
               </w:rPr>
+              <w:t xml:space="preserve">- </w:t>
+            </w:r>
+            <w:r>
+              <w:rPr>
+                <w:rFonts w:asciiTheme="majorHAnsi" w:hAnsiTheme="majorHAnsi" w:cstheme="majorHAnsi"/>
+                <w:noProof/>
+              </w:rPr>
               <w:t>design software architecture</w:t>
             </w:r>
           </w:p>
@@ -26006,7 +26011,7 @@
       </w:tr>
       <w:tr>
         <w:trPr>
-          <w:trHeight w:val="524"/>
+          <w:trHeight w:val="1132"/>
           <w:jc w:val="center"/>
         </w:trPr>
         <w:tc>
@@ -26069,7 +26074,6 @@
               <w:rPr>
                 <w:rFonts w:asciiTheme="majorHAnsi" w:hAnsiTheme="majorHAnsi" w:cstheme="majorHAnsi"/>
                 <w:noProof/>
-                <w:lang w:val="vi-VN"/>
               </w:rPr>
             </w:pPr>
             <w:r>
@@ -26077,7 +26081,23 @@
                 <w:rFonts w:asciiTheme="majorHAnsi" w:hAnsiTheme="majorHAnsi" w:cstheme="majorHAnsi"/>
                 <w:noProof/>
               </w:rPr>
-              <w:t>design software architecture and database</w:t>
+              <w:t>- create user case</w:t>
+            </w:r>
+          </w:p>
+          <w:p>
+            <w:pPr>
+              <w:pStyle w:val="NoSpacing"/>
+              <w:rPr>
+                <w:rFonts w:asciiTheme="majorHAnsi" w:hAnsiTheme="majorHAnsi" w:cstheme="majorHAnsi"/>
+                <w:noProof/>
+              </w:rPr>
+            </w:pPr>
+            <w:r>
+              <w:rPr>
+                <w:rFonts w:asciiTheme="majorHAnsi" w:hAnsiTheme="majorHAnsi" w:cstheme="majorHAnsi"/>
+                <w:noProof/>
+              </w:rPr>
+              <w:t>- database design, entities definition</w:t>
             </w:r>
           </w:p>
         </w:tc>
@@ -26467,7 +26487,10 @@
     <w:p/>
     <w:p/>
     <w:p/>
-    <w:p/>
+    <w:p>
+      <w:bookmarkStart w:id="26" w:name="_GoBack"/>
+      <w:bookmarkEnd w:id="26"/>
+    </w:p>
     <w:p/>
     <w:p/>
     <w:p/>
@@ -27031,7 +27054,7 @@
               <w:noProof/>
               <w:sz w:val="20"/>
             </w:rPr>
-            <w:t>33</w:t>
+            <w:t>32</w:t>
           </w:r>
           <w:r>
             <w:rPr>
@@ -27587,6 +27610,118 @@
     </w:lvl>
   </w:abstractNum>
   <w:abstractNum w:abstractNumId="5">
+    <w:nsid w:val="2EC457CF"/>
+    <w:multiLevelType w:val="hybridMultilevel"/>
+    <w:tmpl w:val="3AE00A04"/>
+    <w:lvl w:ilvl="0" w:tplc="87E274AA">
+      <w:numFmt w:val="bullet"/>
+      <w:lvlText w:val="-"/>
+      <w:lvlJc w:val="left"/>
+      <w:pPr>
+        <w:ind w:left="720" w:hanging="360"/>
+      </w:pPr>
+      <w:rPr>
+        <w:rFonts w:ascii="Cambria" w:eastAsiaTheme="minorEastAsia" w:hAnsi="Cambria" w:cstheme="majorHAnsi" w:hint="default"/>
+      </w:rPr>
+    </w:lvl>
+    <w:lvl w:ilvl="1" w:tplc="04090003" w:tentative="1">
+      <w:start w:val="1"/>
+      <w:numFmt w:val="bullet"/>
+      <w:lvlText w:val="o"/>
+      <w:lvlJc w:val="left"/>
+      <w:pPr>
+        <w:ind w:left="1440" w:hanging="360"/>
+      </w:pPr>
+      <w:rPr>
+        <w:rFonts w:ascii="Courier New" w:hAnsi="Courier New" w:cs="Courier New" w:hint="default"/>
+      </w:rPr>
+    </w:lvl>
+    <w:lvl w:ilvl="2" w:tplc="04090005" w:tentative="1">
+      <w:start w:val="1"/>
+      <w:numFmt w:val="bullet"/>
+      <w:lvlText w:val=""/>
+      <w:lvlJc w:val="left"/>
+      <w:pPr>
+        <w:ind w:left="2160" w:hanging="360"/>
+      </w:pPr>
+      <w:rPr>
+        <w:rFonts w:ascii="Wingdings" w:hAnsi="Wingdings" w:hint="default"/>
+      </w:rPr>
+    </w:lvl>
+    <w:lvl w:ilvl="3" w:tplc="04090001" w:tentative="1">
+      <w:start w:val="1"/>
+      <w:numFmt w:val="bullet"/>
+      <w:lvlText w:val=""/>
+      <w:lvlJc w:val="left"/>
+      <w:pPr>
+        <w:ind w:left="2880" w:hanging="360"/>
+      </w:pPr>
+      <w:rPr>
+        <w:rFonts w:ascii="Symbol" w:hAnsi="Symbol" w:hint="default"/>
+      </w:rPr>
+    </w:lvl>
+    <w:lvl w:ilvl="4" w:tplc="04090003" w:tentative="1">
+      <w:start w:val="1"/>
+      <w:numFmt w:val="bullet"/>
+      <w:lvlText w:val="o"/>
+      <w:lvlJc w:val="left"/>
+      <w:pPr>
+        <w:ind w:left="3600" w:hanging="360"/>
+      </w:pPr>
+      <w:rPr>
+        <w:rFonts w:ascii="Courier New" w:hAnsi="Courier New" w:cs="Courier New" w:hint="default"/>
+      </w:rPr>
+    </w:lvl>
+    <w:lvl w:ilvl="5" w:tplc="04090005" w:tentative="1">
+      <w:start w:val="1"/>
+      <w:numFmt w:val="bullet"/>
+      <w:lvlText w:val=""/>
+      <w:lvlJc w:val="left"/>
+      <w:pPr>
+        <w:ind w:left="4320" w:hanging="360"/>
+      </w:pPr>
+      <w:rPr>
+        <w:rFonts w:ascii="Wingdings" w:hAnsi="Wingdings" w:hint="default"/>
+      </w:rPr>
+    </w:lvl>
+    <w:lvl w:ilvl="6" w:tplc="04090001" w:tentative="1">
+      <w:start w:val="1"/>
+      <w:numFmt w:val="bullet"/>
+      <w:lvlText w:val=""/>
+      <w:lvlJc w:val="left"/>
+      <w:pPr>
+        <w:ind w:left="5040" w:hanging="360"/>
+      </w:pPr>
+      <w:rPr>
+        <w:rFonts w:ascii="Symbol" w:hAnsi="Symbol" w:hint="default"/>
+      </w:rPr>
+    </w:lvl>
+    <w:lvl w:ilvl="7" w:tplc="04090003" w:tentative="1">
+      <w:start w:val="1"/>
+      <w:numFmt w:val="bullet"/>
+      <w:lvlText w:val="o"/>
+      <w:lvlJc w:val="left"/>
+      <w:pPr>
+        <w:ind w:left="5760" w:hanging="360"/>
+      </w:pPr>
+      <w:rPr>
+        <w:rFonts w:ascii="Courier New" w:hAnsi="Courier New" w:cs="Courier New" w:hint="default"/>
+      </w:rPr>
+    </w:lvl>
+    <w:lvl w:ilvl="8" w:tplc="04090005" w:tentative="1">
+      <w:start w:val="1"/>
+      <w:numFmt w:val="bullet"/>
+      <w:lvlText w:val=""/>
+      <w:lvlJc w:val="left"/>
+      <w:pPr>
+        <w:ind w:left="6480" w:hanging="360"/>
+      </w:pPr>
+      <w:rPr>
+        <w:rFonts w:ascii="Wingdings" w:hAnsi="Wingdings" w:hint="default"/>
+      </w:rPr>
+    </w:lvl>
+  </w:abstractNum>
+  <w:abstractNum w:abstractNumId="6">
     <w:nsid w:val="321104E1"/>
     <w:multiLevelType w:val="multilevel"/>
     <w:tmpl w:val="BAE46692"/>
@@ -27699,7 +27834,7 @@
       </w:rPr>
     </w:lvl>
   </w:abstractNum>
-  <w:abstractNum w:abstractNumId="6">
+  <w:abstractNum w:abstractNumId="7">
     <w:nsid w:val="32C15DE7"/>
     <w:multiLevelType w:val="multilevel"/>
     <w:tmpl w:val="BAE46692"/>
@@ -27812,7 +27947,7 @@
       </w:rPr>
     </w:lvl>
   </w:abstractNum>
-  <w:abstractNum w:abstractNumId="7">
+  <w:abstractNum w:abstractNumId="8">
     <w:nsid w:val="32FE08C0"/>
     <w:multiLevelType w:val="hybridMultilevel"/>
     <w:tmpl w:val="2A6E44A8"/>
@@ -27902,7 +28037,7 @@
       </w:pPr>
     </w:lvl>
   </w:abstractNum>
-  <w:abstractNum w:abstractNumId="8">
+  <w:abstractNum w:abstractNumId="9">
     <w:nsid w:val="35AC5879"/>
     <w:multiLevelType w:val="hybridMultilevel"/>
     <w:tmpl w:val="3FD655B6"/>
@@ -27996,7 +28131,7 @@
       </w:pPr>
     </w:lvl>
   </w:abstractNum>
-  <w:abstractNum w:abstractNumId="9">
+  <w:abstractNum w:abstractNumId="10">
     <w:nsid w:val="404B3E41"/>
     <w:multiLevelType w:val="hybridMultilevel"/>
     <w:tmpl w:val="7E6C7EDA"/>
@@ -28110,7 +28245,7 @@
       </w:rPr>
     </w:lvl>
   </w:abstractNum>
-  <w:abstractNum w:abstractNumId="10">
+  <w:abstractNum w:abstractNumId="11">
     <w:nsid w:val="48714FCE"/>
     <w:multiLevelType w:val="multilevel"/>
     <w:tmpl w:val="7FB8402A"/>
@@ -28228,7 +28363,7 @@
       </w:rPr>
     </w:lvl>
   </w:abstractNum>
-  <w:abstractNum w:abstractNumId="11">
+  <w:abstractNum w:abstractNumId="12">
     <w:nsid w:val="4F053422"/>
     <w:multiLevelType w:val="multilevel"/>
     <w:tmpl w:val="BAE46692"/>
@@ -28341,7 +28476,7 @@
       </w:rPr>
     </w:lvl>
   </w:abstractNum>
-  <w:abstractNum w:abstractNumId="12">
+  <w:abstractNum w:abstractNumId="13">
     <w:nsid w:val="4FCA3230"/>
     <w:multiLevelType w:val="hybridMultilevel"/>
     <w:tmpl w:val="94ECBF92"/>
@@ -28454,7 +28589,7 @@
       </w:rPr>
     </w:lvl>
   </w:abstractNum>
-  <w:abstractNum w:abstractNumId="13">
+  <w:abstractNum w:abstractNumId="14">
     <w:nsid w:val="54CD06A7"/>
     <w:multiLevelType w:val="hybridMultilevel"/>
     <w:tmpl w:val="726C23A8"/>
@@ -28544,7 +28679,7 @@
       </w:pPr>
     </w:lvl>
   </w:abstractNum>
-  <w:abstractNum w:abstractNumId="14">
+  <w:abstractNum w:abstractNumId="15">
     <w:nsid w:val="602070AE"/>
     <w:multiLevelType w:val="hybridMultilevel"/>
     <w:tmpl w:val="3C7CCAD8"/>
@@ -28634,7 +28769,7 @@
       </w:pPr>
     </w:lvl>
   </w:abstractNum>
-  <w:abstractNum w:abstractNumId="15">
+  <w:abstractNum w:abstractNumId="16">
     <w:nsid w:val="6A243120"/>
     <w:multiLevelType w:val="hybridMultilevel"/>
     <w:tmpl w:val="F036FE82"/>
@@ -28724,7 +28859,119 @@
       </w:pPr>
     </w:lvl>
   </w:abstractNum>
-  <w:abstractNum w:abstractNumId="16">
+  <w:abstractNum w:abstractNumId="17">
+    <w:nsid w:val="6C1247FD"/>
+    <w:multiLevelType w:val="hybridMultilevel"/>
+    <w:tmpl w:val="DE9CABC0"/>
+    <w:lvl w:ilvl="0" w:tplc="FC2499F6">
+      <w:numFmt w:val="bullet"/>
+      <w:lvlText w:val="-"/>
+      <w:lvlJc w:val="left"/>
+      <w:pPr>
+        <w:ind w:left="720" w:hanging="360"/>
+      </w:pPr>
+      <w:rPr>
+        <w:rFonts w:ascii="Cambria" w:eastAsiaTheme="minorEastAsia" w:hAnsi="Cambria" w:cstheme="majorHAnsi" w:hint="default"/>
+      </w:rPr>
+    </w:lvl>
+    <w:lvl w:ilvl="1" w:tplc="04090003" w:tentative="1">
+      <w:start w:val="1"/>
+      <w:numFmt w:val="bullet"/>
+      <w:lvlText w:val="o"/>
+      <w:lvlJc w:val="left"/>
+      <w:pPr>
+        <w:ind w:left="1440" w:hanging="360"/>
+      </w:pPr>
+      <w:rPr>
+        <w:rFonts w:ascii="Courier New" w:hAnsi="Courier New" w:cs="Courier New" w:hint="default"/>
+      </w:rPr>
+    </w:lvl>
+    <w:lvl w:ilvl="2" w:tplc="04090005" w:tentative="1">
+      <w:start w:val="1"/>
+      <w:numFmt w:val="bullet"/>
+      <w:lvlText w:val=""/>
+      <w:lvlJc w:val="left"/>
+      <w:pPr>
+        <w:ind w:left="2160" w:hanging="360"/>
+      </w:pPr>
+      <w:rPr>
+        <w:rFonts w:ascii="Wingdings" w:hAnsi="Wingdings" w:hint="default"/>
+      </w:rPr>
+    </w:lvl>
+    <w:lvl w:ilvl="3" w:tplc="04090001" w:tentative="1">
+      <w:start w:val="1"/>
+      <w:numFmt w:val="bullet"/>
+      <w:lvlText w:val=""/>
+      <w:lvlJc w:val="left"/>
+      <w:pPr>
+        <w:ind w:left="2880" w:hanging="360"/>
+      </w:pPr>
+      <w:rPr>
+        <w:rFonts w:ascii="Symbol" w:hAnsi="Symbol" w:hint="default"/>
+      </w:rPr>
+    </w:lvl>
+    <w:lvl w:ilvl="4" w:tplc="04090003" w:tentative="1">
+      <w:start w:val="1"/>
+      <w:numFmt w:val="bullet"/>
+      <w:lvlText w:val="o"/>
+      <w:lvlJc w:val="left"/>
+      <w:pPr>
+        <w:ind w:left="3600" w:hanging="360"/>
+      </w:pPr>
+      <w:rPr>
+        <w:rFonts w:ascii="Courier New" w:hAnsi="Courier New" w:cs="Courier New" w:hint="default"/>
+      </w:rPr>
+    </w:lvl>
+    <w:lvl w:ilvl="5" w:tplc="04090005" w:tentative="1">
+      <w:start w:val="1"/>
+      <w:numFmt w:val="bullet"/>
+      <w:lvlText w:val=""/>
+      <w:lvlJc w:val="left"/>
+      <w:pPr>
+        <w:ind w:left="4320" w:hanging="360"/>
+      </w:pPr>
+      <w:rPr>
+        <w:rFonts w:ascii="Wingdings" w:hAnsi="Wingdings" w:hint="default"/>
+      </w:rPr>
+    </w:lvl>
+    <w:lvl w:ilvl="6" w:tplc="04090001" w:tentative="1">
+      <w:start w:val="1"/>
+      <w:numFmt w:val="bullet"/>
+      <w:lvlText w:val=""/>
+      <w:lvlJc w:val="left"/>
+      <w:pPr>
+        <w:ind w:left="5040" w:hanging="360"/>
+      </w:pPr>
+      <w:rPr>
+        <w:rFonts w:ascii="Symbol" w:hAnsi="Symbol" w:hint="default"/>
+      </w:rPr>
+    </w:lvl>
+    <w:lvl w:ilvl="7" w:tplc="04090003" w:tentative="1">
+      <w:start w:val="1"/>
+      <w:numFmt w:val="bullet"/>
+      <w:lvlText w:val="o"/>
+      <w:lvlJc w:val="left"/>
+      <w:pPr>
+        <w:ind w:left="5760" w:hanging="360"/>
+      </w:pPr>
+      <w:rPr>
+        <w:rFonts w:ascii="Courier New" w:hAnsi="Courier New" w:cs="Courier New" w:hint="default"/>
+      </w:rPr>
+    </w:lvl>
+    <w:lvl w:ilvl="8" w:tplc="04090005" w:tentative="1">
+      <w:start w:val="1"/>
+      <w:numFmt w:val="bullet"/>
+      <w:lvlText w:val=""/>
+      <w:lvlJc w:val="left"/>
+      <w:pPr>
+        <w:ind w:left="6480" w:hanging="360"/>
+      </w:pPr>
+      <w:rPr>
+        <w:rFonts w:ascii="Wingdings" w:hAnsi="Wingdings" w:hint="default"/>
+      </w:rPr>
+    </w:lvl>
+  </w:abstractNum>
+  <w:abstractNum w:abstractNumId="18">
     <w:nsid w:val="6DC6174E"/>
     <w:multiLevelType w:val="hybridMultilevel"/>
     <w:tmpl w:val="CC3EDCDC"/>
@@ -28814,38 +29061,150 @@
       </w:pPr>
     </w:lvl>
   </w:abstractNum>
+  <w:abstractNum w:abstractNumId="19">
+    <w:nsid w:val="6F2A770E"/>
+    <w:multiLevelType w:val="hybridMultilevel"/>
+    <w:tmpl w:val="C7FA3706"/>
+    <w:lvl w:ilvl="0" w:tplc="6354F800">
+      <w:numFmt w:val="bullet"/>
+      <w:lvlText w:val="-"/>
+      <w:lvlJc w:val="left"/>
+      <w:pPr>
+        <w:ind w:left="720" w:hanging="360"/>
+      </w:pPr>
+      <w:rPr>
+        <w:rFonts w:ascii="Cambria" w:eastAsiaTheme="minorEastAsia" w:hAnsi="Cambria" w:cstheme="majorHAnsi" w:hint="default"/>
+      </w:rPr>
+    </w:lvl>
+    <w:lvl w:ilvl="1" w:tplc="04090003" w:tentative="1">
+      <w:start w:val="1"/>
+      <w:numFmt w:val="bullet"/>
+      <w:lvlText w:val="o"/>
+      <w:lvlJc w:val="left"/>
+      <w:pPr>
+        <w:ind w:left="1440" w:hanging="360"/>
+      </w:pPr>
+      <w:rPr>
+        <w:rFonts w:ascii="Courier New" w:hAnsi="Courier New" w:cs="Courier New" w:hint="default"/>
+      </w:rPr>
+    </w:lvl>
+    <w:lvl w:ilvl="2" w:tplc="04090005" w:tentative="1">
+      <w:start w:val="1"/>
+      <w:numFmt w:val="bullet"/>
+      <w:lvlText w:val=""/>
+      <w:lvlJc w:val="left"/>
+      <w:pPr>
+        <w:ind w:left="2160" w:hanging="360"/>
+      </w:pPr>
+      <w:rPr>
+        <w:rFonts w:ascii="Wingdings" w:hAnsi="Wingdings" w:hint="default"/>
+      </w:rPr>
+    </w:lvl>
+    <w:lvl w:ilvl="3" w:tplc="04090001" w:tentative="1">
+      <w:start w:val="1"/>
+      <w:numFmt w:val="bullet"/>
+      <w:lvlText w:val=""/>
+      <w:lvlJc w:val="left"/>
+      <w:pPr>
+        <w:ind w:left="2880" w:hanging="360"/>
+      </w:pPr>
+      <w:rPr>
+        <w:rFonts w:ascii="Symbol" w:hAnsi="Symbol" w:hint="default"/>
+      </w:rPr>
+    </w:lvl>
+    <w:lvl w:ilvl="4" w:tplc="04090003" w:tentative="1">
+      <w:start w:val="1"/>
+      <w:numFmt w:val="bullet"/>
+      <w:lvlText w:val="o"/>
+      <w:lvlJc w:val="left"/>
+      <w:pPr>
+        <w:ind w:left="3600" w:hanging="360"/>
+      </w:pPr>
+      <w:rPr>
+        <w:rFonts w:ascii="Courier New" w:hAnsi="Courier New" w:cs="Courier New" w:hint="default"/>
+      </w:rPr>
+    </w:lvl>
+    <w:lvl w:ilvl="5" w:tplc="04090005" w:tentative="1">
+      <w:start w:val="1"/>
+      <w:numFmt w:val="bullet"/>
+      <w:lvlText w:val=""/>
+      <w:lvlJc w:val="left"/>
+      <w:pPr>
+        <w:ind w:left="4320" w:hanging="360"/>
+      </w:pPr>
+      <w:rPr>
+        <w:rFonts w:ascii="Wingdings" w:hAnsi="Wingdings" w:hint="default"/>
+      </w:rPr>
+    </w:lvl>
+    <w:lvl w:ilvl="6" w:tplc="04090001" w:tentative="1">
+      <w:start w:val="1"/>
+      <w:numFmt w:val="bullet"/>
+      <w:lvlText w:val=""/>
+      <w:lvlJc w:val="left"/>
+      <w:pPr>
+        <w:ind w:left="5040" w:hanging="360"/>
+      </w:pPr>
+      <w:rPr>
+        <w:rFonts w:ascii="Symbol" w:hAnsi="Symbol" w:hint="default"/>
+      </w:rPr>
+    </w:lvl>
+    <w:lvl w:ilvl="7" w:tplc="04090003" w:tentative="1">
+      <w:start w:val="1"/>
+      <w:numFmt w:val="bullet"/>
+      <w:lvlText w:val="o"/>
+      <w:lvlJc w:val="left"/>
+      <w:pPr>
+        <w:ind w:left="5760" w:hanging="360"/>
+      </w:pPr>
+      <w:rPr>
+        <w:rFonts w:ascii="Courier New" w:hAnsi="Courier New" w:cs="Courier New" w:hint="default"/>
+      </w:rPr>
+    </w:lvl>
+    <w:lvl w:ilvl="8" w:tplc="04090005" w:tentative="1">
+      <w:start w:val="1"/>
+      <w:numFmt w:val="bullet"/>
+      <w:lvlText w:val=""/>
+      <w:lvlJc w:val="left"/>
+      <w:pPr>
+        <w:ind w:left="6480" w:hanging="360"/>
+      </w:pPr>
+      <w:rPr>
+        <w:rFonts w:ascii="Wingdings" w:hAnsi="Wingdings" w:hint="default"/>
+      </w:rPr>
+    </w:lvl>
+  </w:abstractNum>
   <w:num w:numId="1">
-    <w:abstractNumId w:val="10"/>
+    <w:abstractNumId w:val="11"/>
   </w:num>
   <w:num w:numId="2">
-    <w:abstractNumId w:val="7"/>
+    <w:abstractNumId w:val="8"/>
   </w:num>
   <w:num w:numId="3">
     <w:abstractNumId w:val="4"/>
   </w:num>
   <w:num w:numId="4">
-    <w:abstractNumId w:val="16"/>
+    <w:abstractNumId w:val="18"/>
   </w:num>
   <w:num w:numId="5">
-    <w:abstractNumId w:val="13"/>
+    <w:abstractNumId w:val="14"/>
   </w:num>
   <w:num w:numId="6">
-    <w:abstractNumId w:val="12"/>
+    <w:abstractNumId w:val="13"/>
   </w:num>
   <w:num w:numId="7">
     <w:abstractNumId w:val="3"/>
   </w:num>
   <w:num w:numId="8">
-    <w:abstractNumId w:val="15"/>
+    <w:abstractNumId w:val="16"/>
   </w:num>
   <w:num w:numId="9">
     <w:abstractNumId w:val="2"/>
   </w:num>
   <w:num w:numId="10">
-    <w:abstractNumId w:val="14"/>
+    <w:abstractNumId w:val="15"/>
   </w:num>
   <w:num w:numId="11">
-    <w:abstractNumId w:val="10"/>
+    <w:abstractNumId w:val="11"/>
     <w:lvlOverride w:ilvl="0">
       <w:startOverride w:val="1"/>
     </w:lvlOverride>
@@ -28875,7 +29234,7 @@
     </w:lvlOverride>
   </w:num>
   <w:num w:numId="12">
-    <w:abstractNumId w:val="10"/>
+    <w:abstractNumId w:val="11"/>
     <w:lvlOverride w:ilvl="0">
       <w:startOverride w:val="1"/>
     </w:lvlOverride>
@@ -28905,13 +29264,13 @@
     </w:lvlOverride>
   </w:num>
   <w:num w:numId="13">
-    <w:abstractNumId w:val="7"/>
+    <w:abstractNumId w:val="8"/>
     <w:lvlOverride w:ilvl="0">
       <w:startOverride w:val="1"/>
     </w:lvlOverride>
   </w:num>
   <w:num w:numId="14">
-    <w:abstractNumId w:val="10"/>
+    <w:abstractNumId w:val="11"/>
     <w:lvlOverride w:ilvl="0">
       <w:startOverride w:val="1"/>
     </w:lvlOverride>
@@ -28941,10 +29300,10 @@
     </w:lvlOverride>
   </w:num>
   <w:num w:numId="15">
-    <w:abstractNumId w:val="8"/>
+    <w:abstractNumId w:val="9"/>
   </w:num>
   <w:num w:numId="16">
-    <w:abstractNumId w:val="10"/>
+    <w:abstractNumId w:val="11"/>
     <w:lvlOverride w:ilvl="0">
       <w:startOverride w:val="1"/>
     </w:lvlOverride>
@@ -28974,22 +29333,31 @@
     </w:lvlOverride>
   </w:num>
   <w:num w:numId="17">
-    <w:abstractNumId w:val="5"/>
+    <w:abstractNumId w:val="6"/>
   </w:num>
   <w:num w:numId="18">
     <w:abstractNumId w:val="1"/>
   </w:num>
   <w:num w:numId="19">
-    <w:abstractNumId w:val="6"/>
+    <w:abstractNumId w:val="7"/>
   </w:num>
   <w:num w:numId="20">
-    <w:abstractNumId w:val="11"/>
+    <w:abstractNumId w:val="12"/>
   </w:num>
   <w:num w:numId="21">
     <w:abstractNumId w:val="0"/>
   </w:num>
   <w:num w:numId="22">
-    <w:abstractNumId w:val="9"/>
+    <w:abstractNumId w:val="10"/>
+  </w:num>
+  <w:num w:numId="23">
+    <w:abstractNumId w:val="5"/>
+  </w:num>
+  <w:num w:numId="24">
+    <w:abstractNumId w:val="17"/>
+  </w:num>
+  <w:num w:numId="25">
+    <w:abstractNumId w:val="19"/>
   </w:num>
   <w:numIdMacAtCleanup w:val="21"/>
 </w:numbering>
@@ -31397,7 +31765,7 @@
 </file>
 
 <file path=customXml/itemProps1.xml><?xml version="1.0" encoding="utf-8"?>
-<ds:datastoreItem xmlns:ds="http://schemas.openxmlformats.org/officeDocument/2006/customXml" ds:itemID="{90E185CD-CF27-4C10-9CC4-D61A45D52A65}">
+<ds:datastoreItem xmlns:ds="http://schemas.openxmlformats.org/officeDocument/2006/customXml" ds:itemID="{51291A65-A9B2-4F6F-AA1A-C58BBCD41571}">
   <ds:schemaRefs>
     <ds:schemaRef ds:uri="http://schemas.openxmlformats.org/officeDocument/2006/bibliography"/>
   </ds:schemaRefs>

</xml_diff>

<commit_message>
> UPDATE : modify review2-tasksheet2
</commit_message>
<xml_diff>
--- a/documents/Group01_Review (update review 2 and format).docx
+++ b/documents/Group01_Review (update review 2 and format).docx
@@ -83,7 +83,7 @@
         </w:rPr>
         <w:fldChar w:fldCharType="separate"/>
       </w:r>
-      <w:hyperlink w:anchor="_Toc520706465" w:history="1">
+      <w:hyperlink w:anchor="_Toc520706825" w:history="1">
         <w:r>
           <w:rPr>
             <w:rStyle w:val="Hyperlink"/>
@@ -111,7 +111,7 @@
             <w:noProof/>
             <w:webHidden/>
           </w:rPr>
-          <w:instrText xml:space="preserve"> PAGEREF _Toc520706465 \h </w:instrText>
+          <w:instrText xml:space="preserve"> PAGEREF _Toc520706825 \h </w:instrText>
         </w:r>
         <w:r>
           <w:rPr>
@@ -153,7 +153,7 @@
           <w:sz w:val="22"/>
         </w:rPr>
       </w:pPr>
-      <w:hyperlink w:anchor="_Toc520706466" w:history="1">
+      <w:hyperlink w:anchor="_Toc520706826" w:history="1">
         <w:r>
           <w:rPr>
             <w:rStyle w:val="Hyperlink"/>
@@ -182,7 +182,7 @@
             <w:noProof/>
             <w:webHidden/>
           </w:rPr>
-          <w:instrText xml:space="preserve"> PAGEREF _Toc520706466 \h </w:instrText>
+          <w:instrText xml:space="preserve"> PAGEREF _Toc520706826 \h </w:instrText>
         </w:r>
         <w:r>
           <w:rPr>
@@ -224,7 +224,7 @@
           <w:sz w:val="22"/>
         </w:rPr>
       </w:pPr>
-      <w:hyperlink w:anchor="_Toc520706467" w:history="1">
+      <w:hyperlink w:anchor="_Toc520706827" w:history="1">
         <w:r>
           <w:rPr>
             <w:rStyle w:val="Hyperlink"/>
@@ -270,7 +270,7 @@
             <w:noProof/>
             <w:webHidden/>
           </w:rPr>
-          <w:instrText xml:space="preserve"> PAGEREF _Toc520706467 \h </w:instrText>
+          <w:instrText xml:space="preserve"> PAGEREF _Toc520706827 \h </w:instrText>
         </w:r>
         <w:r>
           <w:rPr>
@@ -314,7 +314,7 @@
           <w:sz w:val="22"/>
         </w:rPr>
       </w:pPr>
-      <w:hyperlink w:anchor="_Toc520706468" w:history="1">
+      <w:hyperlink w:anchor="_Toc520706828" w:history="1">
         <w:r>
           <w:rPr>
             <w:rStyle w:val="Hyperlink"/>
@@ -359,7 +359,7 @@
             <w:noProof/>
             <w:webHidden/>
           </w:rPr>
-          <w:instrText xml:space="preserve"> PAGEREF _Toc520706468 \h </w:instrText>
+          <w:instrText xml:space="preserve"> PAGEREF _Toc520706828 \h </w:instrText>
         </w:r>
         <w:r>
           <w:rPr>
@@ -403,7 +403,7 @@
           <w:sz w:val="22"/>
         </w:rPr>
       </w:pPr>
-      <w:hyperlink w:anchor="_Toc520706469" w:history="1">
+      <w:hyperlink w:anchor="_Toc520706829" w:history="1">
         <w:r>
           <w:rPr>
             <w:rStyle w:val="Hyperlink"/>
@@ -448,7 +448,7 @@
             <w:noProof/>
             <w:webHidden/>
           </w:rPr>
-          <w:instrText xml:space="preserve"> PAGEREF _Toc520706469 \h </w:instrText>
+          <w:instrText xml:space="preserve"> PAGEREF _Toc520706829 \h </w:instrText>
         </w:r>
         <w:r>
           <w:rPr>
@@ -490,7 +490,7 @@
           <w:sz w:val="22"/>
         </w:rPr>
       </w:pPr>
-      <w:hyperlink w:anchor="_Toc520706470" w:history="1">
+      <w:hyperlink w:anchor="_Toc520706830" w:history="1">
         <w:r>
           <w:rPr>
             <w:rStyle w:val="Hyperlink"/>
@@ -536,7 +536,7 @@
             <w:noProof/>
             <w:webHidden/>
           </w:rPr>
-          <w:instrText xml:space="preserve"> PAGEREF _Toc520706470 \h </w:instrText>
+          <w:instrText xml:space="preserve"> PAGEREF _Toc520706830 \h </w:instrText>
         </w:r>
         <w:r>
           <w:rPr>
@@ -578,7 +578,7 @@
           <w:sz w:val="22"/>
         </w:rPr>
       </w:pPr>
-      <w:hyperlink w:anchor="_Toc520706471" w:history="1">
+      <w:hyperlink w:anchor="_Toc520706831" w:history="1">
         <w:r>
           <w:rPr>
             <w:rStyle w:val="Hyperlink"/>
@@ -624,7 +624,7 @@
             <w:noProof/>
             <w:webHidden/>
           </w:rPr>
-          <w:instrText xml:space="preserve"> PAGEREF _Toc520706471 \h </w:instrText>
+          <w:instrText xml:space="preserve"> PAGEREF _Toc520706831 \h </w:instrText>
         </w:r>
         <w:r>
           <w:rPr>
@@ -668,7 +668,7 @@
           <w:sz w:val="22"/>
         </w:rPr>
       </w:pPr>
-      <w:hyperlink w:anchor="_Toc520706472" w:history="1">
+      <w:hyperlink w:anchor="_Toc520706832" w:history="1">
         <w:r>
           <w:rPr>
             <w:rStyle w:val="Hyperlink"/>
@@ -713,7 +713,7 @@
             <w:noProof/>
             <w:webHidden/>
           </w:rPr>
-          <w:instrText xml:space="preserve"> PAGEREF _Toc520706472 \h </w:instrText>
+          <w:instrText xml:space="preserve"> PAGEREF _Toc520706832 \h </w:instrText>
         </w:r>
         <w:r>
           <w:rPr>
@@ -757,7 +757,7 @@
           <w:sz w:val="22"/>
         </w:rPr>
       </w:pPr>
-      <w:hyperlink w:anchor="_Toc520706473" w:history="1">
+      <w:hyperlink w:anchor="_Toc520706833" w:history="1">
         <w:r>
           <w:rPr>
             <w:rStyle w:val="Hyperlink"/>
@@ -802,7 +802,7 @@
             <w:noProof/>
             <w:webHidden/>
           </w:rPr>
-          <w:instrText xml:space="preserve"> PAGEREF _Toc520706473 \h </w:instrText>
+          <w:instrText xml:space="preserve"> PAGEREF _Toc520706833 \h </w:instrText>
         </w:r>
         <w:r>
           <w:rPr>
@@ -846,7 +846,7 @@
           <w:sz w:val="22"/>
         </w:rPr>
       </w:pPr>
-      <w:hyperlink w:anchor="_Toc520706474" w:history="1">
+      <w:hyperlink w:anchor="_Toc520706834" w:history="1">
         <w:r>
           <w:rPr>
             <w:rStyle w:val="Hyperlink"/>
@@ -891,7 +891,7 @@
             <w:noProof/>
             <w:webHidden/>
           </w:rPr>
-          <w:instrText xml:space="preserve"> PAGEREF _Toc520706474 \h </w:instrText>
+          <w:instrText xml:space="preserve"> PAGEREF _Toc520706834 \h </w:instrText>
         </w:r>
         <w:r>
           <w:rPr>
@@ -933,7 +933,7 @@
           <w:sz w:val="22"/>
         </w:rPr>
       </w:pPr>
-      <w:hyperlink w:anchor="_Toc520706475" w:history="1">
+      <w:hyperlink w:anchor="_Toc520706835" w:history="1">
         <w:r>
           <w:rPr>
             <w:rStyle w:val="Hyperlink"/>
@@ -979,7 +979,7 @@
             <w:noProof/>
             <w:webHidden/>
           </w:rPr>
-          <w:instrText xml:space="preserve"> PAGEREF _Toc520706475 \h </w:instrText>
+          <w:instrText xml:space="preserve"> PAGEREF _Toc520706835 \h </w:instrText>
         </w:r>
         <w:r>
           <w:rPr>
@@ -1023,7 +1023,7 @@
           <w:sz w:val="22"/>
         </w:rPr>
       </w:pPr>
-      <w:hyperlink w:anchor="_Toc520706476" w:history="1">
+      <w:hyperlink w:anchor="_Toc520706836" w:history="1">
         <w:r>
           <w:rPr>
             <w:rStyle w:val="Hyperlink"/>
@@ -1068,7 +1068,7 @@
             <w:noProof/>
             <w:webHidden/>
           </w:rPr>
-          <w:instrText xml:space="preserve"> PAGEREF _Toc520706476 \h </w:instrText>
+          <w:instrText xml:space="preserve"> PAGEREF _Toc520706836 \h </w:instrText>
         </w:r>
         <w:r>
           <w:rPr>
@@ -1112,7 +1112,7 @@
           <w:sz w:val="22"/>
         </w:rPr>
       </w:pPr>
-      <w:hyperlink w:anchor="_Toc520706477" w:history="1">
+      <w:hyperlink w:anchor="_Toc520706837" w:history="1">
         <w:r>
           <w:rPr>
             <w:rStyle w:val="Hyperlink"/>
@@ -1157,7 +1157,7 @@
             <w:noProof/>
             <w:webHidden/>
           </w:rPr>
-          <w:instrText xml:space="preserve"> PAGEREF _Toc520706477 \h </w:instrText>
+          <w:instrText xml:space="preserve"> PAGEREF _Toc520706837 \h </w:instrText>
         </w:r>
         <w:r>
           <w:rPr>
@@ -1199,7 +1199,7 @@
           <w:sz w:val="22"/>
         </w:rPr>
       </w:pPr>
-      <w:hyperlink w:anchor="_Toc520706478" w:history="1">
+      <w:hyperlink w:anchor="_Toc520706838" w:history="1">
         <w:r>
           <w:rPr>
             <w:rStyle w:val="Hyperlink"/>
@@ -1227,7 +1227,7 @@
             <w:noProof/>
             <w:webHidden/>
           </w:rPr>
-          <w:instrText xml:space="preserve"> PAGEREF _Toc520706478 \h </w:instrText>
+          <w:instrText xml:space="preserve"> PAGEREF _Toc520706838 \h </w:instrText>
         </w:r>
         <w:r>
           <w:rPr>
@@ -1269,7 +1269,7 @@
           <w:sz w:val="22"/>
         </w:rPr>
       </w:pPr>
-      <w:hyperlink w:anchor="_Toc520706479" w:history="1">
+      <w:hyperlink w:anchor="_Toc520706839" w:history="1">
         <w:r>
           <w:rPr>
             <w:rStyle w:val="Hyperlink"/>
@@ -1298,7 +1298,7 @@
             <w:noProof/>
             <w:webHidden/>
           </w:rPr>
-          <w:instrText xml:space="preserve"> PAGEREF _Toc520706479 \h </w:instrText>
+          <w:instrText xml:space="preserve"> PAGEREF _Toc520706839 \h </w:instrText>
         </w:r>
         <w:r>
           <w:rPr>
@@ -1340,7 +1340,7 @@
           <w:sz w:val="22"/>
         </w:rPr>
       </w:pPr>
-      <w:hyperlink w:anchor="_Toc520706480" w:history="1">
+      <w:hyperlink w:anchor="_Toc520706840" w:history="1">
         <w:r>
           <w:rPr>
             <w:rStyle w:val="Hyperlink"/>
@@ -1386,7 +1386,7 @@
             <w:noProof/>
             <w:webHidden/>
           </w:rPr>
-          <w:instrText xml:space="preserve"> PAGEREF _Toc520706480 \h </w:instrText>
+          <w:instrText xml:space="preserve"> PAGEREF _Toc520706840 \h </w:instrText>
         </w:r>
         <w:r>
           <w:rPr>
@@ -1428,7 +1428,7 @@
           <w:sz w:val="22"/>
         </w:rPr>
       </w:pPr>
-      <w:hyperlink w:anchor="_Toc520706481" w:history="1">
+      <w:hyperlink w:anchor="_Toc520706841" w:history="1">
         <w:r>
           <w:rPr>
             <w:rStyle w:val="Hyperlink"/>
@@ -1474,7 +1474,7 @@
             <w:noProof/>
             <w:webHidden/>
           </w:rPr>
-          <w:instrText xml:space="preserve"> PAGEREF _Toc520706481 \h </w:instrText>
+          <w:instrText xml:space="preserve"> PAGEREF _Toc520706841 \h </w:instrText>
         </w:r>
         <w:r>
           <w:rPr>
@@ -1518,7 +1518,7 @@
           <w:sz w:val="22"/>
         </w:rPr>
       </w:pPr>
-      <w:hyperlink w:anchor="_Toc520706482" w:history="1">
+      <w:hyperlink w:anchor="_Toc520706842" w:history="1">
         <w:r>
           <w:rPr>
             <w:rStyle w:val="Hyperlink"/>
@@ -1563,7 +1563,7 @@
             <w:noProof/>
             <w:webHidden/>
           </w:rPr>
-          <w:instrText xml:space="preserve"> PAGEREF _Toc520706482 \h </w:instrText>
+          <w:instrText xml:space="preserve"> PAGEREF _Toc520706842 \h </w:instrText>
         </w:r>
         <w:r>
           <w:rPr>
@@ -1607,7 +1607,7 @@
           <w:sz w:val="22"/>
         </w:rPr>
       </w:pPr>
-      <w:hyperlink w:anchor="_Toc520706483" w:history="1">
+      <w:hyperlink w:anchor="_Toc520706843" w:history="1">
         <w:r>
           <w:rPr>
             <w:rStyle w:val="Hyperlink"/>
@@ -1652,7 +1652,7 @@
             <w:noProof/>
             <w:webHidden/>
           </w:rPr>
-          <w:instrText xml:space="preserve"> PAGEREF _Toc520706483 \h </w:instrText>
+          <w:instrText xml:space="preserve"> PAGEREF _Toc520706843 \h </w:instrText>
         </w:r>
         <w:r>
           <w:rPr>
@@ -1696,7 +1696,7 @@
           <w:sz w:val="22"/>
         </w:rPr>
       </w:pPr>
-      <w:hyperlink w:anchor="_Toc520706484" w:history="1">
+      <w:hyperlink w:anchor="_Toc520706844" w:history="1">
         <w:r>
           <w:rPr>
             <w:rStyle w:val="Hyperlink"/>
@@ -1741,7 +1741,7 @@
             <w:noProof/>
             <w:webHidden/>
           </w:rPr>
-          <w:instrText xml:space="preserve"> PAGEREF _Toc520706484 \h </w:instrText>
+          <w:instrText xml:space="preserve"> PAGEREF _Toc520706844 \h </w:instrText>
         </w:r>
         <w:r>
           <w:rPr>
@@ -1785,7 +1785,7 @@
           <w:sz w:val="22"/>
         </w:rPr>
       </w:pPr>
-      <w:hyperlink w:anchor="_Toc520706485" w:history="1">
+      <w:hyperlink w:anchor="_Toc520706845" w:history="1">
         <w:r>
           <w:rPr>
             <w:rStyle w:val="Hyperlink"/>
@@ -1830,7 +1830,7 @@
             <w:noProof/>
             <w:webHidden/>
           </w:rPr>
-          <w:instrText xml:space="preserve"> PAGEREF _Toc520706485 \h </w:instrText>
+          <w:instrText xml:space="preserve"> PAGEREF _Toc520706845 \h </w:instrText>
         </w:r>
         <w:r>
           <w:rPr>
@@ -1872,7 +1872,7 @@
           <w:sz w:val="22"/>
         </w:rPr>
       </w:pPr>
-      <w:hyperlink w:anchor="_Toc520706486" w:history="1">
+      <w:hyperlink w:anchor="_Toc520706846" w:history="1">
         <w:r>
           <w:rPr>
             <w:rStyle w:val="Hyperlink"/>
@@ -1918,7 +1918,7 @@
             <w:noProof/>
             <w:webHidden/>
           </w:rPr>
-          <w:instrText xml:space="preserve"> PAGEREF _Toc520706486 \h </w:instrText>
+          <w:instrText xml:space="preserve"> PAGEREF _Toc520706846 \h </w:instrText>
         </w:r>
         <w:r>
           <w:rPr>
@@ -1962,7 +1962,7 @@
           <w:sz w:val="22"/>
         </w:rPr>
       </w:pPr>
-      <w:hyperlink w:anchor="_Toc520706487" w:history="1">
+      <w:hyperlink w:anchor="_Toc520706847" w:history="1">
         <w:r>
           <w:rPr>
             <w:rStyle w:val="Hyperlink"/>
@@ -2007,7 +2007,7 @@
             <w:noProof/>
             <w:webHidden/>
           </w:rPr>
-          <w:instrText xml:space="preserve"> PAGEREF _Toc520706487 \h </w:instrText>
+          <w:instrText xml:space="preserve"> PAGEREF _Toc520706847 \h </w:instrText>
         </w:r>
         <w:r>
           <w:rPr>
@@ -2051,7 +2051,7 @@
           <w:sz w:val="22"/>
         </w:rPr>
       </w:pPr>
-      <w:hyperlink w:anchor="_Toc520706488" w:history="1">
+      <w:hyperlink w:anchor="_Toc520706848" w:history="1">
         <w:r>
           <w:rPr>
             <w:rStyle w:val="Hyperlink"/>
@@ -2095,7 +2095,7 @@
             <w:noProof/>
             <w:webHidden/>
           </w:rPr>
-          <w:instrText xml:space="preserve"> PAGEREF _Toc520706488 \h </w:instrText>
+          <w:instrText xml:space="preserve"> PAGEREF _Toc520706848 \h </w:instrText>
         </w:r>
         <w:r>
           <w:rPr>
@@ -2137,7 +2137,7 @@
           <w:sz w:val="22"/>
         </w:rPr>
       </w:pPr>
-      <w:hyperlink w:anchor="_Toc520706489" w:history="1">
+      <w:hyperlink w:anchor="_Toc520706849" w:history="1">
         <w:r>
           <w:rPr>
             <w:rStyle w:val="Hyperlink"/>
@@ -2172,7 +2172,7 @@
             <w:noProof/>
             <w:webHidden/>
           </w:rPr>
-          <w:instrText xml:space="preserve"> PAGEREF _Toc520706489 \h </w:instrText>
+          <w:instrText xml:space="preserve"> PAGEREF _Toc520706849 \h </w:instrText>
         </w:r>
         <w:r>
           <w:rPr>
@@ -2255,7 +2255,7 @@
           <w:lang w:val="vi-VN"/>
         </w:rPr>
       </w:pPr>
-      <w:bookmarkStart w:id="0" w:name="_Toc520706465"/>
+      <w:bookmarkStart w:id="0" w:name="_Toc520706825"/>
       <w:r>
         <w:rPr>
           <w:noProof/>
@@ -2451,7 +2451,7 @@
           <w:lang w:val="vi-VN"/>
         </w:rPr>
       </w:pPr>
-      <w:bookmarkStart w:id="1" w:name="_Toc520706466"/>
+      <w:bookmarkStart w:id="1" w:name="_Toc520706826"/>
       <w:r>
         <w:rPr>
           <w:rFonts w:eastAsia="Times New Roman"/>
@@ -2615,7 +2615,7 @@
           <w:lang w:val="vi-VN"/>
         </w:rPr>
       </w:pPr>
-      <w:bookmarkStart w:id="2" w:name="_Toc520706467"/>
+      <w:bookmarkStart w:id="2" w:name="_Toc520706827"/>
       <w:r>
         <w:rPr>
           <w:noProof/>
@@ -2641,7 +2641,7 @@
         </w:rPr>
         <w:t xml:space="preserve"> </w:t>
       </w:r>
-      <w:bookmarkStart w:id="3" w:name="_Toc520706468"/>
+      <w:bookmarkStart w:id="3" w:name="_Toc520706828"/>
       <w:r>
         <w:rPr>
           <w:noProof/>
@@ -2675,7 +2675,7 @@
           <w:lang w:val="vi-VN"/>
         </w:rPr>
       </w:pPr>
-      <w:bookmarkStart w:id="4" w:name="_Toc520706469"/>
+      <w:bookmarkStart w:id="4" w:name="_Toc520706829"/>
       <w:r>
         <w:rPr>
           <w:noProof/>
@@ -2718,7 +2718,7 @@
           <w:lang w:val="vi-VN"/>
         </w:rPr>
       </w:pPr>
-      <w:bookmarkStart w:id="5" w:name="_Toc520706470"/>
+      <w:bookmarkStart w:id="5" w:name="_Toc520706830"/>
       <w:r>
         <w:rPr>
           <w:noProof/>
@@ -2823,7 +2823,7 @@
           <w:lang w:val="vi-VN"/>
         </w:rPr>
       </w:pPr>
-      <w:bookmarkStart w:id="6" w:name="_Toc520706471"/>
+      <w:bookmarkStart w:id="6" w:name="_Toc520706831"/>
       <w:r>
         <w:rPr>
           <w:noProof/>
@@ -2845,7 +2845,7 @@
           <w:lang w:val="vi-VN"/>
         </w:rPr>
       </w:pPr>
-      <w:bookmarkStart w:id="7" w:name="_Toc520706472"/>
+      <w:bookmarkStart w:id="7" w:name="_Toc520706832"/>
       <w:r>
         <w:rPr>
           <w:noProof/>
@@ -2945,7 +2945,7 @@
           <w:lang w:val="vi-VN"/>
         </w:rPr>
       </w:pPr>
-      <w:bookmarkStart w:id="8" w:name="_Toc520706473"/>
+      <w:bookmarkStart w:id="8" w:name="_Toc520706833"/>
       <w:r>
         <w:rPr>
           <w:noProof/>
@@ -3125,7 +3125,7 @@
           <w:lang w:val="vi-VN"/>
         </w:rPr>
       </w:pPr>
-      <w:bookmarkStart w:id="9" w:name="_Toc520706474"/>
+      <w:bookmarkStart w:id="9" w:name="_Toc520706834"/>
       <w:r>
         <w:rPr>
           <w:noProof/>
@@ -3345,7 +3345,7 @@
           <w:lang w:val="vi-VN"/>
         </w:rPr>
       </w:pPr>
-      <w:bookmarkStart w:id="10" w:name="_Toc520706475"/>
+      <w:bookmarkStart w:id="10" w:name="_Toc520706835"/>
       <w:r>
         <w:rPr>
           <w:noProof/>
@@ -3367,7 +3367,7 @@
           <w:lang w:val="vi-VN"/>
         </w:rPr>
       </w:pPr>
-      <w:bookmarkStart w:id="11" w:name="_Toc520706476"/>
+      <w:bookmarkStart w:id="11" w:name="_Toc520706836"/>
       <w:r>
         <w:rPr>
           <w:noProof/>
@@ -3566,7 +3566,7 @@
           <w:lang w:val="vi-VN"/>
         </w:rPr>
       </w:pPr>
-      <w:bookmarkStart w:id="12" w:name="_Toc520706477"/>
+      <w:bookmarkStart w:id="12" w:name="_Toc520706837"/>
       <w:r>
         <w:rPr>
           <w:noProof/>
@@ -3898,7 +3898,7 @@
           <w:lang w:val="vi-VN"/>
         </w:rPr>
       </w:pPr>
-      <w:bookmarkStart w:id="14" w:name="_Toc520706478"/>
+      <w:bookmarkStart w:id="14" w:name="_Toc520706838"/>
       <w:r>
         <w:rPr>
           <w:noProof/>
@@ -4962,7 +4962,7 @@
           <w:lang w:val="vi-VN"/>
         </w:rPr>
       </w:pPr>
-      <w:bookmarkStart w:id="15" w:name="_Toc520706479"/>
+      <w:bookmarkStart w:id="15" w:name="_Toc520706839"/>
       <w:r>
         <w:rPr>
           <w:rFonts w:eastAsia="Times New Roman"/>
@@ -5088,7 +5088,7 @@
           <w:lang w:val="vi-VN"/>
         </w:rPr>
       </w:pPr>
-      <w:bookmarkStart w:id="16" w:name="_Toc520706480"/>
+      <w:bookmarkStart w:id="16" w:name="_Toc520706840"/>
       <w:r>
         <w:rPr>
           <w:noProof/>
@@ -5183,7 +5183,7 @@
           <w:lang w:val="vi-VN"/>
         </w:rPr>
       </w:pPr>
-      <w:bookmarkStart w:id="17" w:name="_Toc520706481"/>
+      <w:bookmarkStart w:id="17" w:name="_Toc520706841"/>
       <w:r>
         <w:rPr>
           <w:noProof/>
@@ -5255,7 +5255,7 @@
           <w:lang w:val="vi-VN"/>
         </w:rPr>
       </w:pPr>
-      <w:bookmarkStart w:id="18" w:name="_Toc520706482"/>
+      <w:bookmarkStart w:id="18" w:name="_Toc520706842"/>
       <w:r>
         <w:rPr>
           <w:noProof/>
@@ -7981,7 +7981,7 @@
           <w:lang w:val="vi-VN"/>
         </w:rPr>
       </w:pPr>
-      <w:bookmarkStart w:id="19" w:name="_Toc520706483"/>
+      <w:bookmarkStart w:id="19" w:name="_Toc520706843"/>
       <w:r>
         <w:rPr>
           <w:noProof/>
@@ -8993,7 +8993,7 @@
           <w:lang w:val="vi-VN"/>
         </w:rPr>
       </w:pPr>
-      <w:bookmarkStart w:id="20" w:name="_Toc520706484"/>
+      <w:bookmarkStart w:id="20" w:name="_Toc520706844"/>
       <w:r>
         <w:rPr>
           <w:noProof/>
@@ -11999,7 +11999,7 @@
           <w:lang w:val="vi-VN"/>
         </w:rPr>
       </w:pPr>
-      <w:bookmarkStart w:id="21" w:name="_Toc520706485"/>
+      <w:bookmarkStart w:id="21" w:name="_Toc520706845"/>
       <w:r>
         <w:rPr>
           <w:noProof/>
@@ -13932,7 +13932,7 @@
           <w:lang w:val="vi-VN"/>
         </w:rPr>
       </w:pPr>
-      <w:bookmarkStart w:id="22" w:name="_Toc520706486"/>
+      <w:bookmarkStart w:id="22" w:name="_Toc520706846"/>
       <w:r>
         <w:rPr>
           <w:noProof/>
@@ -13955,7 +13955,7 @@
           <w:lang w:val="vi-VN"/>
         </w:rPr>
       </w:pPr>
-      <w:bookmarkStart w:id="23" w:name="_Toc520706487"/>
+      <w:bookmarkStart w:id="23" w:name="_Toc520706847"/>
       <w:r>
         <w:rPr>
           <w:noProof/>
@@ -25462,7 +25462,7 @@
           <w:noProof/>
         </w:rPr>
       </w:pPr>
-      <w:bookmarkStart w:id="24" w:name="_Toc520706488"/>
+      <w:bookmarkStart w:id="24" w:name="_Toc520706848"/>
       <w:r>
         <w:rPr>
           <w:noProof/>
@@ -25538,7 +25538,7 @@
           <w:szCs w:val="40"/>
         </w:rPr>
       </w:pPr>
-      <w:bookmarkStart w:id="25" w:name="_Toc520706489"/>
+      <w:bookmarkStart w:id="25" w:name="_Toc520706849"/>
       <w:r>
         <w:rPr>
           <w:noProof/>
@@ -25941,6 +25941,38 @@
               <w:t>design software architecture</w:t>
             </w:r>
           </w:p>
+          <w:p>
+            <w:pPr>
+              <w:pStyle w:val="NoSpacing"/>
+              <w:rPr>
+                <w:rFonts w:asciiTheme="majorHAnsi" w:hAnsiTheme="majorHAnsi" w:cstheme="majorHAnsi"/>
+                <w:noProof/>
+              </w:rPr>
+            </w:pPr>
+            <w:r>
+              <w:rPr>
+                <w:rFonts w:asciiTheme="majorHAnsi" w:hAnsiTheme="majorHAnsi" w:cstheme="majorHAnsi"/>
+                <w:noProof/>
+              </w:rPr>
+              <w:t>- create user case: login, logout, update profiles</w:t>
+            </w:r>
+          </w:p>
+          <w:p>
+            <w:pPr>
+              <w:pStyle w:val="NoSpacing"/>
+              <w:rPr>
+                <w:rFonts w:asciiTheme="majorHAnsi" w:hAnsiTheme="majorHAnsi" w:cstheme="majorHAnsi"/>
+                <w:noProof/>
+              </w:rPr>
+            </w:pPr>
+            <w:r>
+              <w:rPr>
+                <w:rFonts w:asciiTheme="majorHAnsi" w:hAnsiTheme="majorHAnsi" w:cstheme="majorHAnsi"/>
+                <w:noProof/>
+              </w:rPr>
+              <w:t>- database design: user, customer</w:t>
+            </w:r>
+          </w:p>
         </w:tc>
         <w:tc>
           <w:tcPr>
@@ -26083,6 +26115,13 @@
               </w:rPr>
               <w:t>- create user case</w:t>
             </w:r>
+            <w:r>
+              <w:rPr>
+                <w:rFonts w:asciiTheme="majorHAnsi" w:hAnsiTheme="majorHAnsi" w:cstheme="majorHAnsi"/>
+                <w:noProof/>
+              </w:rPr>
+              <w:t>: registration, add to cart, pruchase order, learning, create course, update coures</w:t>
+            </w:r>
           </w:p>
           <w:p>
             <w:pPr>
@@ -26097,7 +26136,14 @@
                 <w:rFonts w:asciiTheme="majorHAnsi" w:hAnsiTheme="majorHAnsi" w:cstheme="majorHAnsi"/>
                 <w:noProof/>
               </w:rPr>
-              <w:t>- database design, entities definition</w:t>
+              <w:t>- data</w:t>
+            </w:r>
+            <w:r>
+              <w:rPr>
+                <w:rFonts w:asciiTheme="majorHAnsi" w:hAnsiTheme="majorHAnsi" w:cstheme="majorHAnsi"/>
+                <w:noProof/>
+              </w:rPr>
+              <w:t>base design: role, cart, order, course</w:t>
             </w:r>
           </w:p>
         </w:tc>
@@ -26115,6 +26161,8 @@
                 <w:noProof/>
               </w:rPr>
             </w:pPr>
+            <w:bookmarkStart w:id="26" w:name="_GoBack"/>
+            <w:bookmarkEnd w:id="26"/>
           </w:p>
         </w:tc>
         <w:tc>
@@ -26487,10 +26535,7 @@
     <w:p/>
     <w:p/>
     <w:p/>
-    <w:p>
-      <w:bookmarkStart w:id="26" w:name="_GoBack"/>
-      <w:bookmarkEnd w:id="26"/>
-    </w:p>
+    <w:p/>
     <w:p/>
     <w:p/>
     <w:p/>
@@ -31765,7 +31810,7 @@
 </file>
 
 <file path=customXml/itemProps1.xml><?xml version="1.0" encoding="utf-8"?>
-<ds:datastoreItem xmlns:ds="http://schemas.openxmlformats.org/officeDocument/2006/customXml" ds:itemID="{51291A65-A9B2-4F6F-AA1A-C58BBCD41571}">
+<ds:datastoreItem xmlns:ds="http://schemas.openxmlformats.org/officeDocument/2006/customXml" ds:itemID="{46078353-EB5E-4867-B199-E8BE5067A018}">
   <ds:schemaRefs>
     <ds:schemaRef ds:uri="http://schemas.openxmlformats.org/officeDocument/2006/bibliography"/>
   </ds:schemaRefs>

</xml_diff>

<commit_message>
> ADD : final review
</commit_message>
<xml_diff>
--- a/documents/Group01_Review (update review 2 and format).docx
+++ b/documents/Group01_Review (update review 2 and format).docx
@@ -12106,6 +12106,7 @@
                 <w:noProof/>
                 <w:lang w:val="vi-VN"/>
               </w:rPr>
+              <w:lastRenderedPageBreak/>
               <w:t>Exception</w:t>
             </w:r>
           </w:p>
@@ -26788,6 +26789,8 @@
           <w:noProof/>
         </w:rPr>
       </w:pPr>
+      <w:bookmarkStart w:id="24" w:name="_GoBack"/>
+      <w:bookmarkEnd w:id="24"/>
     </w:p>
     <w:p>
       <w:pPr>
@@ -26796,7 +26799,7 @@
           <w:noProof/>
         </w:rPr>
       </w:pPr>
-      <w:bookmarkStart w:id="24" w:name="_Toc520709839"/>
+      <w:bookmarkStart w:id="25" w:name="_Toc520709839"/>
       <w:r>
         <w:rPr>
           <w:noProof/>
@@ -26805,22 +26808,19 @@
         <w:lastRenderedPageBreak/>
         <w:t>Diagram</w:t>
       </w:r>
-      <w:bookmarkEnd w:id="24"/>
+      <w:bookmarkEnd w:id="25"/>
     </w:p>
     <w:p>
       <w:pPr>
         <w:pStyle w:val="Caption"/>
-        <w:ind w:left="0"/>
+        <w:ind w:left="142"/>
       </w:pPr>
       <w:r>
-        <w:rPr>
-          <w:noProof/>
-        </w:rPr>
         <w:drawing>
-          <wp:inline distT="0" distB="0" distL="0" distR="0" wp14:anchorId="7447C2DB" wp14:editId="000B3403">
-            <wp:extent cx="6362700" cy="6226810"/>
-            <wp:effectExtent l="0" t="0" r="0" b="2540"/>
-            <wp:docPr id="73" name="Picture 73"/>
+          <wp:inline distT="0" distB="0" distL="0" distR="0">
+            <wp:extent cx="6362700" cy="3989070"/>
+            <wp:effectExtent l="0" t="0" r="0" b="0"/>
+            <wp:docPr id="3" name="Picture 3"/>
             <wp:cNvGraphicFramePr>
               <a:graphicFrameLocks xmlns:a="http://schemas.openxmlformats.org/drawingml/2006/main" noChangeAspect="1"/>
             </wp:cNvGraphicFramePr>
@@ -26828,7 +26828,7 @@
               <a:graphicData uri="http://schemas.openxmlformats.org/drawingml/2006/picture">
                 <pic:pic xmlns:pic="http://schemas.openxmlformats.org/drawingml/2006/picture">
                   <pic:nvPicPr>
-                    <pic:cNvPr id="0" name="Screen Shot 2018-07-25 at 6.50.06 PM.png"/>
+                    <pic:cNvPr id="3" name="Screen Shot 2018-08-12 at 5.47.38 PM.png"/>
                     <pic:cNvPicPr/>
                   </pic:nvPicPr>
                   <pic:blipFill>
@@ -26846,7 +26846,7 @@
                   <pic:spPr>
                     <a:xfrm>
                       <a:off x="0" y="0"/>
-                      <a:ext cx="6362700" cy="6226810"/>
+                      <a:ext cx="6362700" cy="3989070"/>
                     </a:xfrm>
                     <a:prstGeom prst="rect">
                       <a:avLst/>
@@ -26872,7 +26872,7 @@
           <w:szCs w:val="40"/>
         </w:rPr>
       </w:pPr>
-      <w:bookmarkStart w:id="25" w:name="_Toc520709840"/>
+      <w:bookmarkStart w:id="26" w:name="_Toc520709840"/>
       <w:r>
         <w:rPr>
           <w:noProof/>
@@ -26880,7 +26880,6 @@
           <w:szCs w:val="40"/>
           <w:lang w:val="vi-VN"/>
         </w:rPr>
-        <w:lastRenderedPageBreak/>
         <w:t xml:space="preserve">Task Sheet </w:t>
       </w:r>
       <w:r>
@@ -26891,7 +26890,7 @@
         </w:rPr>
         <w:t>2</w:t>
       </w:r>
-      <w:bookmarkEnd w:id="25"/>
+      <w:bookmarkEnd w:id="26"/>
     </w:p>
     <w:p>
       <w:pPr>
@@ -27304,7 +27303,15 @@
                 <w:rFonts w:asciiTheme="majorHAnsi" w:hAnsiTheme="majorHAnsi" w:cstheme="majorHAnsi"/>
                 <w:noProof/>
               </w:rPr>
-              <w:t>- database design: user, customer</w:t>
+              <w:t xml:space="preserve">- database design: user, </w:t>
+            </w:r>
+            <w:r>
+              <w:rPr>
+                <w:rFonts w:asciiTheme="majorHAnsi" w:hAnsiTheme="majorHAnsi" w:cstheme="majorHAnsi"/>
+                <w:noProof/>
+              </w:rPr>
+              <w:lastRenderedPageBreak/>
+              <w:t>customer</w:t>
             </w:r>
           </w:p>
         </w:tc>
@@ -27330,6 +27337,7 @@
                 <w:rFonts w:asciiTheme="majorHAnsi" w:hAnsiTheme="majorHAnsi" w:cstheme="majorHAnsi"/>
                 <w:noProof/>
               </w:rPr>
+              <w:lastRenderedPageBreak/>
               <w:t>05/07</w:t>
             </w:r>
           </w:p>
@@ -27911,8 +27919,8 @@
           <w:lang w:val="vi-VN"/>
         </w:rPr>
       </w:pPr>
-      <w:bookmarkStart w:id="26" w:name="_Toc520536755"/>
-      <w:bookmarkStart w:id="27" w:name="_Toc520709841"/>
+      <w:bookmarkStart w:id="27" w:name="_Toc520536755"/>
+      <w:bookmarkStart w:id="28" w:name="_Toc520709841"/>
     </w:p>
     <w:p>
       <w:pPr>
@@ -27949,8 +27957,8 @@
         </w:rPr>
         <w:t>REVIEW 3</w:t>
       </w:r>
-      <w:bookmarkEnd w:id="26"/>
       <w:bookmarkEnd w:id="27"/>
+      <w:bookmarkEnd w:id="28"/>
     </w:p>
     <w:p>
       <w:pPr>
@@ -27972,8 +27980,8 @@
         </w:rPr>
         <w:br w:type="page"/>
       </w:r>
-      <w:bookmarkStart w:id="28" w:name="_Toc520536756"/>
-      <w:bookmarkStart w:id="29" w:name="_Toc520709842"/>
+      <w:bookmarkStart w:id="29" w:name="_Toc520536756"/>
+      <w:bookmarkStart w:id="30" w:name="_Toc520709842"/>
       <w:r>
         <w:rPr>
           <w:noProof/>
@@ -27988,8 +27996,8 @@
         </w:rPr>
         <w:t>:</w:t>
       </w:r>
-      <w:bookmarkEnd w:id="28"/>
       <w:bookmarkEnd w:id="29"/>
+      <w:bookmarkEnd w:id="30"/>
     </w:p>
     <w:p>
       <w:pPr>
@@ -28083,14 +28091,14 @@
           <w:numId w:val="0"/>
         </w:numPr>
       </w:pPr>
-      <w:bookmarkStart w:id="30" w:name="_Toc520536757"/>
-      <w:bookmarkStart w:id="31" w:name="_Toc520709843"/>
+      <w:bookmarkStart w:id="31" w:name="_Toc520536757"/>
+      <w:bookmarkStart w:id="32" w:name="_Toc520709843"/>
       <w:r>
         <w:lastRenderedPageBreak/>
         <w:t>2. Login:</w:t>
       </w:r>
-      <w:bookmarkEnd w:id="30"/>
       <w:bookmarkEnd w:id="31"/>
+      <w:bookmarkEnd w:id="32"/>
     </w:p>
     <w:p>
       <w:pPr>
@@ -28167,8 +28175,8 @@
           <w:sz w:val="40"/>
         </w:rPr>
       </w:pPr>
-      <w:bookmarkStart w:id="32" w:name="_Toc520536758"/>
-      <w:bookmarkStart w:id="33" w:name="_Toc520709844"/>
+      <w:bookmarkStart w:id="33" w:name="_Toc520536758"/>
+      <w:bookmarkStart w:id="34" w:name="_Toc520709844"/>
       <w:r>
         <w:br w:type="page"/>
       </w:r>
@@ -28185,8 +28193,8 @@
         <w:lastRenderedPageBreak/>
         <w:t>Sign In:</w:t>
       </w:r>
-      <w:bookmarkEnd w:id="32"/>
       <w:bookmarkEnd w:id="33"/>
+      <w:bookmarkEnd w:id="34"/>
     </w:p>
     <w:p>
       <w:pPr>
@@ -28412,12 +28420,12 @@
           <w:numId w:val="29"/>
         </w:numPr>
       </w:pPr>
-      <w:bookmarkStart w:id="34" w:name="_Toc520709845"/>
+      <w:bookmarkStart w:id="35" w:name="_Toc520709845"/>
       <w:r>
         <w:lastRenderedPageBreak/>
         <w:t>Course:</w:t>
       </w:r>
-      <w:bookmarkEnd w:id="34"/>
+      <w:bookmarkEnd w:id="35"/>
     </w:p>
     <w:p>
       <w:pPr>
@@ -28502,14 +28510,14 @@
           <w:numId w:val="28"/>
         </w:numPr>
       </w:pPr>
-      <w:bookmarkStart w:id="35" w:name="_Toc520536760"/>
-      <w:bookmarkStart w:id="36" w:name="_Toc520709846"/>
+      <w:bookmarkStart w:id="36" w:name="_Toc520536760"/>
+      <w:bookmarkStart w:id="37" w:name="_Toc520709846"/>
       <w:r>
         <w:lastRenderedPageBreak/>
         <w:t>Course Details:</w:t>
       </w:r>
-      <w:bookmarkEnd w:id="35"/>
       <w:bookmarkEnd w:id="36"/>
+      <w:bookmarkEnd w:id="37"/>
     </w:p>
     <w:p>
       <w:pPr>
@@ -28817,8 +28825,8 @@
           <w:numId w:val="28"/>
         </w:numPr>
       </w:pPr>
-      <w:bookmarkStart w:id="37" w:name="_Toc520536761"/>
-      <w:bookmarkStart w:id="38" w:name="_Toc520709847"/>
+      <w:bookmarkStart w:id="38" w:name="_Toc520536761"/>
+      <w:bookmarkStart w:id="39" w:name="_Toc520709847"/>
       <w:r>
         <w:lastRenderedPageBreak/>
         <w:t>User</w:t>
@@ -28829,8 +28837,8 @@
       <w:r>
         <w:t xml:space="preserve"> Course:</w:t>
       </w:r>
-      <w:bookmarkEnd w:id="37"/>
       <w:bookmarkEnd w:id="38"/>
+      <w:bookmarkEnd w:id="39"/>
     </w:p>
     <w:p>
       <w:pPr>
@@ -28909,8 +28917,6 @@
           <w:szCs w:val="28"/>
         </w:rPr>
       </w:pPr>
-      <w:bookmarkStart w:id="39" w:name="_GoBack"/>
-      <w:bookmarkEnd w:id="39"/>
     </w:p>
     <w:p>
       <w:pPr>
@@ -29055,12 +29061,12 @@
           <w:numId w:val="28"/>
         </w:numPr>
       </w:pPr>
-      <w:bookmarkStart w:id="40" w:name="_Toc520536762"/>
-      <w:bookmarkStart w:id="41" w:name="_Toc520709848"/>
+      <w:bookmarkStart w:id="40" w:name="_Toc520709848"/>
+      <w:bookmarkStart w:id="41" w:name="_Toc520536762"/>
       <w:r>
         <w:t>User’s Profiles Page:</w:t>
       </w:r>
-      <w:bookmarkEnd w:id="41"/>
+      <w:bookmarkEnd w:id="40"/>
     </w:p>
     <w:p>
       <w:pPr>
@@ -29267,7 +29273,7 @@
         <w:lastRenderedPageBreak/>
         <w:t>Admin Home Page:</w:t>
       </w:r>
-      <w:bookmarkEnd w:id="40"/>
+      <w:bookmarkEnd w:id="41"/>
       <w:bookmarkEnd w:id="42"/>
     </w:p>
     <w:p>
@@ -29921,13 +29927,18 @@
         <w:t>Admin User</w:t>
       </w:r>
       <w:r>
-        <w:t xml:space="preserve"> Page </w:t>
+        <w:t xml:space="preserve"> </w:t>
+      </w:r>
+      <w:proofErr w:type="gramStart"/>
+      <w:r>
+        <w:t xml:space="preserve">Page </w:t>
       </w:r>
       <w:r>
         <w:t>:</w:t>
       </w:r>
       <w:bookmarkEnd w:id="51"/>
       <w:bookmarkEnd w:id="52"/>
+      <w:proofErr w:type="gramEnd"/>
     </w:p>
     <w:p>
       <w:r>
@@ -31349,7 +31360,27 @@
               <w:sz w:val="16"/>
               <w:szCs w:val="16"/>
             </w:rPr>
-            <w:t>Prepared by : All Members</w:t>
+            <w:t xml:space="preserve">Prepared </w:t>
+          </w:r>
+          <w:proofErr w:type="gramStart"/>
+          <w:r>
+            <w:rPr>
+              <w:rFonts w:ascii="Tahoma" w:hAnsi="Tahoma" w:cs="Tahoma"/>
+              <w:b/>
+              <w:sz w:val="16"/>
+              <w:szCs w:val="16"/>
+            </w:rPr>
+            <w:t>by :</w:t>
+          </w:r>
+          <w:proofErr w:type="gramEnd"/>
+          <w:r>
+            <w:rPr>
+              <w:rFonts w:ascii="Tahoma" w:hAnsi="Tahoma" w:cs="Tahoma"/>
+              <w:b/>
+              <w:sz w:val="16"/>
+              <w:szCs w:val="16"/>
+            </w:rPr>
+            <w:t xml:space="preserve"> All Members</w:t>
           </w:r>
         </w:p>
       </w:tc>
@@ -31376,7 +31407,27 @@
               <w:sz w:val="16"/>
               <w:szCs w:val="16"/>
             </w:rPr>
-            <w:t>Approved by: Nho Phuoc Nguyen</w:t>
+            <w:t xml:space="preserve">Approved by: </w:t>
+          </w:r>
+          <w:proofErr w:type="spellStart"/>
+          <w:r>
+            <w:rPr>
+              <w:rFonts w:ascii="Tahoma" w:hAnsi="Tahoma" w:cs="Tahoma"/>
+              <w:b/>
+              <w:sz w:val="16"/>
+              <w:szCs w:val="16"/>
+            </w:rPr>
+            <w:t>Nho</w:t>
+          </w:r>
+          <w:proofErr w:type="spellEnd"/>
+          <w:r>
+            <w:rPr>
+              <w:rFonts w:ascii="Tahoma" w:hAnsi="Tahoma" w:cs="Tahoma"/>
+              <w:b/>
+              <w:sz w:val="16"/>
+              <w:szCs w:val="16"/>
+            </w:rPr>
+            <w:t xml:space="preserve"> Phuoc Nguyen</w:t>
           </w:r>
         </w:p>
       </w:tc>
@@ -31408,7 +31459,27 @@
               <w:sz w:val="16"/>
               <w:szCs w:val="16"/>
             </w:rPr>
-            <w:t>Project Group No : 1</w:t>
+            <w:t xml:space="preserve">Project Group </w:t>
+          </w:r>
+          <w:proofErr w:type="gramStart"/>
+          <w:r>
+            <w:rPr>
+              <w:rFonts w:ascii="Tahoma" w:hAnsi="Tahoma" w:cs="Tahoma"/>
+              <w:b/>
+              <w:sz w:val="16"/>
+              <w:szCs w:val="16"/>
+            </w:rPr>
+            <w:t>No :</w:t>
+          </w:r>
+          <w:proofErr w:type="gramEnd"/>
+          <w:r>
+            <w:rPr>
+              <w:rFonts w:ascii="Tahoma" w:hAnsi="Tahoma" w:cs="Tahoma"/>
+              <w:b/>
+              <w:sz w:val="16"/>
+              <w:szCs w:val="16"/>
+            </w:rPr>
+            <w:t xml:space="preserve"> 1</w:t>
           </w:r>
         </w:p>
       </w:tc>
@@ -31599,6 +31670,7 @@
             </w:rPr>
             <w:t xml:space="preserve">: </w:t>
           </w:r>
+          <w:proofErr w:type="spellStart"/>
           <w:r>
             <w:rPr>
               <w:rFonts w:ascii="Tahoma" w:hAnsi="Tahoma" w:cs="Tahoma"/>
@@ -31607,6 +31679,7 @@
             </w:rPr>
             <w:t>TodayIGotIt</w:t>
           </w:r>
+          <w:proofErr w:type="spellEnd"/>
         </w:p>
       </w:tc>
       <w:tc>
@@ -31750,7 +31823,25 @@
               <w:b/>
               <w:sz w:val="20"/>
             </w:rPr>
-            <w:t xml:space="preserve">Page No : </w:t>
+            <w:t xml:space="preserve">Page </w:t>
+          </w:r>
+          <w:proofErr w:type="gramStart"/>
+          <w:r>
+            <w:rPr>
+              <w:rFonts w:ascii="Tahoma" w:hAnsi="Tahoma" w:cs="Tahoma"/>
+              <w:b/>
+              <w:sz w:val="20"/>
+            </w:rPr>
+            <w:t>No :</w:t>
+          </w:r>
+          <w:proofErr w:type="gramEnd"/>
+          <w:r>
+            <w:rPr>
+              <w:rFonts w:ascii="Tahoma" w:hAnsi="Tahoma" w:cs="Tahoma"/>
+              <w:b/>
+              <w:sz w:val="20"/>
+            </w:rPr>
+            <w:t xml:space="preserve"> </w:t>
           </w:r>
           <w:r>
             <w:rPr>
@@ -34322,15 +34413,6 @@
   </w:num>
   <w:num w:numId="28">
     <w:abstractNumId w:val="10"/>
-    <w:lvlOverride w:ilvl="0"/>
-    <w:lvlOverride w:ilvl="1"/>
-    <w:lvlOverride w:ilvl="2"/>
-    <w:lvlOverride w:ilvl="3"/>
-    <w:lvlOverride w:ilvl="4"/>
-    <w:lvlOverride w:ilvl="5"/>
-    <w:lvlOverride w:ilvl="6"/>
-    <w:lvlOverride w:ilvl="7"/>
-    <w:lvlOverride w:ilvl="8"/>
   </w:num>
   <w:num w:numId="29">
     <w:abstractNumId w:val="10"/>
@@ -34538,7 +34620,7 @@
     <w:lsdException w:name="Table Web 2" w:semiHidden="1" w:unhideWhenUsed="1"/>
     <w:lsdException w:name="Table Web 3" w:semiHidden="1" w:unhideWhenUsed="1"/>
     <w:lsdException w:name="Balloon Text" w:semiHidden="1" w:unhideWhenUsed="1"/>
-    <w:lsdException w:name="Table Grid" w:semiHidden="1" w:uiPriority="39" w:unhideWhenUsed="1"/>
+    <w:lsdException w:name="Table Grid" w:uiPriority="39"/>
     <w:lsdException w:name="Table Theme" w:semiHidden="1" w:unhideWhenUsed="1"/>
     <w:lsdException w:name="Placeholder Text" w:semiHidden="1"/>
     <w:lsdException w:name="No Spacing" w:uiPriority="1" w:qFormat="1"/>
@@ -35949,7 +36031,7 @@
 </file>
 
 <file path=customXml/itemProps1.xml><?xml version="1.0" encoding="utf-8"?>
-<ds:datastoreItem xmlns:ds="http://schemas.openxmlformats.org/officeDocument/2006/customXml" ds:itemID="{093D271B-4B95-4D54-B466-5BDAE31B2434}">
+<ds:datastoreItem xmlns:ds="http://schemas.openxmlformats.org/officeDocument/2006/customXml" ds:itemID="{44BB8A1E-BF27-8445-B063-5A5AA26252D7}">
   <ds:schemaRefs>
     <ds:schemaRef ds:uri="http://schemas.openxmlformats.org/officeDocument/2006/bibliography"/>
   </ds:schemaRefs>

</xml_diff>